<commit_message>
Modify Assignment 1 based on TA's comment
</commit_message>
<xml_diff>
--- a/doc/Assignment 1 (merged).docx
+++ b/doc/Assignment 1 (merged).docx
@@ -100,9 +100,9 @@
           <w:noProof/>
         </w:rPr>
         <w:drawing>
-          <wp:inline distT="0" distB="0" distL="0" distR="0" wp14:anchorId="42BB734D" wp14:editId="2775233F">
-            <wp:extent cx="5731510" cy="3842439"/>
-            <wp:effectExtent l="0" t="0" r="2540" b="5715"/>
+          <wp:inline distT="0" distB="0" distL="0" distR="0" wp14:anchorId="3DA9E23C" wp14:editId="22778031">
+            <wp:extent cx="5731510" cy="4470088"/>
+            <wp:effectExtent l="0" t="0" r="2540" b="6985"/>
             <wp:docPr id="1" name="그림 1"/>
             <wp:cNvGraphicFramePr>
               <a:graphicFrameLocks xmlns:a="http://schemas.openxmlformats.org/drawingml/2006/main" noChangeAspect="1"/>
@@ -123,7 +123,7 @@
                   <pic:spPr>
                     <a:xfrm>
                       <a:off x="0" y="0"/>
-                      <a:ext cx="5731510" cy="3842439"/>
+                      <a:ext cx="5731510" cy="4470088"/>
                     </a:xfrm>
                     <a:prstGeom prst="rect">
                       <a:avLst/>
@@ -401,13 +401,25 @@
               <w:rPr>
                 <w:rFonts w:cs="Times New Roman"/>
               </w:rPr>
-              <w:t>A student uses their account and password to login. The account and password will have been</w:t>
-            </w:r>
-            <w:r>
-              <w:rPr>
-                <w:rFonts w:cs="Times New Roman"/>
-              </w:rPr>
-              <w:t xml:space="preserve"> given from the existing system</w:t>
+              <w:t xml:space="preserve">A student uses their account and password to login. The account and </w:t>
+            </w:r>
+            <w:r>
+              <w:rPr>
+                <w:rFonts w:cs="Times New Roman" w:hint="eastAsia"/>
+              </w:rPr>
+              <w:t xml:space="preserve">default </w:t>
+            </w:r>
+            <w:r>
+              <w:rPr>
+                <w:rFonts w:cs="Times New Roman"/>
+              </w:rPr>
+              <w:t>password</w:t>
+            </w:r>
+            <w:r>
+              <w:rPr>
+                <w:rFonts w:cs="Times New Roman" w:hint="eastAsia"/>
+              </w:rPr>
+              <w:t xml:space="preserve"> comes from external system</w:t>
             </w:r>
           </w:p>
         </w:tc>
@@ -446,7 +458,7 @@
               <w:rPr>
                 <w:rFonts w:cs="Times New Roman"/>
               </w:rPr>
-              <w:t>New Student</w:t>
+              <w:t>Student</w:t>
             </w:r>
           </w:p>
         </w:tc>
@@ -524,7 +536,19 @@
               <w:rPr>
                 <w:rFonts w:cs="Times New Roman"/>
               </w:rPr>
-              <w:t>The student can login to the system</w:t>
+              <w:t xml:space="preserve">The student </w:t>
+            </w:r>
+            <w:r>
+              <w:rPr>
+                <w:rFonts w:cs="Times New Roman" w:hint="eastAsia"/>
+              </w:rPr>
+              <w:t xml:space="preserve">are </w:t>
+            </w:r>
+            <w:r>
+              <w:rPr>
+                <w:rFonts w:cs="Times New Roman"/>
+              </w:rPr>
+              <w:t>authenticated</w:t>
             </w:r>
           </w:p>
         </w:tc>
@@ -597,13 +621,13 @@
               <w:rPr>
                 <w:rFonts w:cs="Times New Roman" w:hint="eastAsia"/>
               </w:rPr>
-              <w:t>T</w:t>
-            </w:r>
-            <w:r>
-              <w:rPr>
-                <w:rFonts w:cs="Times New Roman"/>
-              </w:rPr>
-              <w:t xml:space="preserve">he student is notified </w:t>
+              <w:t>An error page</w:t>
+            </w:r>
+            <w:r>
+              <w:rPr>
+                <w:rFonts w:cs="Times New Roman"/>
+              </w:rPr>
+              <w:t xml:space="preserve"> </w:t>
             </w:r>
             <w:r>
               <w:rPr>
@@ -723,7 +747,7 @@
               <w:rPr>
                 <w:rFonts w:cs="Times New Roman"/>
               </w:rPr>
-              <w:t>- Student account name and password</w:t>
+              <w:t>- Student</w:t>
             </w:r>
           </w:p>
         </w:tc>
@@ -837,9 +861,15 @@
             </w:r>
             <w:r>
               <w:rPr>
-                <w:rFonts w:cs="Times New Roman"/>
-              </w:rPr>
-              <w:t>Verification</w:t>
+                <w:rFonts w:cs="Times New Roman" w:hint="eastAsia"/>
+              </w:rPr>
+              <w:t xml:space="preserve">Student Login / Student </w:t>
+            </w:r>
+            <w:r>
+              <w:rPr>
+                <w:rFonts w:cs="Times New Roman"/>
+              </w:rPr>
+              <w:t>Authentication</w:t>
             </w:r>
           </w:p>
         </w:tc>
@@ -980,7 +1010,19 @@
               <w:rPr>
                 <w:rFonts w:cs="Times New Roman" w:hint="eastAsia"/>
               </w:rPr>
-              <w:t xml:space="preserve">mation. The information will be </w:t>
+              <w:t xml:space="preserve">mation. The information </w:t>
+            </w:r>
+            <w:r>
+              <w:rPr>
+                <w:rFonts w:cs="Times New Roman" w:hint="eastAsia"/>
+              </w:rPr>
+              <w:t>are</w:t>
+            </w:r>
+            <w:r>
+              <w:rPr>
+                <w:rFonts w:cs="Times New Roman" w:hint="eastAsia"/>
+              </w:rPr>
+              <w:t xml:space="preserve"> </w:t>
             </w:r>
             <w:r>
               <w:rPr>
@@ -1061,7 +1103,7 @@
               <w:rPr>
                 <w:rFonts w:cs="Times New Roman"/>
               </w:rPr>
-              <w:t>New Student</w:t>
+              <w:t>Student</w:t>
             </w:r>
           </w:p>
         </w:tc>
@@ -1100,214 +1142,172 @@
               <w:rPr>
                 <w:rFonts w:cs="Times New Roman" w:hint="eastAsia"/>
               </w:rPr>
+              <w:t>Log</w:t>
+            </w:r>
+            <w:r>
+              <w:rPr>
+                <w:rFonts w:cs="Times New Roman" w:hint="eastAsia"/>
+              </w:rPr>
+              <w:t>i</w:t>
+            </w:r>
+            <w:r>
+              <w:rPr>
+                <w:rFonts w:cs="Times New Roman" w:hint="eastAsia"/>
+              </w:rPr>
+              <w:t>n</w:t>
+            </w:r>
+            <w:r>
+              <w:rPr>
+                <w:rFonts w:cs="Times New Roman" w:hint="eastAsia"/>
+              </w:rPr>
+              <w:t>, User access this page</w:t>
+            </w:r>
+          </w:p>
+        </w:tc>
+      </w:tr>
+      <w:tr>
+        <w:tc>
+          <w:tcPr>
+            <w:tcW w:w="2518" w:type="dxa"/>
+          </w:tcPr>
+          <w:p>
+            <w:pPr>
+              <w:jc w:val="center"/>
+              <w:rPr>
+                <w:rFonts w:cs="Times New Roman"/>
+              </w:rPr>
+            </w:pPr>
+            <w:r>
+              <w:rPr>
+                <w:rFonts w:cs="Times New Roman"/>
+              </w:rPr>
+              <w:t>Exit Condition</w:t>
+            </w:r>
+          </w:p>
+        </w:tc>
+        <w:tc>
+          <w:tcPr>
+            <w:tcW w:w="6706" w:type="dxa"/>
+          </w:tcPr>
+          <w:p>
+            <w:pPr>
+              <w:rPr>
+                <w:rFonts w:cs="Times New Roman"/>
+              </w:rPr>
+            </w:pPr>
+            <w:r>
+              <w:rPr>
+                <w:rFonts w:cs="Times New Roman" w:hint="eastAsia"/>
+              </w:rPr>
+              <w:t>Show</w:t>
+            </w:r>
+            <w:r>
+              <w:rPr>
+                <w:rFonts w:cs="Times New Roman" w:hint="eastAsia"/>
+              </w:rPr>
+              <w:t xml:space="preserve"> </w:t>
+            </w:r>
+            <w:r>
+              <w:rPr>
+                <w:rFonts w:cs="Times New Roman"/>
+              </w:rPr>
+              <w:t>the</w:t>
+            </w:r>
+            <w:r>
+              <w:rPr>
+                <w:rFonts w:cs="Times New Roman" w:hint="eastAsia"/>
+              </w:rPr>
+              <w:t xml:space="preserve"> </w:t>
+            </w:r>
+            <w:r>
+              <w:rPr>
+                <w:rFonts w:cs="Times New Roman"/>
+              </w:rPr>
+              <w:t>general information</w:t>
+            </w:r>
+            <w:r>
+              <w:rPr>
+                <w:rFonts w:cs="Times New Roman" w:hint="eastAsia"/>
+              </w:rPr>
+              <w:t xml:space="preserve"> page</w:t>
+            </w:r>
+          </w:p>
+        </w:tc>
+      </w:tr>
+      <w:tr>
+        <w:tc>
+          <w:tcPr>
+            <w:tcW w:w="2518" w:type="dxa"/>
+          </w:tcPr>
+          <w:p>
+            <w:pPr>
+              <w:jc w:val="center"/>
+              <w:rPr>
+                <w:rFonts w:cs="Times New Roman"/>
+              </w:rPr>
+            </w:pPr>
+            <w:r>
+              <w:rPr>
+                <w:rFonts w:cs="Times New Roman"/>
+              </w:rPr>
+              <w:t>Flow of the event</w:t>
+            </w:r>
+          </w:p>
+        </w:tc>
+        <w:tc>
+          <w:tcPr>
+            <w:tcW w:w="6706" w:type="dxa"/>
+          </w:tcPr>
+          <w:p>
+            <w:pPr>
+              <w:ind w:left="480" w:hangingChars="200" w:hanging="480"/>
+              <w:rPr>
+                <w:rFonts w:cs="Times New Roman"/>
+              </w:rPr>
+            </w:pPr>
+          </w:p>
+        </w:tc>
+      </w:tr>
+      <w:tr>
+        <w:tc>
+          <w:tcPr>
+            <w:tcW w:w="2518" w:type="dxa"/>
+          </w:tcPr>
+          <w:p>
+            <w:pPr>
+              <w:jc w:val="center"/>
+              <w:rPr>
+                <w:rFonts w:cs="Times New Roman"/>
+              </w:rPr>
+            </w:pPr>
+            <w:r>
+              <w:rPr>
+                <w:rFonts w:cs="Times New Roman"/>
+              </w:rPr>
+              <w:t>Exception</w:t>
+            </w:r>
+          </w:p>
+        </w:tc>
+        <w:tc>
+          <w:tcPr>
+            <w:tcW w:w="6706" w:type="dxa"/>
+          </w:tcPr>
+          <w:p>
+            <w:pPr>
+              <w:rPr>
+                <w:rFonts w:cs="Times New Roman"/>
+              </w:rPr>
+            </w:pPr>
+            <w:r>
+              <w:rPr>
+                <w:rFonts w:cs="Times New Roman" w:hint="eastAsia"/>
+              </w:rPr>
               <w:t>T</w:t>
             </w:r>
             <w:r>
               <w:rPr>
                 <w:rFonts w:cs="Times New Roman"/>
               </w:rPr>
-              <w:t xml:space="preserve">he student </w:t>
-            </w:r>
-            <w:r>
-              <w:rPr>
-                <w:rFonts w:cs="Times New Roman" w:hint="eastAsia"/>
-              </w:rPr>
-              <w:t>is</w:t>
-            </w:r>
-            <w:r>
-              <w:rPr>
-                <w:rFonts w:cs="Times New Roman"/>
-              </w:rPr>
-              <w:t xml:space="preserve"> </w:t>
-            </w:r>
-            <w:r>
-              <w:rPr>
-                <w:rFonts w:cs="Times New Roman" w:hint="eastAsia"/>
-              </w:rPr>
-              <w:t>a</w:t>
-            </w:r>
-            <w:r>
-              <w:rPr>
-                <w:rFonts w:cs="Times New Roman"/>
-              </w:rPr>
-              <w:t xml:space="preserve"> new student</w:t>
-            </w:r>
-          </w:p>
-        </w:tc>
-      </w:tr>
-      <w:tr>
-        <w:tc>
-          <w:tcPr>
-            <w:tcW w:w="2518" w:type="dxa"/>
-          </w:tcPr>
-          <w:p>
-            <w:pPr>
-              <w:jc w:val="center"/>
-              <w:rPr>
-                <w:rFonts w:cs="Times New Roman"/>
-              </w:rPr>
-            </w:pPr>
-            <w:r>
-              <w:rPr>
-                <w:rFonts w:cs="Times New Roman"/>
-              </w:rPr>
-              <w:t>Exit Condition</w:t>
-            </w:r>
-          </w:p>
-        </w:tc>
-        <w:tc>
-          <w:tcPr>
-            <w:tcW w:w="6706" w:type="dxa"/>
-          </w:tcPr>
-          <w:p>
-            <w:pPr>
-              <w:rPr>
-                <w:rFonts w:cs="Times New Roman"/>
-              </w:rPr>
-            </w:pPr>
-            <w:r>
-              <w:rPr>
-                <w:rFonts w:cs="Times New Roman" w:hint="eastAsia"/>
-              </w:rPr>
-              <w:t>T</w:t>
-            </w:r>
-            <w:r>
-              <w:rPr>
-                <w:rFonts w:cs="Times New Roman"/>
-              </w:rPr>
-              <w:t xml:space="preserve">he </w:t>
-            </w:r>
-            <w:r>
-              <w:rPr>
-                <w:rFonts w:cs="Times New Roman"/>
-              </w:rPr>
-              <w:t>student</w:t>
-            </w:r>
-            <w:r>
-              <w:rPr>
-                <w:rFonts w:cs="Times New Roman" w:hint="eastAsia"/>
-              </w:rPr>
-              <w:t xml:space="preserve"> </w:t>
-            </w:r>
-            <w:r>
-              <w:rPr>
-                <w:rFonts w:cs="Times New Roman"/>
-              </w:rPr>
-              <w:t>can</w:t>
-            </w:r>
-            <w:r>
-              <w:rPr>
-                <w:rFonts w:cs="Times New Roman" w:hint="eastAsia"/>
-              </w:rPr>
-              <w:t xml:space="preserve"> </w:t>
-            </w:r>
-            <w:r>
-              <w:rPr>
-                <w:rFonts w:cs="Times New Roman"/>
-              </w:rPr>
-              <w:t>view</w:t>
-            </w:r>
-            <w:r>
-              <w:rPr>
-                <w:rFonts w:cs="Times New Roman" w:hint="eastAsia"/>
-              </w:rPr>
-              <w:t xml:space="preserve"> </w:t>
-            </w:r>
-            <w:r>
-              <w:rPr>
-                <w:rFonts w:cs="Times New Roman"/>
-              </w:rPr>
-              <w:t>the</w:t>
-            </w:r>
-            <w:r>
-              <w:rPr>
-                <w:rFonts w:cs="Times New Roman" w:hint="eastAsia"/>
-              </w:rPr>
-              <w:t xml:space="preserve"> </w:t>
-            </w:r>
-            <w:r>
-              <w:rPr>
-                <w:rFonts w:cs="Times New Roman"/>
-              </w:rPr>
-              <w:t>general information</w:t>
-            </w:r>
-          </w:p>
-        </w:tc>
-      </w:tr>
-      <w:tr>
-        <w:tc>
-          <w:tcPr>
-            <w:tcW w:w="2518" w:type="dxa"/>
-          </w:tcPr>
-          <w:p>
-            <w:pPr>
-              <w:jc w:val="center"/>
-              <w:rPr>
-                <w:rFonts w:cs="Times New Roman"/>
-              </w:rPr>
-            </w:pPr>
-            <w:r>
-              <w:rPr>
-                <w:rFonts w:cs="Times New Roman"/>
-              </w:rPr>
-              <w:t>Flow of the event</w:t>
-            </w:r>
-          </w:p>
-        </w:tc>
-        <w:tc>
-          <w:tcPr>
-            <w:tcW w:w="6706" w:type="dxa"/>
-          </w:tcPr>
-          <w:p>
-            <w:pPr>
-              <w:ind w:left="480" w:hangingChars="200" w:hanging="480"/>
-              <w:rPr>
-                <w:rFonts w:cs="Times New Roman"/>
-              </w:rPr>
-            </w:pPr>
-          </w:p>
-        </w:tc>
-      </w:tr>
-      <w:tr>
-        <w:tc>
-          <w:tcPr>
-            <w:tcW w:w="2518" w:type="dxa"/>
-          </w:tcPr>
-          <w:p>
-            <w:pPr>
-              <w:jc w:val="center"/>
-              <w:rPr>
-                <w:rFonts w:cs="Times New Roman"/>
-              </w:rPr>
-            </w:pPr>
-            <w:r>
-              <w:rPr>
-                <w:rFonts w:cs="Times New Roman"/>
-              </w:rPr>
-              <w:t>Exception</w:t>
-            </w:r>
-          </w:p>
-        </w:tc>
-        <w:tc>
-          <w:tcPr>
-            <w:tcW w:w="6706" w:type="dxa"/>
-          </w:tcPr>
-          <w:p>
-            <w:pPr>
-              <w:rPr>
-                <w:rFonts w:cs="Times New Roman"/>
-              </w:rPr>
-            </w:pPr>
-            <w:r>
-              <w:rPr>
-                <w:rFonts w:cs="Times New Roman" w:hint="eastAsia"/>
-              </w:rPr>
-              <w:t>T</w:t>
-            </w:r>
-            <w:r>
-              <w:rPr>
-                <w:rFonts w:cs="Times New Roman"/>
-              </w:rPr>
               <w:t xml:space="preserve">he student is notified </w:t>
             </w:r>
             <w:r>
@@ -1338,7 +1338,7 @@
               <w:rPr>
                 <w:rFonts w:cs="Times New Roman" w:hint="eastAsia"/>
               </w:rPr>
-              <w:t>the student is not a new student</w:t>
+              <w:t>permission denied</w:t>
             </w:r>
           </w:p>
         </w:tc>
@@ -1619,6 +1619,17 @@
         <w:autoSpaceDN/>
         <w:rPr>
           <w:rFonts w:cs="Times New Roman"/>
+        </w:rPr>
+      </w:pPr>
+    </w:p>
+    <w:p>
+      <w:pPr>
+        <w:widowControl/>
+        <w:wordWrap/>
+        <w:autoSpaceDE/>
+        <w:autoSpaceDN/>
+        <w:rPr>
+          <w:rFonts w:cs="Times New Roman" w:hint="eastAsia"/>
         </w:rPr>
       </w:pPr>
     </w:p>
@@ -1860,7 +1871,7 @@
               <w:rPr>
                 <w:rFonts w:cs="Times New Roman" w:hint="eastAsia"/>
               </w:rPr>
-              <w:t>Mentor</w:t>
+              <w:t>Existing Student</w:t>
             </w:r>
           </w:p>
         </w:tc>
@@ -1901,6 +1912,18 @@
               </w:rPr>
               <w:t>Login</w:t>
             </w:r>
+            <w:r>
+              <w:rPr>
+                <w:rFonts w:cs="Times New Roman" w:hint="eastAsia"/>
+              </w:rPr>
+              <w:t xml:space="preserve">, </w:t>
+            </w:r>
+            <w:r>
+              <w:rPr>
+                <w:rFonts w:cs="Times New Roman" w:hint="eastAsia"/>
+              </w:rPr>
+              <w:t>User access this page</w:t>
+            </w:r>
           </w:p>
         </w:tc>
       </w:tr>
@@ -1994,9 +2017,15 @@
             </w:pPr>
             <w:r>
               <w:rPr>
-                <w:rFonts w:cs="Times New Roman"/>
-              </w:rPr>
-              <w:t xml:space="preserve">1. A </w:t>
+                <w:rFonts w:cs="Times New Roman" w:hint="eastAsia"/>
+              </w:rPr>
+              <w:t>1</w:t>
+            </w:r>
+            <w:r>
+              <w:rPr>
+                <w:rFonts w:cs="Times New Roman"/>
+              </w:rPr>
+              <w:t xml:space="preserve">. The </w:t>
             </w:r>
             <w:r>
               <w:rPr>
@@ -2008,7 +2037,255 @@
               <w:rPr>
                 <w:rFonts w:cs="Times New Roman"/>
               </w:rPr>
-              <w:t xml:space="preserve"> wants to be a </w:t>
+              <w:t xml:space="preserve"> click the button for </w:t>
+            </w:r>
+            <w:r>
+              <w:rPr>
+                <w:rFonts w:cs="Times New Roman" w:hint="eastAsia"/>
+              </w:rPr>
+              <w:t>register</w:t>
+            </w:r>
+          </w:p>
+          <w:p>
+            <w:pPr>
+              <w:ind w:left="480" w:hanging="480"/>
+              <w:rPr>
+                <w:rFonts w:cs="Times New Roman"/>
+              </w:rPr>
+            </w:pPr>
+            <w:r>
+              <w:rPr>
+                <w:rFonts w:cs="Times New Roman" w:hint="eastAsia"/>
+              </w:rPr>
+              <w:t>2</w:t>
+            </w:r>
+            <w:r>
+              <w:rPr>
+                <w:rFonts w:cs="Times New Roman"/>
+              </w:rPr>
+              <w:t xml:space="preserve">. </w:t>
+            </w:r>
+            <w:r>
+              <w:rPr>
+                <w:rFonts w:cs="Times New Roman" w:hint="eastAsia"/>
+              </w:rPr>
+              <w:t>M</w:t>
+            </w:r>
+            <w:r>
+              <w:rPr>
+                <w:rFonts w:cs="Times New Roman"/>
+              </w:rPr>
+              <w:t xml:space="preserve">oves to </w:t>
+            </w:r>
+            <w:r>
+              <w:rPr>
+                <w:rFonts w:cs="Times New Roman" w:hint="eastAsia"/>
+              </w:rPr>
+              <w:t xml:space="preserve">the page that </w:t>
+            </w:r>
+            <w:r>
+              <w:rPr>
+                <w:rFonts w:cs="Times New Roman" w:hint="eastAsia"/>
+              </w:rPr>
+              <w:t xml:space="preserve">display guideline </w:t>
+            </w:r>
+            <w:r>
+              <w:rPr>
+                <w:rFonts w:cs="Times New Roman" w:hint="eastAsia"/>
+              </w:rPr>
+              <w:t>for</w:t>
+            </w:r>
+            <w:r>
+              <w:rPr>
+                <w:rFonts w:cs="Times New Roman" w:hint="eastAsia"/>
+              </w:rPr>
+              <w:t xml:space="preserve"> mentor and </w:t>
+            </w:r>
+            <w:r>
+              <w:rPr>
+                <w:rFonts w:cs="Times New Roman" w:hint="eastAsia"/>
+              </w:rPr>
+              <w:t>*</w:t>
+            </w:r>
+            <w:r>
+              <w:rPr>
+                <w:rFonts w:cs="Times New Roman" w:hint="eastAsia"/>
+              </w:rPr>
+              <w:t>criteria</w:t>
+            </w:r>
+          </w:p>
+          <w:p>
+            <w:pPr>
+              <w:ind w:leftChars="50" w:left="480" w:hangingChars="150" w:hanging="360"/>
+              <w:rPr>
+                <w:rFonts w:cs="Times New Roman"/>
+              </w:rPr>
+            </w:pPr>
+            <w:r>
+              <w:rPr>
+                <w:rFonts w:cs="Times New Roman" w:hint="eastAsia"/>
+              </w:rPr>
+              <w:t xml:space="preserve"> to be a mentor</w:t>
+            </w:r>
+          </w:p>
+          <w:p>
+            <w:pPr>
+              <w:ind w:left="480" w:hanging="480"/>
+              <w:rPr>
+                <w:rFonts w:cs="Times New Roman"/>
+              </w:rPr>
+            </w:pPr>
+            <w:r>
+              <w:rPr>
+                <w:rFonts w:cs="Times New Roman" w:hint="eastAsia"/>
+              </w:rPr>
+              <w:t>3</w:t>
+            </w:r>
+            <w:r>
+              <w:rPr>
+                <w:rFonts w:cs="Times New Roman"/>
+              </w:rPr>
+              <w:t xml:space="preserve">. Click the </w:t>
+            </w:r>
+            <w:r>
+              <w:rPr>
+                <w:rFonts w:cs="Times New Roman" w:hint="eastAsia"/>
+              </w:rPr>
+              <w:t>register</w:t>
+            </w:r>
+            <w:r>
+              <w:rPr>
+                <w:rFonts w:cs="Times New Roman"/>
+              </w:rPr>
+              <w:t xml:space="preserve"> button</w:t>
+            </w:r>
+          </w:p>
+          <w:p>
+            <w:pPr>
+              <w:ind w:left="480" w:hanging="480"/>
+              <w:rPr>
+                <w:rFonts w:cs="Times New Roman"/>
+              </w:rPr>
+            </w:pPr>
+            <w:r>
+              <w:rPr>
+                <w:rFonts w:cs="Times New Roman" w:hint="eastAsia"/>
+              </w:rPr>
+              <w:t>4</w:t>
+            </w:r>
+            <w:r>
+              <w:rPr>
+                <w:rFonts w:cs="Times New Roman"/>
+              </w:rPr>
+              <w:t>. Verify the information</w:t>
+            </w:r>
+            <w:r>
+              <w:rPr>
+                <w:rFonts w:cs="Times New Roman" w:hint="eastAsia"/>
+              </w:rPr>
+              <w:t xml:space="preserve"> if the student meet the criteria</w:t>
+            </w:r>
+            <w:r>
+              <w:rPr>
+                <w:rFonts w:cs="Times New Roman"/>
+              </w:rPr>
+              <w:t xml:space="preserve"> </w:t>
+            </w:r>
+          </w:p>
+          <w:p>
+            <w:pPr>
+              <w:ind w:leftChars="100" w:left="480" w:hangingChars="100" w:hanging="240"/>
+              <w:rPr>
+                <w:rFonts w:cs="Times New Roman"/>
+              </w:rPr>
+            </w:pPr>
+            <w:r>
+              <w:rPr>
+                <w:rFonts w:cs="Times New Roman"/>
+              </w:rPr>
+              <w:t xml:space="preserve">if </w:t>
+            </w:r>
+            <w:r>
+              <w:rPr>
+                <w:rFonts w:cs="Times New Roman" w:hint="eastAsia"/>
+              </w:rPr>
+              <w:t>yes</w:t>
+            </w:r>
+            <w:r>
+              <w:rPr>
+                <w:rFonts w:cs="Times New Roman"/>
+              </w:rPr>
+              <w:t xml:space="preserve">, </w:t>
+            </w:r>
+            <w:r>
+              <w:rPr>
+                <w:rFonts w:cs="Times New Roman" w:hint="eastAsia"/>
+              </w:rPr>
+              <w:t>6</w:t>
+            </w:r>
+            <w:r>
+              <w:rPr>
+                <w:rFonts w:cs="Times New Roman"/>
+              </w:rPr>
+              <w:t xml:space="preserve">-1 </w:t>
+            </w:r>
+          </w:p>
+          <w:p>
+            <w:pPr>
+              <w:ind w:firstLineChars="100" w:firstLine="240"/>
+              <w:rPr>
+                <w:rFonts w:cs="Times New Roman"/>
+              </w:rPr>
+            </w:pPr>
+            <w:r>
+              <w:rPr>
+                <w:rFonts w:cs="Times New Roman"/>
+              </w:rPr>
+              <w:t xml:space="preserve">Otherwise, </w:t>
+            </w:r>
+            <w:r>
+              <w:rPr>
+                <w:rFonts w:cs="Times New Roman" w:hint="eastAsia"/>
+              </w:rPr>
+              <w:t>6</w:t>
+            </w:r>
+            <w:r>
+              <w:rPr>
+                <w:rFonts w:cs="Times New Roman"/>
+              </w:rPr>
+              <w:t>-2</w:t>
+            </w:r>
+          </w:p>
+          <w:p>
+            <w:pPr>
+              <w:ind w:left="480" w:hanging="480"/>
+              <w:rPr>
+                <w:rFonts w:cs="Times New Roman"/>
+              </w:rPr>
+            </w:pPr>
+            <w:r>
+              <w:rPr>
+                <w:rFonts w:cs="Times New Roman" w:hint="eastAsia"/>
+              </w:rPr>
+              <w:t>5</w:t>
+            </w:r>
+            <w:r>
+              <w:rPr>
+                <w:rFonts w:cs="Times New Roman"/>
+              </w:rPr>
+              <w:t xml:space="preserve">-1. The system add the </w:t>
+            </w:r>
+            <w:r>
+              <w:rPr>
+                <w:rFonts w:cs="Times New Roman" w:hint="eastAsia"/>
+              </w:rPr>
+              <w:t>student</w:t>
+            </w:r>
+            <w:r>
+              <w:rPr>
+                <w:rFonts w:cs="Times New Roman"/>
+              </w:rPr>
+              <w:t xml:space="preserve"> to the list of </w:t>
             </w:r>
             <w:r>
               <w:rPr>
@@ -2016,19 +2293,11 @@
               </w:rPr>
               <w:t>mentor</w:t>
             </w:r>
-          </w:p>
-          <w:p>
-            <w:pPr>
-              <w:ind w:left="480" w:hanging="480"/>
-              <w:rPr>
-                <w:rFonts w:cs="Times New Roman"/>
-              </w:rPr>
-            </w:pPr>
-            <w:r>
-              <w:rPr>
-                <w:rFonts w:cs="Times New Roman"/>
-              </w:rPr>
-              <w:t xml:space="preserve">2. The </w:t>
+            <w:r>
+              <w:rPr>
+                <w:rFonts w:cs="Times New Roman"/>
+              </w:rPr>
+              <w:t xml:space="preserve"> and notice to the </w:t>
             </w:r>
             <w:r>
               <w:rPr>
@@ -2040,126 +2309,24 @@
               <w:rPr>
                 <w:rFonts w:cs="Times New Roman"/>
               </w:rPr>
-              <w:t xml:space="preserve"> click the button for </w:t>
-            </w:r>
-            <w:r>
-              <w:rPr>
-                <w:rFonts w:cs="Times New Roman" w:hint="eastAsia"/>
-              </w:rPr>
-              <w:t>register</w:t>
-            </w:r>
-          </w:p>
-          <w:p>
-            <w:pPr>
-              <w:ind w:left="480" w:hanging="480"/>
-              <w:rPr>
-                <w:rFonts w:cs="Times New Roman"/>
-              </w:rPr>
-            </w:pPr>
-            <w:r>
-              <w:rPr>
-                <w:rFonts w:cs="Times New Roman"/>
-              </w:rPr>
-              <w:t xml:space="preserve">3. </w:t>
-            </w:r>
-            <w:r>
-              <w:rPr>
-                <w:rFonts w:cs="Times New Roman" w:hint="eastAsia"/>
-              </w:rPr>
-              <w:t>M</w:t>
-            </w:r>
-            <w:r>
-              <w:rPr>
-                <w:rFonts w:cs="Times New Roman"/>
-              </w:rPr>
-              <w:t xml:space="preserve">oves to </w:t>
-            </w:r>
-            <w:r>
-              <w:rPr>
-                <w:rFonts w:cs="Times New Roman" w:hint="eastAsia"/>
-              </w:rPr>
-              <w:t xml:space="preserve">the page that </w:t>
-            </w:r>
-            <w:r>
-              <w:rPr>
-                <w:rFonts w:cs="Times New Roman" w:hint="eastAsia"/>
-              </w:rPr>
-              <w:t xml:space="preserve">display guideline </w:t>
-            </w:r>
-            <w:r>
-              <w:rPr>
-                <w:rFonts w:cs="Times New Roman" w:hint="eastAsia"/>
-              </w:rPr>
-              <w:t>for</w:t>
-            </w:r>
-            <w:r>
-              <w:rPr>
-                <w:rFonts w:cs="Times New Roman" w:hint="eastAsia"/>
-              </w:rPr>
-              <w:t xml:space="preserve"> mentor and </w:t>
-            </w:r>
-            <w:r>
-              <w:rPr>
-                <w:rFonts w:cs="Times New Roman" w:hint="eastAsia"/>
-              </w:rPr>
-              <w:t>*</w:t>
-            </w:r>
-            <w:r>
-              <w:rPr>
-                <w:rFonts w:cs="Times New Roman" w:hint="eastAsia"/>
-              </w:rPr>
-              <w:t>criteria</w:t>
-            </w:r>
-          </w:p>
-          <w:p>
-            <w:pPr>
-              <w:ind w:leftChars="50" w:left="480" w:hangingChars="150" w:hanging="360"/>
-              <w:rPr>
-                <w:rFonts w:cs="Times New Roman"/>
-              </w:rPr>
-            </w:pPr>
-            <w:r>
-              <w:rPr>
-                <w:rFonts w:cs="Times New Roman" w:hint="eastAsia"/>
-              </w:rPr>
-              <w:t xml:space="preserve"> to be a mentor</w:t>
-            </w:r>
-          </w:p>
-          <w:p>
-            <w:pPr>
-              <w:ind w:left="480" w:hanging="480"/>
-              <w:rPr>
-                <w:rFonts w:cs="Times New Roman"/>
-              </w:rPr>
-            </w:pPr>
-            <w:r>
-              <w:rPr>
-                <w:rFonts w:cs="Times New Roman" w:hint="eastAsia"/>
-              </w:rPr>
-              <w:t>4</w:t>
-            </w:r>
-            <w:r>
-              <w:rPr>
-                <w:rFonts w:cs="Times New Roman"/>
-              </w:rPr>
-              <w:t xml:space="preserve">. Click the </w:t>
-            </w:r>
-            <w:r>
-              <w:rPr>
-                <w:rFonts w:cs="Times New Roman" w:hint="eastAsia"/>
-              </w:rPr>
-              <w:t>register</w:t>
-            </w:r>
-            <w:r>
-              <w:rPr>
-                <w:rFonts w:cs="Times New Roman"/>
-              </w:rPr>
-              <w:t xml:space="preserve"> button</w:t>
-            </w:r>
-          </w:p>
-          <w:p>
-            <w:pPr>
-              <w:ind w:left="480" w:hanging="480"/>
+              <w:t xml:space="preserve"> that </w:t>
+            </w:r>
+            <w:r>
+              <w:rPr>
+                <w:rFonts w:cs="Times New Roman" w:hint="eastAsia"/>
+              </w:rPr>
+              <w:t>the student is</w:t>
+            </w:r>
+            <w:r>
+              <w:rPr>
+                <w:rFonts w:cs="Times New Roman"/>
+              </w:rPr>
+              <w:t xml:space="preserve"> successfully added to the list</w:t>
+            </w:r>
+          </w:p>
+          <w:p>
+            <w:pPr>
+              <w:ind w:left="480" w:hangingChars="200" w:hanging="480"/>
               <w:rPr>
                 <w:rFonts w:cs="Times New Roman"/>
               </w:rPr>
@@ -2174,13 +2341,25 @@
               <w:rPr>
                 <w:rFonts w:cs="Times New Roman"/>
               </w:rPr>
-              <w:t>. Verify the information</w:t>
-            </w:r>
-            <w:r>
-              <w:rPr>
-                <w:rFonts w:cs="Times New Roman" w:hint="eastAsia"/>
-              </w:rPr>
-              <w:t xml:space="preserve"> if the student meet the criteria</w:t>
+              <w:t xml:space="preserve">-2. Notice to the </w:t>
+            </w:r>
+            <w:r>
+              <w:rPr>
+                <w:rFonts w:cs="Times New Roman" w:hint="eastAsia"/>
+              </w:rPr>
+              <w:t>student that the student doesn</w:t>
+            </w:r>
+            <w:r>
+              <w:rPr>
+                <w:rFonts w:cs="Times New Roman"/>
+              </w:rPr>
+              <w:t>’</w:t>
+            </w:r>
+            <w:r>
+              <w:rPr>
+                <w:rFonts w:cs="Times New Roman" w:hint="eastAsia"/>
+              </w:rPr>
+              <w:t>t meet the criteria</w:t>
             </w:r>
             <w:r>
               <w:rPr>
@@ -2189,182 +2368,6 @@
               <w:t xml:space="preserve"> </w:t>
             </w:r>
           </w:p>
-          <w:p>
-            <w:pPr>
-              <w:ind w:leftChars="100" w:left="480" w:hangingChars="100" w:hanging="240"/>
-              <w:rPr>
-                <w:rFonts w:cs="Times New Roman"/>
-              </w:rPr>
-            </w:pPr>
-            <w:r>
-              <w:rPr>
-                <w:rFonts w:cs="Times New Roman"/>
-              </w:rPr>
-              <w:t xml:space="preserve">if </w:t>
-            </w:r>
-            <w:r>
-              <w:rPr>
-                <w:rFonts w:cs="Times New Roman" w:hint="eastAsia"/>
-              </w:rPr>
-              <w:t>yes</w:t>
-            </w:r>
-            <w:r>
-              <w:rPr>
-                <w:rFonts w:cs="Times New Roman"/>
-              </w:rPr>
-              <w:t xml:space="preserve">, </w:t>
-            </w:r>
-            <w:r>
-              <w:rPr>
-                <w:rFonts w:cs="Times New Roman" w:hint="eastAsia"/>
-              </w:rPr>
-              <w:t>6</w:t>
-            </w:r>
-            <w:r>
-              <w:rPr>
-                <w:rFonts w:cs="Times New Roman"/>
-              </w:rPr>
-              <w:t xml:space="preserve">-1 </w:t>
-            </w:r>
-          </w:p>
-          <w:p>
-            <w:pPr>
-              <w:ind w:firstLineChars="100" w:firstLine="240"/>
-              <w:rPr>
-                <w:rFonts w:cs="Times New Roman"/>
-              </w:rPr>
-            </w:pPr>
-            <w:r>
-              <w:rPr>
-                <w:rFonts w:cs="Times New Roman"/>
-              </w:rPr>
-              <w:t xml:space="preserve">Otherwise, </w:t>
-            </w:r>
-            <w:r>
-              <w:rPr>
-                <w:rFonts w:cs="Times New Roman" w:hint="eastAsia"/>
-              </w:rPr>
-              <w:t>6</w:t>
-            </w:r>
-            <w:r>
-              <w:rPr>
-                <w:rFonts w:cs="Times New Roman"/>
-              </w:rPr>
-              <w:t>-2</w:t>
-            </w:r>
-          </w:p>
-          <w:p>
-            <w:pPr>
-              <w:ind w:left="480" w:hanging="480"/>
-              <w:rPr>
-                <w:rFonts w:cs="Times New Roman"/>
-              </w:rPr>
-            </w:pPr>
-            <w:r>
-              <w:rPr>
-                <w:rFonts w:cs="Times New Roman" w:hint="eastAsia"/>
-              </w:rPr>
-              <w:t>6</w:t>
-            </w:r>
-            <w:r>
-              <w:rPr>
-                <w:rFonts w:cs="Times New Roman"/>
-              </w:rPr>
-              <w:t xml:space="preserve">-1. The system add the </w:t>
-            </w:r>
-            <w:r>
-              <w:rPr>
-                <w:rFonts w:cs="Times New Roman" w:hint="eastAsia"/>
-              </w:rPr>
-              <w:t>student</w:t>
-            </w:r>
-            <w:r>
-              <w:rPr>
-                <w:rFonts w:cs="Times New Roman"/>
-              </w:rPr>
-              <w:t xml:space="preserve"> to the list of </w:t>
-            </w:r>
-            <w:r>
-              <w:rPr>
-                <w:rFonts w:cs="Times New Roman" w:hint="eastAsia"/>
-              </w:rPr>
-              <w:t>mentor</w:t>
-            </w:r>
-            <w:r>
-              <w:rPr>
-                <w:rFonts w:cs="Times New Roman"/>
-              </w:rPr>
-              <w:t xml:space="preserve"> and notice to the </w:t>
-            </w:r>
-            <w:r>
-              <w:rPr>
-                <w:rFonts w:cs="Times New Roman" w:hint="eastAsia"/>
-              </w:rPr>
-              <w:t>student</w:t>
-            </w:r>
-            <w:r>
-              <w:rPr>
-                <w:rFonts w:cs="Times New Roman"/>
-              </w:rPr>
-              <w:t xml:space="preserve"> that </w:t>
-            </w:r>
-            <w:r>
-              <w:rPr>
-                <w:rFonts w:cs="Times New Roman" w:hint="eastAsia"/>
-              </w:rPr>
-              <w:t>the student is</w:t>
-            </w:r>
-            <w:r>
-              <w:rPr>
-                <w:rFonts w:cs="Times New Roman"/>
-              </w:rPr>
-              <w:t xml:space="preserve"> successfully added to the list</w:t>
-            </w:r>
-          </w:p>
-          <w:p>
-            <w:pPr>
-              <w:ind w:left="480" w:hangingChars="200" w:hanging="480"/>
-              <w:rPr>
-                <w:rFonts w:cs="Times New Roman"/>
-              </w:rPr>
-            </w:pPr>
-            <w:r>
-              <w:rPr>
-                <w:rFonts w:cs="Times New Roman" w:hint="eastAsia"/>
-              </w:rPr>
-              <w:t>6</w:t>
-            </w:r>
-            <w:r>
-              <w:rPr>
-                <w:rFonts w:cs="Times New Roman"/>
-              </w:rPr>
-              <w:t xml:space="preserve">-2. Notice to the </w:t>
-            </w:r>
-            <w:r>
-              <w:rPr>
-                <w:rFonts w:cs="Times New Roman" w:hint="eastAsia"/>
-              </w:rPr>
-              <w:t>student that the student doesn</w:t>
-            </w:r>
-            <w:r>
-              <w:rPr>
-                <w:rFonts w:cs="Times New Roman"/>
-              </w:rPr>
-              <w:t>’</w:t>
-            </w:r>
-            <w:r>
-              <w:rPr>
-                <w:rFonts w:cs="Times New Roman" w:hint="eastAsia"/>
-              </w:rPr>
-              <w:t>t meet the criteria</w:t>
-            </w:r>
-            <w:r>
-              <w:rPr>
-                <w:rFonts w:cs="Times New Roman"/>
-              </w:rPr>
-              <w:t xml:space="preserve"> </w:t>
-            </w:r>
-          </w:p>
         </w:tc>
       </w:tr>
       <w:tr>
@@ -2401,43 +2404,7 @@
               <w:rPr>
                 <w:rFonts w:cs="Times New Roman" w:hint="eastAsia"/>
               </w:rPr>
-              <w:t>The</w:t>
-            </w:r>
-            <w:r>
-              <w:rPr>
-                <w:rFonts w:cs="Times New Roman" w:hint="eastAsia"/>
-              </w:rPr>
-              <w:t xml:space="preserve"> student </w:t>
-            </w:r>
-            <w:r>
-              <w:rPr>
-                <w:rFonts w:cs="Times New Roman" w:hint="eastAsia"/>
-              </w:rPr>
-              <w:t>is</w:t>
-            </w:r>
-            <w:r>
-              <w:rPr>
-                <w:rFonts w:cs="Times New Roman" w:hint="eastAsia"/>
-              </w:rPr>
-              <w:t xml:space="preserve"> </w:t>
-            </w:r>
-            <w:r>
-              <w:rPr>
-                <w:rFonts w:cs="Times New Roman"/>
-              </w:rPr>
-              <w:t>notified</w:t>
-            </w:r>
-            <w:r>
-              <w:rPr>
-                <w:rFonts w:cs="Times New Roman" w:hint="eastAsia"/>
-              </w:rPr>
-              <w:t xml:space="preserve"> </w:t>
-            </w:r>
-            <w:r>
-              <w:rPr>
-                <w:rFonts w:cs="Times New Roman" w:hint="eastAsia"/>
-              </w:rPr>
-              <w:t>if they are not satisfied with predefined criteria</w:t>
+              <w:t>None</w:t>
             </w:r>
           </w:p>
         </w:tc>
@@ -2551,7 +2518,7 @@
               <w:rPr>
                 <w:rFonts w:cs="Times New Roman"/>
               </w:rPr>
-              <w:t>Student account name</w:t>
+              <w:t>Student</w:t>
             </w:r>
           </w:p>
         </w:tc>
@@ -2650,20 +2617,13 @@
               <w:rPr>
                 <w:rFonts w:cs="Times New Roman"/>
               </w:rPr>
-              <w:t>- Verification</w:t>
-            </w:r>
-          </w:p>
-          <w:p>
-            <w:pPr>
-              <w:rPr>
-                <w:rFonts w:cs="Times New Roman"/>
-              </w:rPr>
-            </w:pPr>
-            <w:r>
-              <w:rPr>
-                <w:rFonts w:cs="Times New Roman"/>
-              </w:rPr>
-              <w:t>- Record the information</w:t>
+              <w:t xml:space="preserve">- </w:t>
+            </w:r>
+            <w:r>
+              <w:rPr>
+                <w:rFonts w:cs="Times New Roman" w:hint="eastAsia"/>
+              </w:rPr>
+              <w:t>Register Mentor</w:t>
             </w:r>
           </w:p>
         </w:tc>
@@ -2972,12 +2932,6 @@
                 <w:rFonts w:cs="Times New Roman"/>
               </w:rPr>
             </w:pPr>
-            <w:r>
-              <w:rPr>
-                <w:rFonts w:cs="Times New Roman"/>
-              </w:rPr>
-              <w:t>Mentors must be registered</w:t>
-            </w:r>
           </w:p>
         </w:tc>
       </w:tr>
@@ -3015,49 +2969,55 @@
               <w:rPr>
                 <w:rFonts w:cs="Times New Roman" w:hint="eastAsia"/>
               </w:rPr>
+              <w:t xml:space="preserve">Mentors </w:t>
+            </w:r>
+            <w:r>
+              <w:rPr>
+                <w:rFonts w:cs="Times New Roman" w:hint="eastAsia"/>
+              </w:rPr>
+              <w:t>are</w:t>
+            </w:r>
+            <w:r>
+              <w:rPr>
+                <w:rFonts w:cs="Times New Roman"/>
+              </w:rPr>
+              <w:t xml:space="preserve"> assigned </w:t>
+            </w:r>
+            <w:r>
+              <w:rPr>
+                <w:rFonts w:cs="Times New Roman" w:hint="eastAsia"/>
+              </w:rPr>
+              <w:t>to</w:t>
+            </w:r>
+            <w:r>
+              <w:rPr>
+                <w:rFonts w:cs="Times New Roman"/>
+              </w:rPr>
+              <w:t xml:space="preserve"> </w:t>
+            </w:r>
+            <w:r>
+              <w:rPr>
+                <w:rFonts w:cs="Times New Roman" w:hint="eastAsia"/>
+              </w:rPr>
               <w:t>N</w:t>
             </w:r>
             <w:r>
               <w:rPr>
                 <w:rFonts w:cs="Times New Roman"/>
               </w:rPr>
-              <w:t>ew student</w:t>
-            </w:r>
-            <w:r>
-              <w:rPr>
-                <w:rFonts w:cs="Times New Roman" w:hint="eastAsia"/>
-              </w:rPr>
-              <w:t>s</w:t>
-            </w:r>
-            <w:r>
-              <w:rPr>
-                <w:rFonts w:cs="Times New Roman"/>
-              </w:rPr>
-              <w:t xml:space="preserve"> </w:t>
-            </w:r>
-            <w:r>
-              <w:rPr>
-                <w:rFonts w:cs="Times New Roman" w:hint="eastAsia"/>
-              </w:rPr>
-              <w:t>are</w:t>
-            </w:r>
-            <w:r>
-              <w:rPr>
-                <w:rFonts w:cs="Times New Roman"/>
-              </w:rPr>
-              <w:t xml:space="preserve"> assigned </w:t>
-            </w:r>
-            <w:r>
-              <w:rPr>
-                <w:rFonts w:cs="Times New Roman" w:hint="eastAsia"/>
-              </w:rPr>
-              <w:t>to</w:t>
-            </w:r>
-            <w:r>
-              <w:rPr>
-                <w:rFonts w:cs="Times New Roman"/>
-              </w:rPr>
-              <w:t xml:space="preserve"> mentor</w:t>
+              <w:t xml:space="preserve">ew </w:t>
+            </w:r>
+            <w:r>
+              <w:rPr>
+                <w:rFonts w:cs="Times New Roman" w:hint="eastAsia"/>
+              </w:rPr>
+              <w:t>S</w:t>
+            </w:r>
+            <w:r>
+              <w:rPr>
+                <w:rFonts w:cs="Times New Roman"/>
+              </w:rPr>
+              <w:t>tudent</w:t>
             </w:r>
             <w:r>
               <w:rPr>
@@ -3504,19 +3464,7 @@
               <w:rPr>
                 <w:rFonts w:cs="Times New Roman" w:hint="eastAsia"/>
               </w:rPr>
-              <w:t>Information of students such as</w:t>
-            </w:r>
-            <w:r>
-              <w:rPr>
-                <w:rFonts w:cs="Times New Roman"/>
-              </w:rPr>
-              <w:t xml:space="preserve"> name</w:t>
-            </w:r>
-            <w:r>
-              <w:rPr>
-                <w:rFonts w:cs="Times New Roman" w:hint="eastAsia"/>
-              </w:rPr>
-              <w:t>, program, GPA, address</w:t>
+              <w:t>Mentor, New Student</w:t>
             </w:r>
           </w:p>
         </w:tc>
@@ -3652,37 +3600,30 @@
               </w:rPr>
               <w:t xml:space="preserve"> criteria</w:t>
             </w:r>
-          </w:p>
-          <w:p>
-            <w:pPr>
-              <w:rPr>
-                <w:rFonts w:cs="Times New Roman"/>
-              </w:rPr>
-            </w:pPr>
-            <w:r>
-              <w:rPr>
-                <w:rFonts w:cs="Times New Roman" w:hint="eastAsia"/>
-              </w:rPr>
-              <w:t>- Match students to mentors</w:t>
-            </w:r>
-          </w:p>
-          <w:p>
-            <w:pPr>
-              <w:rPr>
-                <w:rFonts w:cs="Times New Roman"/>
-              </w:rPr>
-            </w:pPr>
-            <w:r>
-              <w:rPr>
-                <w:rFonts w:cs="Times New Roman"/>
-              </w:rPr>
-              <w:t>- Record the information</w:t>
-            </w:r>
-            <w:r>
-              <w:rPr>
-                <w:rFonts w:cs="Times New Roman" w:hint="eastAsia"/>
-              </w:rPr>
-              <w:t xml:space="preserve"> </w:t>
+            <w:r>
+              <w:rPr>
+                <w:rFonts w:cs="Times New Roman" w:hint="eastAsia"/>
+              </w:rPr>
+              <w:t xml:space="preserve"> (Mentor filter)</w:t>
+            </w:r>
+          </w:p>
+          <w:p>
+            <w:pPr>
+              <w:rPr>
+                <w:rFonts w:cs="Times New Roman"/>
+              </w:rPr>
+            </w:pPr>
+            <w:r>
+              <w:rPr>
+                <w:rFonts w:cs="Times New Roman" w:hint="eastAsia"/>
+              </w:rPr>
+              <w:t xml:space="preserve">- </w:t>
+            </w:r>
+            <w:r>
+              <w:rPr>
+                <w:rFonts w:cs="Times New Roman" w:hint="eastAsia"/>
+              </w:rPr>
+              <w:t>Mentor and Student Match</w:t>
             </w:r>
           </w:p>
         </w:tc>
@@ -3851,7 +3792,19 @@
               <w:rPr>
                 <w:rFonts w:cs="Times New Roman"/>
               </w:rPr>
-              <w:t>A family apply to host family so the family can host students</w:t>
+              <w:t xml:space="preserve">A family apply </w:t>
+            </w:r>
+            <w:r>
+              <w:rPr>
+                <w:rFonts w:cs="Times New Roman" w:hint="eastAsia"/>
+              </w:rPr>
+              <w:t xml:space="preserve">for </w:t>
+            </w:r>
+            <w:r>
+              <w:rPr>
+                <w:rFonts w:cs="Times New Roman"/>
+              </w:rPr>
+              <w:t>host family so the family can host students</w:t>
             </w:r>
           </w:p>
         </w:tc>
@@ -3927,9 +3880,21 @@
             </w:pPr>
             <w:r>
               <w:rPr>
-                <w:rFonts w:cs="Times New Roman"/>
-              </w:rPr>
-              <w:t>None</w:t>
+                <w:rFonts w:cs="Times New Roman" w:hint="eastAsia"/>
+              </w:rPr>
+              <w:t xml:space="preserve">Host Family </w:t>
+            </w:r>
+            <w:r>
+              <w:rPr>
+                <w:rFonts w:cs="Times New Roman"/>
+              </w:rPr>
+              <w:t>application</w:t>
+            </w:r>
+            <w:r>
+              <w:rPr>
+                <w:rFonts w:cs="Times New Roman" w:hint="eastAsia"/>
+              </w:rPr>
+              <w:t xml:space="preserve"> form submitted</w:t>
             </w:r>
           </w:p>
         </w:tc>
@@ -4005,74 +3970,91 @@
             </w:pPr>
             <w:r>
               <w:rPr>
-                <w:rFonts w:cs="Times New Roman"/>
-              </w:rPr>
-              <w:t>1. A family wants to be a host family</w:t>
-            </w:r>
-          </w:p>
-          <w:p>
-            <w:pPr>
-              <w:rPr>
-                <w:rFonts w:cs="Times New Roman"/>
-              </w:rPr>
-            </w:pPr>
-            <w:r>
-              <w:rPr>
-                <w:rFonts w:cs="Times New Roman"/>
-              </w:rPr>
-              <w:t>2. The family user click the button for application</w:t>
-            </w:r>
-          </w:p>
-          <w:p>
-            <w:pPr>
-              <w:rPr>
-                <w:rFonts w:cs="Times New Roman"/>
-              </w:rPr>
-            </w:pPr>
-            <w:r>
-              <w:rPr>
-                <w:rFonts w:cs="Times New Roman"/>
-              </w:rPr>
-              <w:t>3. The page moves to registration form page</w:t>
-            </w:r>
-          </w:p>
-          <w:p>
-            <w:pPr>
-              <w:rPr>
-                <w:rFonts w:cs="Times New Roman"/>
-              </w:rPr>
-            </w:pPr>
-            <w:r>
-              <w:rPr>
-                <w:rFonts w:cs="Times New Roman"/>
-              </w:rPr>
-              <w:t>4. The user fills out the form with *the user information</w:t>
-            </w:r>
-          </w:p>
-          <w:p>
-            <w:pPr>
-              <w:rPr>
-                <w:rFonts w:cs="Times New Roman"/>
-              </w:rPr>
-            </w:pPr>
-            <w:r>
-              <w:rPr>
-                <w:rFonts w:cs="Times New Roman"/>
-              </w:rPr>
-              <w:t>5. Click the submit button</w:t>
-            </w:r>
-          </w:p>
-          <w:p>
-            <w:pPr>
-              <w:rPr>
-                <w:rFonts w:cs="Times New Roman"/>
-              </w:rPr>
-            </w:pPr>
-            <w:r>
-              <w:rPr>
-                <w:rFonts w:cs="Times New Roman"/>
-              </w:rPr>
-              <w:t xml:space="preserve">6. Verify the information, </w:t>
+                <w:rFonts w:cs="Times New Roman" w:hint="eastAsia"/>
+              </w:rPr>
+              <w:t>1</w:t>
+            </w:r>
+            <w:r>
+              <w:rPr>
+                <w:rFonts w:cs="Times New Roman"/>
+              </w:rPr>
+              <w:t>. The family user click the button for application</w:t>
+            </w:r>
+          </w:p>
+          <w:p>
+            <w:pPr>
+              <w:rPr>
+                <w:rFonts w:cs="Times New Roman"/>
+              </w:rPr>
+            </w:pPr>
+            <w:r>
+              <w:rPr>
+                <w:rFonts w:cs="Times New Roman" w:hint="eastAsia"/>
+              </w:rPr>
+              <w:t>2</w:t>
+            </w:r>
+            <w:r>
+              <w:rPr>
+                <w:rFonts w:cs="Times New Roman"/>
+              </w:rPr>
+              <w:t>. The page moves to registration form page</w:t>
+            </w:r>
+          </w:p>
+          <w:p>
+            <w:pPr>
+              <w:rPr>
+                <w:rFonts w:cs="Times New Roman"/>
+              </w:rPr>
+            </w:pPr>
+            <w:r>
+              <w:rPr>
+                <w:rFonts w:cs="Times New Roman" w:hint="eastAsia"/>
+              </w:rPr>
+              <w:t>3</w:t>
+            </w:r>
+            <w:r>
+              <w:rPr>
+                <w:rFonts w:cs="Times New Roman"/>
+              </w:rPr>
+              <w:t>. The user fills out the form with *the user information</w:t>
+            </w:r>
+          </w:p>
+          <w:p>
+            <w:pPr>
+              <w:rPr>
+                <w:rFonts w:cs="Times New Roman"/>
+              </w:rPr>
+            </w:pPr>
+            <w:r>
+              <w:rPr>
+                <w:rFonts w:cs="Times New Roman" w:hint="eastAsia"/>
+              </w:rPr>
+              <w:t>4</w:t>
+            </w:r>
+            <w:r>
+              <w:rPr>
+                <w:rFonts w:cs="Times New Roman"/>
+              </w:rPr>
+              <w:t>. Click the submit button</w:t>
+            </w:r>
+          </w:p>
+          <w:p>
+            <w:pPr>
+              <w:rPr>
+                <w:rFonts w:cs="Times New Roman"/>
+              </w:rPr>
+            </w:pPr>
+            <w:r>
+              <w:rPr>
+                <w:rFonts w:cs="Times New Roman" w:hint="eastAsia"/>
+              </w:rPr>
+              <w:t>5</w:t>
+            </w:r>
+            <w:r>
+              <w:rPr>
+                <w:rFonts w:cs="Times New Roman"/>
+              </w:rPr>
+              <w:t xml:space="preserve">. Verify the information, </w:t>
             </w:r>
           </w:p>
           <w:p>
@@ -4086,7 +4068,19 @@
               <w:rPr>
                 <w:rFonts w:cs="Times New Roman"/>
               </w:rPr>
-              <w:t xml:space="preserve">if it is correctly filled, 7-1 </w:t>
+              <w:t xml:space="preserve">if it is correctly filled, </w:t>
+            </w:r>
+            <w:r>
+              <w:rPr>
+                <w:rFonts w:cs="Times New Roman" w:hint="eastAsia"/>
+              </w:rPr>
+              <w:t>6</w:t>
+            </w:r>
+            <w:r>
+              <w:rPr>
+                <w:rFonts w:cs="Times New Roman"/>
+              </w:rPr>
+              <w:t xml:space="preserve">-1 </w:t>
             </w:r>
           </w:p>
           <w:p>
@@ -4100,7 +4094,19 @@
               <w:rPr>
                 <w:rFonts w:cs="Times New Roman"/>
               </w:rPr>
-              <w:t>Otherwise, 7-2</w:t>
+              <w:t xml:space="preserve">Otherwise, </w:t>
+            </w:r>
+            <w:r>
+              <w:rPr>
+                <w:rFonts w:cs="Times New Roman" w:hint="eastAsia"/>
+              </w:rPr>
+              <w:t>6</w:t>
+            </w:r>
+            <w:r>
+              <w:rPr>
+                <w:rFonts w:cs="Times New Roman"/>
+              </w:rPr>
+              <w:t>-2</w:t>
             </w:r>
           </w:p>
           <w:p>
@@ -4112,9 +4118,15 @@
             </w:pPr>
             <w:r>
               <w:rPr>
-                <w:rFonts w:cs="Times New Roman"/>
-              </w:rPr>
-              <w:t>7-1. The system add the user to the list of host families and notice to the user that they are successfully added to the list</w:t>
+                <w:rFonts w:cs="Times New Roman" w:hint="eastAsia"/>
+              </w:rPr>
+              <w:t>6</w:t>
+            </w:r>
+            <w:r>
+              <w:rPr>
+                <w:rFonts w:cs="Times New Roman"/>
+              </w:rPr>
+              <w:t>-1. The system add the user to the list of host families and notice to the user that they are successfully added to the list</w:t>
             </w:r>
           </w:p>
           <w:p>
@@ -4126,9 +4138,15 @@
             </w:pPr>
             <w:r>
               <w:rPr>
-                <w:rFonts w:cs="Times New Roman"/>
-              </w:rPr>
-              <w:t>7-2. Notice to the user that their information is not proper</w:t>
+                <w:rFonts w:cs="Times New Roman" w:hint="eastAsia"/>
+              </w:rPr>
+              <w:t>6</w:t>
+            </w:r>
+            <w:r>
+              <w:rPr>
+                <w:rFonts w:cs="Times New Roman"/>
+              </w:rPr>
+              <w:t>-2. Notice to the user that their information is not proper</w:t>
             </w:r>
           </w:p>
         </w:tc>
@@ -4264,9 +4282,9 @@
             </w:pPr>
             <w:r>
               <w:rPr>
-                <w:rFonts w:cs="Times New Roman"/>
-              </w:rPr>
-              <w:t>- *User provide information</w:t>
+                <w:rFonts w:cs="Times New Roman" w:hint="eastAsia"/>
+              </w:rPr>
+              <w:t>- Host Family</w:t>
             </w:r>
           </w:p>
         </w:tc>
@@ -4363,22 +4381,9 @@
             </w:r>
             <w:r>
               <w:rPr>
-                <w:rFonts w:cs="Times New Roman"/>
-              </w:rPr>
-              <w:t>Verification</w:t>
-            </w:r>
-          </w:p>
-          <w:p>
-            <w:pPr>
-              <w:rPr>
-                <w:rFonts w:cs="Times New Roman"/>
-              </w:rPr>
-            </w:pPr>
-            <w:r>
-              <w:rPr>
-                <w:rFonts w:cs="Times New Roman"/>
-              </w:rPr>
-              <w:t>- Record the information</w:t>
+                <w:rFonts w:cs="Times New Roman" w:hint="eastAsia"/>
+              </w:rPr>
+              <w:t>Host Family Register</w:t>
             </w:r>
           </w:p>
         </w:tc>
@@ -4683,6 +4688,24 @@
               </w:rPr>
               <w:t>Login</w:t>
             </w:r>
+            <w:r>
+              <w:rPr>
+                <w:rFonts w:cs="Times New Roman" w:hint="eastAsia"/>
+              </w:rPr>
+              <w:t xml:space="preserve">, User access </w:t>
+            </w:r>
+            <w:r>
+              <w:rPr>
+                <w:rFonts w:cs="Times New Roman"/>
+              </w:rPr>
+              <w:t>choose</w:t>
+            </w:r>
+            <w:r>
+              <w:rPr>
+                <w:rFonts w:cs="Times New Roman" w:hint="eastAsia"/>
+              </w:rPr>
+              <w:t xml:space="preserve"> host family page</w:t>
+            </w:r>
           </w:p>
         </w:tc>
       </w:tr>
@@ -4757,22 +4780,15 @@
             </w:pPr>
             <w:r>
               <w:rPr>
-                <w:rFonts w:cs="Times New Roman"/>
-              </w:rPr>
-              <w:t>1. A new student wants a host family</w:t>
-            </w:r>
-          </w:p>
-          <w:p>
-            <w:pPr>
-              <w:rPr>
-                <w:rFonts w:cs="Times New Roman"/>
-              </w:rPr>
-            </w:pPr>
-            <w:r>
-              <w:rPr>
-                <w:rFonts w:cs="Times New Roman"/>
-              </w:rPr>
-              <w:t>2. The student click the button for dialog of the list of host families</w:t>
+                <w:rFonts w:cs="Times New Roman" w:hint="eastAsia"/>
+              </w:rPr>
+              <w:t>1</w:t>
+            </w:r>
+            <w:r>
+              <w:rPr>
+                <w:rFonts w:cs="Times New Roman"/>
+              </w:rPr>
+              <w:t>. The student click the button for dialog of the list of host families</w:t>
             </w:r>
           </w:p>
           <w:p>
@@ -4784,35 +4800,53 @@
             </w:pPr>
             <w:r>
               <w:rPr>
-                <w:rFonts w:cs="Times New Roman"/>
-              </w:rPr>
-              <w:t>3. The system find the families from the list based on predefined criteria so student only can see the satisfying families</w:t>
-            </w:r>
-          </w:p>
-          <w:p>
-            <w:pPr>
-              <w:rPr>
-                <w:rFonts w:cs="Times New Roman"/>
-              </w:rPr>
-            </w:pPr>
-            <w:r>
-              <w:rPr>
-                <w:rFonts w:cs="Times New Roman"/>
-              </w:rPr>
-              <w:t>4. The student click the select button for one family</w:t>
-            </w:r>
-          </w:p>
-          <w:p>
-            <w:pPr>
-              <w:rPr>
-                <w:rFonts w:cs="Times New Roman"/>
-              </w:rPr>
-            </w:pPr>
-            <w:r>
-              <w:rPr>
-                <w:rFonts w:cs="Times New Roman"/>
-              </w:rPr>
-              <w:t>5. The system assigned the student to the selected family as a host</w:t>
+                <w:rFonts w:cs="Times New Roman" w:hint="eastAsia"/>
+              </w:rPr>
+              <w:t>2</w:t>
+            </w:r>
+            <w:r>
+              <w:rPr>
+                <w:rFonts w:cs="Times New Roman"/>
+              </w:rPr>
+              <w:t>. The system find the families from the list based on predefined criteria so student only can see the satisfying families</w:t>
+            </w:r>
+          </w:p>
+          <w:p>
+            <w:pPr>
+              <w:rPr>
+                <w:rFonts w:cs="Times New Roman"/>
+              </w:rPr>
+            </w:pPr>
+            <w:r>
+              <w:rPr>
+                <w:rFonts w:cs="Times New Roman" w:hint="eastAsia"/>
+              </w:rPr>
+              <w:t>3</w:t>
+            </w:r>
+            <w:r>
+              <w:rPr>
+                <w:rFonts w:cs="Times New Roman"/>
+              </w:rPr>
+              <w:t>. The student click the select button for one family</w:t>
+            </w:r>
+          </w:p>
+          <w:p>
+            <w:pPr>
+              <w:rPr>
+                <w:rFonts w:cs="Times New Roman"/>
+              </w:rPr>
+            </w:pPr>
+            <w:r>
+              <w:rPr>
+                <w:rFonts w:cs="Times New Roman" w:hint="eastAsia"/>
+              </w:rPr>
+              <w:t>4</w:t>
+            </w:r>
+            <w:r>
+              <w:rPr>
+                <w:rFonts w:cs="Times New Roman"/>
+              </w:rPr>
+              <w:t>. The system assigned the student to the selected family as a host</w:t>
             </w:r>
           </w:p>
           <w:p>
@@ -4824,9 +4858,15 @@
             </w:pPr>
             <w:r>
               <w:rPr>
-                <w:rFonts w:cs="Times New Roman"/>
-              </w:rPr>
-              <w:t>6. The system send an e-Mail to the family to notify the family is</w:t>
+                <w:rFonts w:cs="Times New Roman" w:hint="eastAsia"/>
+              </w:rPr>
+              <w:t>5</w:t>
+            </w:r>
+            <w:r>
+              <w:rPr>
+                <w:rFonts w:cs="Times New Roman"/>
+              </w:rPr>
+              <w:t>. The system send an e-Mail to the family to notify the family is</w:t>
             </w:r>
           </w:p>
           <w:p>
@@ -4841,20 +4881,6 @@
                 <w:rFonts w:cs="Times New Roman"/>
               </w:rPr>
               <w:t xml:space="preserve"> select for host family</w:t>
-            </w:r>
-          </w:p>
-          <w:p>
-            <w:pPr>
-              <w:ind w:left="480" w:hangingChars="200" w:hanging="480"/>
-              <w:rPr>
-                <w:rFonts w:cs="Times New Roman"/>
-              </w:rPr>
-            </w:pPr>
-            <w:r>
-              <w:rPr>
-                <w:rFonts w:cs="Times New Roman"/>
-              </w:rPr>
-              <w:t>7. The host family is shown in the student’s login page</w:t>
             </w:r>
           </w:p>
         </w:tc>
@@ -4991,7 +5017,13 @@
               <w:rPr>
                 <w:rFonts w:cs="Times New Roman"/>
               </w:rPr>
-              <w:t>- * Student information</w:t>
+              <w:t xml:space="preserve">- </w:t>
+            </w:r>
+            <w:r>
+              <w:rPr>
+                <w:rFonts w:cs="Times New Roman" w:hint="eastAsia"/>
+              </w:rPr>
+              <w:t>Host Family, Student</w:t>
             </w:r>
           </w:p>
         </w:tc>
@@ -5030,20 +5062,37 @@
               <w:rPr>
                 <w:rFonts w:cs="Times New Roman"/>
               </w:rPr>
-              <w:t>- View Button for the list of host families</w:t>
-            </w:r>
-          </w:p>
-          <w:p>
-            <w:pPr>
-              <w:rPr>
-                <w:rFonts w:cs="Times New Roman"/>
-              </w:rPr>
-            </w:pPr>
-            <w:r>
-              <w:rPr>
-                <w:rFonts w:cs="Times New Roman"/>
-              </w:rPr>
-              <w:t>- A dialog of the list of host families</w:t>
+              <w:t xml:space="preserve">- </w:t>
+            </w:r>
+            <w:r>
+              <w:rPr>
+                <w:rFonts w:cs="Times New Roman" w:hint="eastAsia"/>
+              </w:rPr>
+              <w:t>H</w:t>
+            </w:r>
+            <w:r>
+              <w:rPr>
+                <w:rFonts w:cs="Times New Roman"/>
+              </w:rPr>
+              <w:t xml:space="preserve">ost </w:t>
+            </w:r>
+            <w:r>
+              <w:rPr>
+                <w:rFonts w:cs="Times New Roman" w:hint="eastAsia"/>
+              </w:rPr>
+              <w:t>F</w:t>
+            </w:r>
+            <w:r>
+              <w:rPr>
+                <w:rFonts w:cs="Times New Roman"/>
+              </w:rPr>
+              <w:t>amil</w:t>
+            </w:r>
+            <w:r>
+              <w:rPr>
+                <w:rFonts w:cs="Times New Roman" w:hint="eastAsia"/>
+              </w:rPr>
+              <w:t>y list page</w:t>
             </w:r>
           </w:p>
           <w:p>
@@ -5095,20 +5144,13 @@
               <w:rPr>
                 <w:rFonts w:cs="Times New Roman"/>
               </w:rPr>
-              <w:t>- Assign the student to selected host family</w:t>
-            </w:r>
-          </w:p>
-          <w:p>
-            <w:pPr>
-              <w:rPr>
-                <w:rFonts w:cs="Times New Roman"/>
-              </w:rPr>
-            </w:pPr>
-            <w:r>
-              <w:rPr>
-                <w:rFonts w:cs="Times New Roman"/>
-              </w:rPr>
-              <w:t>- Show the list of host families</w:t>
+              <w:t xml:space="preserve">- </w:t>
+            </w:r>
+            <w:r>
+              <w:rPr>
+                <w:rFonts w:cs="Times New Roman" w:hint="eastAsia"/>
+              </w:rPr>
+              <w:t>Host Family Assign</w:t>
             </w:r>
           </w:p>
         </w:tc>
@@ -5163,7 +5205,19 @@
         <w:rPr>
           <w:rFonts w:cs="Times New Roman"/>
         </w:rPr>
-        <w:t>7. Organize Sport/Event</w:t>
+        <w:t xml:space="preserve">7. </w:t>
+      </w:r>
+      <w:r>
+        <w:rPr>
+          <w:rFonts w:cs="Times New Roman" w:hint="eastAsia"/>
+        </w:rPr>
+        <w:t>Post the facilitated</w:t>
+      </w:r>
+      <w:r>
+        <w:rPr>
+          <w:rFonts w:cs="Times New Roman"/>
+        </w:rPr>
+        <w:t xml:space="preserve"> Sport/Event</w:t>
       </w:r>
     </w:p>
     <w:tbl>
@@ -5208,9 +5262,15 @@
             </w:pPr>
             <w:r>
               <w:rPr>
-                <w:rFonts w:cs="Times New Roman"/>
-              </w:rPr>
-              <w:t>Organize Sport/Event</w:t>
+                <w:rFonts w:cs="Times New Roman" w:hint="eastAsia"/>
+              </w:rPr>
+              <w:t>Post the facilitated</w:t>
+            </w:r>
+            <w:r>
+              <w:rPr>
+                <w:rFonts w:cs="Times New Roman"/>
+              </w:rPr>
+              <w:t xml:space="preserve"> Sport/Event</w:t>
             </w:r>
           </w:p>
         </w:tc>
@@ -5288,7 +5348,7 @@
               <w:rPr>
                 <w:rFonts w:cs="Times New Roman" w:hint="eastAsia"/>
               </w:rPr>
-              <w:t>New Student, Mentor</w:t>
+              <w:t>Student</w:t>
             </w:r>
           </w:p>
         </w:tc>
@@ -5328,6 +5388,18 @@
                 <w:rFonts w:cs="Times New Roman" w:hint="eastAsia"/>
               </w:rPr>
               <w:t>Login</w:t>
+            </w:r>
+            <w:r>
+              <w:rPr>
+                <w:rFonts w:cs="Times New Roman" w:hint="eastAsia"/>
+              </w:rPr>
+              <w:t xml:space="preserve">, </w:t>
+            </w:r>
+            <w:r>
+              <w:rPr>
+                <w:rFonts w:cs="Times New Roman" w:hint="eastAsia"/>
+              </w:rPr>
+              <w:t>Student access to the facilitated Sport/Event page</w:t>
             </w:r>
           </w:p>
         </w:tc>
@@ -5584,7 +5656,7 @@
           <w:p>
             <w:pPr>
               <w:rPr>
-                <w:rFonts w:cs="Times New Roman" w:hint="eastAsia"/>
+                <w:rFonts w:cs="Times New Roman"/>
               </w:rPr>
             </w:pPr>
             <w:r>
@@ -5610,7 +5682,19 @@
               <w:rPr>
                 <w:rFonts w:cs="Times New Roman"/>
               </w:rPr>
-              <w:t xml:space="preserve">- View </w:t>
+              <w:t xml:space="preserve">- </w:t>
+            </w:r>
+            <w:r>
+              <w:rPr>
+                <w:rFonts w:cs="Times New Roman" w:hint="eastAsia"/>
+              </w:rPr>
+              <w:t xml:space="preserve">Events List </w:t>
+            </w:r>
+            <w:r>
+              <w:rPr>
+                <w:rFonts w:cs="Times New Roman"/>
+              </w:rPr>
+              <w:t xml:space="preserve">View </w:t>
             </w:r>
             <w:r>
               <w:rPr>
@@ -5618,6 +5702,25 @@
               </w:rPr>
               <w:t>page</w:t>
             </w:r>
+          </w:p>
+          <w:p>
+            <w:pPr>
+              <w:rPr>
+                <w:rFonts w:cs="Times New Roman"/>
+              </w:rPr>
+            </w:pPr>
+            <w:r>
+              <w:rPr>
+                <w:rFonts w:cs="Times New Roman"/>
+              </w:rPr>
+              <w:t xml:space="preserve">- </w:t>
+            </w:r>
+            <w:r>
+              <w:rPr>
+                <w:rFonts w:cs="Times New Roman" w:hint="eastAsia"/>
+              </w:rPr>
+              <w:t>Post</w:t>
+            </w:r>
             <w:r>
               <w:rPr>
                 <w:rFonts w:cs="Times New Roman"/>
@@ -5628,113 +5731,70 @@
               <w:rPr>
                 <w:rFonts w:cs="Times New Roman" w:hint="eastAsia"/>
               </w:rPr>
-              <w:t>of</w:t>
-            </w:r>
-            <w:r>
-              <w:rPr>
-                <w:rFonts w:cs="Times New Roman"/>
-              </w:rPr>
-              <w:t xml:space="preserve"> the list of </w:t>
-            </w:r>
-            <w:r>
-              <w:rPr>
-                <w:rFonts w:cs="Times New Roman" w:hint="eastAsia"/>
-              </w:rPr>
-              <w:t>events</w:t>
-            </w:r>
-          </w:p>
-          <w:p>
-            <w:pPr>
-              <w:rPr>
-                <w:rFonts w:cs="Times New Roman"/>
-              </w:rPr>
-            </w:pPr>
-            <w:r>
-              <w:rPr>
-                <w:rFonts w:cs="Times New Roman"/>
-              </w:rPr>
-              <w:t xml:space="preserve">- </w:t>
+              <w:t>b</w:t>
+            </w:r>
+            <w:r>
+              <w:rPr>
+                <w:rFonts w:cs="Times New Roman"/>
+              </w:rPr>
+              <w:t>utton</w:t>
+            </w:r>
+            <w:r>
+              <w:rPr>
+                <w:rFonts w:cs="Times New Roman" w:hint="eastAsia"/>
+              </w:rPr>
+              <w:t xml:space="preserve"> to post an event</w:t>
+            </w:r>
+          </w:p>
+        </w:tc>
+      </w:tr>
+      <w:tr>
+        <w:tc>
+          <w:tcPr>
+            <w:tcW w:w="2518" w:type="dxa"/>
+          </w:tcPr>
+          <w:p>
+            <w:pPr>
+              <w:jc w:val="center"/>
+              <w:rPr>
+                <w:rFonts w:cs="Times New Roman"/>
+              </w:rPr>
+            </w:pPr>
+            <w:r>
+              <w:rPr>
+                <w:rFonts w:cs="Times New Roman"/>
+              </w:rPr>
+              <w:t>Control Object</w:t>
+            </w:r>
+          </w:p>
+        </w:tc>
+        <w:tc>
+          <w:tcPr>
+            <w:tcW w:w="6706" w:type="dxa"/>
+          </w:tcPr>
+          <w:p>
+            <w:pPr>
+              <w:rPr>
+                <w:rFonts w:cs="Times New Roman"/>
+              </w:rPr>
+            </w:pPr>
+            <w:r>
+              <w:rPr>
+                <w:rFonts w:cs="Times New Roman" w:hint="eastAsia"/>
+              </w:rPr>
+              <w:t>-</w:t>
+            </w:r>
+            <w:r>
+              <w:rPr>
+                <w:rFonts w:cs="Times New Roman" w:hint="eastAsia"/>
+              </w:rPr>
+              <w:t xml:space="preserve"> </w:t>
             </w:r>
             <w:r>
               <w:rPr>
                 <w:rFonts w:cs="Times New Roman" w:hint="eastAsia"/>
               </w:rPr>
               <w:t>Post</w:t>
-            </w:r>
-            <w:r>
-              <w:rPr>
-                <w:rFonts w:cs="Times New Roman"/>
-              </w:rPr>
-              <w:t xml:space="preserve"> </w:t>
-            </w:r>
-            <w:r>
-              <w:rPr>
-                <w:rFonts w:cs="Times New Roman" w:hint="eastAsia"/>
-              </w:rPr>
-              <w:t>b</w:t>
-            </w:r>
-            <w:r>
-              <w:rPr>
-                <w:rFonts w:cs="Times New Roman"/>
-              </w:rPr>
-              <w:t>utton</w:t>
-            </w:r>
-            <w:r>
-              <w:rPr>
-                <w:rFonts w:cs="Times New Roman" w:hint="eastAsia"/>
-              </w:rPr>
-              <w:t xml:space="preserve"> to post an event</w:t>
-            </w:r>
-          </w:p>
-        </w:tc>
-      </w:tr>
-      <w:tr>
-        <w:tc>
-          <w:tcPr>
-            <w:tcW w:w="2518" w:type="dxa"/>
-          </w:tcPr>
-          <w:p>
-            <w:pPr>
-              <w:jc w:val="center"/>
-              <w:rPr>
-                <w:rFonts w:cs="Times New Roman"/>
-              </w:rPr>
-            </w:pPr>
-            <w:r>
-              <w:rPr>
-                <w:rFonts w:cs="Times New Roman"/>
-              </w:rPr>
-              <w:t>Control Object</w:t>
-            </w:r>
-          </w:p>
-        </w:tc>
-        <w:tc>
-          <w:tcPr>
-            <w:tcW w:w="6706" w:type="dxa"/>
-          </w:tcPr>
-          <w:p>
-            <w:pPr>
-              <w:rPr>
-                <w:rFonts w:cs="Times New Roman" w:hint="eastAsia"/>
-              </w:rPr>
-            </w:pPr>
-            <w:r>
-              <w:rPr>
-                <w:rFonts w:cs="Times New Roman" w:hint="eastAsia"/>
-              </w:rPr>
-              <w:t>-</w:t>
-            </w:r>
-            <w:r>
-              <w:rPr>
-                <w:rFonts w:cs="Times New Roman" w:hint="eastAsia"/>
-              </w:rPr>
-              <w:t xml:space="preserve"> </w:t>
-            </w:r>
-            <w:r>
-              <w:rPr>
-                <w:rFonts w:cs="Times New Roman" w:hint="eastAsia"/>
-              </w:rPr>
-              <w:t>Record</w:t>
             </w:r>
             <w:r>
               <w:rPr>
@@ -5772,7 +5832,7 @@
         <w:autoSpaceDE/>
         <w:autoSpaceDN/>
         <w:rPr>
-          <w:rFonts w:cs="Times New Roman"/>
+          <w:rFonts w:cs="Times New Roman" w:hint="eastAsia"/>
         </w:rPr>
       </w:pPr>
     </w:p>
@@ -5783,15 +5843,61 @@
         <w:autoSpaceDE/>
         <w:autoSpaceDN/>
         <w:rPr>
+          <w:rFonts w:cs="Times New Roman" w:hint="eastAsia"/>
+        </w:rPr>
+      </w:pPr>
+    </w:p>
+    <w:p>
+      <w:pPr>
+        <w:widowControl/>
+        <w:wordWrap/>
+        <w:autoSpaceDE/>
+        <w:autoSpaceDN/>
+        <w:rPr>
+          <w:rFonts w:cs="Times New Roman" w:hint="eastAsia"/>
+        </w:rPr>
+      </w:pPr>
+    </w:p>
+    <w:p>
+      <w:pPr>
+        <w:widowControl/>
+        <w:wordWrap/>
+        <w:autoSpaceDE/>
+        <w:autoSpaceDN/>
+        <w:rPr>
           <w:rFonts w:cs="Times New Roman"/>
         </w:rPr>
       </w:pPr>
       <w:r>
         <w:rPr>
+          <w:rFonts w:cs="Times New Roman" w:hint="eastAsia"/>
+        </w:rPr>
+        <w:lastRenderedPageBreak/>
+        <w:t>8</w:t>
+      </w:r>
+      <w:r>
+        <w:rPr>
           <w:rFonts w:cs="Times New Roman"/>
         </w:rPr>
-        <w:lastRenderedPageBreak/>
-        <w:t>8. List Staff</w:t>
+        <w:t xml:space="preserve">. </w:t>
+      </w:r>
+      <w:r>
+        <w:rPr>
+          <w:rFonts w:cs="Times New Roman" w:hint="eastAsia"/>
+        </w:rPr>
+        <w:t>View</w:t>
+      </w:r>
+      <w:r>
+        <w:rPr>
+          <w:rFonts w:cs="Times New Roman" w:hint="eastAsia"/>
+        </w:rPr>
+        <w:t xml:space="preserve"> the facilitated</w:t>
+      </w:r>
+      <w:r>
+        <w:rPr>
+          <w:rFonts w:cs="Times New Roman"/>
+        </w:rPr>
+        <w:t xml:space="preserve"> Sport/Event</w:t>
       </w:r>
     </w:p>
     <w:tbl>
@@ -5838,7 +5944,19 @@
               <w:rPr>
                 <w:rFonts w:cs="Times New Roman" w:hint="eastAsia"/>
               </w:rPr>
-              <w:t>List Staff</w:t>
+              <w:t>View</w:t>
+            </w:r>
+            <w:r>
+              <w:rPr>
+                <w:rFonts w:cs="Times New Roman" w:hint="eastAsia"/>
+              </w:rPr>
+              <w:t xml:space="preserve"> the facilitated</w:t>
+            </w:r>
+            <w:r>
+              <w:rPr>
+                <w:rFonts w:cs="Times New Roman"/>
+              </w:rPr>
+              <w:t xml:space="preserve"> Sport/Event</w:t>
             </w:r>
           </w:p>
         </w:tc>
@@ -5875,27 +5993,21 @@
             </w:pPr>
             <w:r>
               <w:rPr>
-                <w:rFonts w:cs="Times New Roman"/>
-              </w:rPr>
-              <w:t xml:space="preserve">List </w:t>
-            </w:r>
-            <w:r>
-              <w:rPr>
-                <w:rFonts w:cs="Times New Roman" w:hint="eastAsia"/>
-              </w:rPr>
-              <w:t>*</w:t>
-            </w:r>
-            <w:r>
-              <w:rPr>
-                <w:rFonts w:cs="Times New Roman"/>
-              </w:rPr>
-              <w:t>staff information</w:t>
-            </w:r>
-            <w:r>
-              <w:rPr>
-                <w:rFonts w:cs="Times New Roman" w:hint="eastAsia"/>
-              </w:rPr>
-              <w:t xml:space="preserve"> so students can see from their login page</w:t>
+                <w:rFonts w:cs="Times New Roman" w:hint="eastAsia"/>
+              </w:rPr>
+              <w:t xml:space="preserve">Students can </w:t>
+            </w:r>
+            <w:r>
+              <w:rPr>
+                <w:rFonts w:cs="Times New Roman" w:hint="eastAsia"/>
+              </w:rPr>
+              <w:t>see</w:t>
+            </w:r>
+            <w:r>
+              <w:rPr>
+                <w:rFonts w:cs="Times New Roman" w:hint="eastAsia"/>
+              </w:rPr>
+              <w:t xml:space="preserve"> an event or view events</w:t>
             </w:r>
           </w:p>
         </w:tc>
@@ -5973,7 +6085,7 @@
               <w:rPr>
                 <w:rFonts w:cs="Times New Roman" w:hint="eastAsia"/>
               </w:rPr>
-              <w:t>Login</w:t>
+              <w:t>Login, Student access to the facilitated Sport/Event page</w:t>
             </w:r>
           </w:p>
         </w:tc>
@@ -6012,25 +6124,13 @@
               <w:rPr>
                 <w:rFonts w:cs="Times New Roman" w:hint="eastAsia"/>
               </w:rPr>
-              <w:t xml:space="preserve">View the </w:t>
-            </w:r>
-            <w:r>
-              <w:rPr>
-                <w:rFonts w:cs="Times New Roman" w:hint="eastAsia"/>
-              </w:rPr>
-              <w:t>information</w:t>
-            </w:r>
-            <w:r>
-              <w:rPr>
-                <w:rFonts w:cs="Times New Roman" w:hint="eastAsia"/>
-              </w:rPr>
-              <w:t xml:space="preserve"> of </w:t>
-            </w:r>
-            <w:r>
-              <w:rPr>
-                <w:rFonts w:cs="Times New Roman" w:hint="eastAsia"/>
-              </w:rPr>
-              <w:t>staff</w:t>
+              <w:t>Show</w:t>
+            </w:r>
+            <w:r>
+              <w:rPr>
+                <w:rFonts w:cs="Times New Roman" w:hint="eastAsia"/>
+              </w:rPr>
+              <w:t xml:space="preserve"> the list of events</w:t>
             </w:r>
           </w:p>
         </w:tc>
@@ -6216,7 +6316,7 @@
               <w:rPr>
                 <w:rFonts w:cs="Times New Roman" w:hint="eastAsia"/>
               </w:rPr>
-              <w:t>*Staff information</w:t>
+              <w:t>Event Information</w:t>
             </w:r>
           </w:p>
         </w:tc>
@@ -6255,73 +6355,483 @@
               <w:rPr>
                 <w:rFonts w:cs="Times New Roman"/>
               </w:rPr>
-              <w:t xml:space="preserve">- View Button for </w:t>
-            </w:r>
-            <w:r>
-              <w:rPr>
-                <w:rFonts w:cs="Times New Roman" w:hint="eastAsia"/>
+              <w:t xml:space="preserve">- </w:t>
+            </w:r>
+            <w:r>
+              <w:rPr>
+                <w:rFonts w:cs="Times New Roman" w:hint="eastAsia"/>
+              </w:rPr>
+              <w:t xml:space="preserve">Events List </w:t>
+            </w:r>
+            <w:r>
+              <w:rPr>
+                <w:rFonts w:cs="Times New Roman"/>
+              </w:rPr>
+              <w:t xml:space="preserve">View </w:t>
+            </w:r>
+            <w:r>
+              <w:rPr>
+                <w:rFonts w:cs="Times New Roman" w:hint="eastAsia"/>
+              </w:rPr>
+              <w:t>page</w:t>
+            </w:r>
+          </w:p>
+        </w:tc>
+      </w:tr>
+      <w:tr>
+        <w:tc>
+          <w:tcPr>
+            <w:tcW w:w="2518" w:type="dxa"/>
+          </w:tcPr>
+          <w:p>
+            <w:pPr>
+              <w:jc w:val="center"/>
+              <w:rPr>
+                <w:rFonts w:cs="Times New Roman"/>
+              </w:rPr>
+            </w:pPr>
+            <w:r>
+              <w:rPr>
+                <w:rFonts w:cs="Times New Roman"/>
+              </w:rPr>
+              <w:t>Control Object</w:t>
+            </w:r>
+          </w:p>
+        </w:tc>
+        <w:tc>
+          <w:tcPr>
+            <w:tcW w:w="6706" w:type="dxa"/>
+          </w:tcPr>
+          <w:p>
+            <w:pPr>
+              <w:rPr>
+                <w:rFonts w:cs="Times New Roman"/>
+              </w:rPr>
+            </w:pPr>
+            <w:r>
+              <w:rPr>
+                <w:rFonts w:cs="Times New Roman"/>
+              </w:rPr>
+              <w:t xml:space="preserve">- Show the list of </w:t>
+            </w:r>
+            <w:r>
+              <w:rPr>
+                <w:rFonts w:cs="Times New Roman" w:hint="eastAsia"/>
+              </w:rPr>
+              <w:t>events</w:t>
+            </w:r>
+          </w:p>
+        </w:tc>
+      </w:tr>
+    </w:tbl>
+    <w:p>
+      <w:pPr>
+        <w:widowControl/>
+        <w:wordWrap/>
+        <w:autoSpaceDE/>
+        <w:autoSpaceDN/>
+        <w:rPr>
+          <w:rFonts w:cs="Times New Roman"/>
+        </w:rPr>
+      </w:pPr>
+    </w:p>
+    <w:p>
+      <w:pPr>
+        <w:widowControl/>
+        <w:wordWrap/>
+        <w:autoSpaceDE/>
+        <w:autoSpaceDN/>
+        <w:rPr>
+          <w:rFonts w:cs="Times New Roman"/>
+        </w:rPr>
+      </w:pPr>
+      <w:r>
+        <w:rPr>
+          <w:rFonts w:cs="Times New Roman" w:hint="eastAsia"/>
+        </w:rPr>
+        <w:t>9</w:t>
+      </w:r>
+      <w:r>
+        <w:rPr>
+          <w:rFonts w:cs="Times New Roman"/>
+        </w:rPr>
+        <w:t xml:space="preserve">. </w:t>
+      </w:r>
+      <w:r>
+        <w:rPr>
+          <w:rFonts w:cs="Times New Roman" w:hint="eastAsia"/>
+        </w:rPr>
+        <w:t>View</w:t>
+      </w:r>
+      <w:r>
+        <w:rPr>
+          <w:rFonts w:cs="Times New Roman"/>
+        </w:rPr>
+        <w:t xml:space="preserve"> Staff</w:t>
+      </w:r>
+      <w:r>
+        <w:rPr>
+          <w:rFonts w:cs="Times New Roman" w:hint="eastAsia"/>
+        </w:rPr>
+        <w:t xml:space="preserve"> List</w:t>
+      </w:r>
+    </w:p>
+    <w:tbl>
+      <w:tblPr>
+        <w:tblStyle w:val="a3"/>
+        <w:tblW w:w="0" w:type="auto"/>
+        <w:tblLook w:val="04A0" w:firstRow="1" w:lastRow="0" w:firstColumn="1" w:lastColumn="0" w:noHBand="0" w:noVBand="1"/>
+      </w:tblPr>
+      <w:tblGrid>
+        <w:gridCol w:w="2518"/>
+        <w:gridCol w:w="6706"/>
+      </w:tblGrid>
+      <w:tr>
+        <w:tc>
+          <w:tcPr>
+            <w:tcW w:w="2518" w:type="dxa"/>
+          </w:tcPr>
+          <w:p>
+            <w:pPr>
+              <w:jc w:val="center"/>
+              <w:rPr>
+                <w:rFonts w:cs="Times New Roman"/>
+              </w:rPr>
+            </w:pPr>
+            <w:r>
+              <w:rPr>
+                <w:rFonts w:cs="Times New Roman"/>
+              </w:rPr>
+              <w:t>Name</w:t>
+            </w:r>
+          </w:p>
+        </w:tc>
+        <w:tc>
+          <w:tcPr>
+            <w:tcW w:w="6706" w:type="dxa"/>
+          </w:tcPr>
+          <w:p>
+            <w:pPr>
+              <w:rPr>
+                <w:rFonts w:cs="Times New Roman"/>
+              </w:rPr>
+            </w:pPr>
+            <w:r>
+              <w:rPr>
+                <w:rFonts w:cs="Times New Roman" w:hint="eastAsia"/>
+              </w:rPr>
+              <w:t>View</w:t>
+            </w:r>
+            <w:r>
+              <w:rPr>
+                <w:rFonts w:cs="Times New Roman" w:hint="eastAsia"/>
+              </w:rPr>
+              <w:t xml:space="preserve"> Staff</w:t>
+            </w:r>
+            <w:r>
+              <w:rPr>
+                <w:rFonts w:cs="Times New Roman" w:hint="eastAsia"/>
+              </w:rPr>
+              <w:t xml:space="preserve"> List</w:t>
+            </w:r>
+          </w:p>
+        </w:tc>
+      </w:tr>
+      <w:tr>
+        <w:tc>
+          <w:tcPr>
+            <w:tcW w:w="2518" w:type="dxa"/>
+          </w:tcPr>
+          <w:p>
+            <w:pPr>
+              <w:jc w:val="center"/>
+              <w:rPr>
+                <w:rFonts w:cs="Times New Roman"/>
+              </w:rPr>
+            </w:pPr>
+            <w:r>
+              <w:rPr>
+                <w:rFonts w:cs="Times New Roman"/>
+              </w:rPr>
+              <w:t>Description</w:t>
+            </w:r>
+          </w:p>
+        </w:tc>
+        <w:tc>
+          <w:tcPr>
+            <w:tcW w:w="6706" w:type="dxa"/>
+          </w:tcPr>
+          <w:p>
+            <w:pPr>
+              <w:rPr>
+                <w:rFonts w:cs="Times New Roman"/>
+              </w:rPr>
+            </w:pPr>
+            <w:r>
+              <w:rPr>
+                <w:rFonts w:cs="Times New Roman"/>
+              </w:rPr>
+              <w:t xml:space="preserve">List </w:t>
+            </w:r>
+            <w:r>
+              <w:rPr>
+                <w:rFonts w:cs="Times New Roman" w:hint="eastAsia"/>
+              </w:rPr>
+              <w:t>*</w:t>
+            </w:r>
+            <w:r>
+              <w:rPr>
+                <w:rFonts w:cs="Times New Roman"/>
               </w:rPr>
               <w:t>staff information</w:t>
             </w:r>
-          </w:p>
-        </w:tc>
-      </w:tr>
-      <w:tr>
-        <w:tc>
-          <w:tcPr>
-            <w:tcW w:w="2518" w:type="dxa"/>
-          </w:tcPr>
-          <w:p>
-            <w:pPr>
-              <w:jc w:val="center"/>
-              <w:rPr>
-                <w:rFonts w:cs="Times New Roman"/>
-              </w:rPr>
-            </w:pPr>
-            <w:r>
-              <w:rPr>
-                <w:rFonts w:cs="Times New Roman"/>
-              </w:rPr>
-              <w:t>Control Object</w:t>
-            </w:r>
-          </w:p>
-        </w:tc>
-        <w:tc>
-          <w:tcPr>
-            <w:tcW w:w="6706" w:type="dxa"/>
-          </w:tcPr>
-          <w:p>
-            <w:pPr>
-              <w:rPr>
-                <w:rFonts w:cs="Times New Roman"/>
-              </w:rPr>
-            </w:pPr>
-            <w:r>
-              <w:rPr>
-                <w:rFonts w:cs="Times New Roman" w:hint="eastAsia"/>
-              </w:rPr>
-              <w:t>-</w:t>
-            </w:r>
-            <w:r>
-              <w:rPr>
-                <w:rFonts w:cs="Times New Roman"/>
-              </w:rPr>
-              <w:t xml:space="preserve"> </w:t>
-            </w:r>
-            <w:r>
-              <w:rPr>
-                <w:rFonts w:cs="Times New Roman"/>
-              </w:rPr>
-              <w:t xml:space="preserve">Show the </w:t>
-            </w:r>
-            <w:r>
-              <w:rPr>
-                <w:rFonts w:cs="Times New Roman" w:hint="eastAsia"/>
-              </w:rPr>
-              <w:t>staff information</w:t>
-            </w:r>
-            <w:bookmarkStart w:id="0" w:name="_GoBack"/>
-            <w:bookmarkEnd w:id="0"/>
+            <w:r>
+              <w:rPr>
+                <w:rFonts w:cs="Times New Roman" w:hint="eastAsia"/>
+              </w:rPr>
+              <w:t xml:space="preserve"> so students can see from their login page</w:t>
+            </w:r>
+          </w:p>
+        </w:tc>
+      </w:tr>
+      <w:tr>
+        <w:tc>
+          <w:tcPr>
+            <w:tcW w:w="2518" w:type="dxa"/>
+          </w:tcPr>
+          <w:p>
+            <w:pPr>
+              <w:jc w:val="center"/>
+              <w:rPr>
+                <w:rFonts w:cs="Times New Roman"/>
+              </w:rPr>
+            </w:pPr>
+            <w:r>
+              <w:rPr>
+                <w:rFonts w:cs="Times New Roman"/>
+              </w:rPr>
+              <w:t>Actor</w:t>
+            </w:r>
+          </w:p>
+        </w:tc>
+        <w:tc>
+          <w:tcPr>
+            <w:tcW w:w="6706" w:type="dxa"/>
+          </w:tcPr>
+          <w:p>
+            <w:pPr>
+              <w:rPr>
+                <w:rFonts w:cs="Times New Roman"/>
+              </w:rPr>
+            </w:pPr>
+            <w:r>
+              <w:rPr>
+                <w:rFonts w:cs="Times New Roman" w:hint="eastAsia"/>
+              </w:rPr>
+              <w:t>Student</w:t>
+            </w:r>
+          </w:p>
+        </w:tc>
+      </w:tr>
+      <w:tr>
+        <w:tc>
+          <w:tcPr>
+            <w:tcW w:w="2518" w:type="dxa"/>
+          </w:tcPr>
+          <w:p>
+            <w:pPr>
+              <w:jc w:val="center"/>
+              <w:rPr>
+                <w:rFonts w:cs="Times New Roman"/>
+              </w:rPr>
+            </w:pPr>
+            <w:r>
+              <w:rPr>
+                <w:rFonts w:cs="Times New Roman"/>
+              </w:rPr>
+              <w:t>Entry Condition</w:t>
+            </w:r>
+          </w:p>
+        </w:tc>
+        <w:tc>
+          <w:tcPr>
+            <w:tcW w:w="6706" w:type="dxa"/>
+          </w:tcPr>
+          <w:p>
+            <w:pPr>
+              <w:rPr>
+                <w:rFonts w:cs="Times New Roman"/>
+              </w:rPr>
+            </w:pPr>
+            <w:r>
+              <w:rPr>
+                <w:rFonts w:cs="Times New Roman" w:hint="eastAsia"/>
+              </w:rPr>
+              <w:t>Login</w:t>
+            </w:r>
+            <w:r>
+              <w:rPr>
+                <w:rFonts w:cs="Times New Roman" w:hint="eastAsia"/>
+              </w:rPr>
+              <w:t>, Student access Staff List page</w:t>
+            </w:r>
+          </w:p>
+        </w:tc>
+      </w:tr>
+      <w:tr>
+        <w:tc>
+          <w:tcPr>
+            <w:tcW w:w="2518" w:type="dxa"/>
+          </w:tcPr>
+          <w:p>
+            <w:pPr>
+              <w:jc w:val="center"/>
+              <w:rPr>
+                <w:rFonts w:cs="Times New Roman"/>
+              </w:rPr>
+            </w:pPr>
+            <w:r>
+              <w:rPr>
+                <w:rFonts w:cs="Times New Roman"/>
+              </w:rPr>
+              <w:t>Exit Condition</w:t>
+            </w:r>
+          </w:p>
+        </w:tc>
+        <w:tc>
+          <w:tcPr>
+            <w:tcW w:w="6706" w:type="dxa"/>
+          </w:tcPr>
+          <w:p>
+            <w:pPr>
+              <w:rPr>
+                <w:rFonts w:cs="Times New Roman"/>
+              </w:rPr>
+            </w:pPr>
+            <w:r>
+              <w:rPr>
+                <w:rFonts w:cs="Times New Roman" w:hint="eastAsia"/>
+              </w:rPr>
+              <w:t>Show</w:t>
+            </w:r>
+            <w:r>
+              <w:rPr>
+                <w:rFonts w:cs="Times New Roman" w:hint="eastAsia"/>
+              </w:rPr>
+              <w:t xml:space="preserve"> the information of staff</w:t>
+            </w:r>
+          </w:p>
+        </w:tc>
+      </w:tr>
+      <w:tr>
+        <w:tc>
+          <w:tcPr>
+            <w:tcW w:w="2518" w:type="dxa"/>
+          </w:tcPr>
+          <w:p>
+            <w:pPr>
+              <w:jc w:val="center"/>
+              <w:rPr>
+                <w:rFonts w:cs="Times New Roman"/>
+              </w:rPr>
+            </w:pPr>
+            <w:r>
+              <w:rPr>
+                <w:rFonts w:cs="Times New Roman"/>
+              </w:rPr>
+              <w:t>Flow of the event</w:t>
+            </w:r>
+          </w:p>
+        </w:tc>
+        <w:tc>
+          <w:tcPr>
+            <w:tcW w:w="6706" w:type="dxa"/>
+          </w:tcPr>
+          <w:p>
+            <w:pPr>
+              <w:ind w:left="480" w:hangingChars="200" w:hanging="480"/>
+              <w:rPr>
+                <w:rFonts w:cs="Times New Roman"/>
+              </w:rPr>
+            </w:pPr>
+          </w:p>
+        </w:tc>
+      </w:tr>
+      <w:tr>
+        <w:tc>
+          <w:tcPr>
+            <w:tcW w:w="2518" w:type="dxa"/>
+          </w:tcPr>
+          <w:p>
+            <w:pPr>
+              <w:jc w:val="center"/>
+              <w:rPr>
+                <w:rFonts w:cs="Times New Roman"/>
+              </w:rPr>
+            </w:pPr>
+            <w:r>
+              <w:rPr>
+                <w:rFonts w:cs="Times New Roman"/>
+              </w:rPr>
+              <w:t>Exception</w:t>
+            </w:r>
+          </w:p>
+        </w:tc>
+        <w:tc>
+          <w:tcPr>
+            <w:tcW w:w="6706" w:type="dxa"/>
+          </w:tcPr>
+          <w:p>
+            <w:pPr>
+              <w:rPr>
+                <w:rFonts w:cs="Times New Roman"/>
+              </w:rPr>
+            </w:pPr>
+            <w:r>
+              <w:rPr>
+                <w:rFonts w:cs="Times New Roman"/>
+              </w:rPr>
+              <w:t>None</w:t>
+            </w:r>
+          </w:p>
+        </w:tc>
+      </w:tr>
+      <w:tr>
+        <w:tc>
+          <w:tcPr>
+            <w:tcW w:w="2518" w:type="dxa"/>
+          </w:tcPr>
+          <w:p>
+            <w:pPr>
+              <w:jc w:val="center"/>
+              <w:rPr>
+                <w:rFonts w:cs="Times New Roman"/>
+              </w:rPr>
+            </w:pPr>
+            <w:r>
+              <w:rPr>
+                <w:rFonts w:cs="Times New Roman"/>
+              </w:rPr>
+              <w:t>Special Requirement</w:t>
+            </w:r>
+          </w:p>
+        </w:tc>
+        <w:tc>
+          <w:tcPr>
+            <w:tcW w:w="6706" w:type="dxa"/>
+          </w:tcPr>
+          <w:p>
+            <w:pPr>
+              <w:rPr>
+                <w:rFonts w:cs="Times New Roman"/>
+              </w:rPr>
+            </w:pPr>
+            <w:r>
+              <w:rPr>
+                <w:rFonts w:cs="Times New Roman"/>
+              </w:rPr>
+              <w:t>None</w:t>
+            </w:r>
           </w:p>
         </w:tc>
       </w:tr>
@@ -6334,18 +6844,188 @@
         <w:autoSpaceDN/>
         <w:spacing w:after="0"/>
         <w:rPr>
-          <w:rFonts w:cs="Times New Roman" w:hint="eastAsia"/>
+          <w:rFonts w:cs="Times New Roman"/>
         </w:rPr>
       </w:pPr>
     </w:p>
+    <w:tbl>
+      <w:tblPr>
+        <w:tblStyle w:val="a3"/>
+        <w:tblW w:w="0" w:type="auto"/>
+        <w:tblLook w:val="04A0" w:firstRow="1" w:lastRow="0" w:firstColumn="1" w:lastColumn="0" w:noHBand="0" w:noVBand="1"/>
+      </w:tblPr>
+      <w:tblGrid>
+        <w:gridCol w:w="2518"/>
+        <w:gridCol w:w="6706"/>
+      </w:tblGrid>
+      <w:tr>
+        <w:tc>
+          <w:tcPr>
+            <w:tcW w:w="2518" w:type="dxa"/>
+          </w:tcPr>
+          <w:p>
+            <w:pPr>
+              <w:jc w:val="center"/>
+              <w:rPr>
+                <w:rFonts w:cs="Times New Roman"/>
+              </w:rPr>
+            </w:pPr>
+            <w:r>
+              <w:rPr>
+                <w:rFonts w:cs="Times New Roman"/>
+              </w:rPr>
+              <w:t>Entity Object</w:t>
+            </w:r>
+          </w:p>
+        </w:tc>
+        <w:tc>
+          <w:tcPr>
+            <w:tcW w:w="6706" w:type="dxa"/>
+          </w:tcPr>
+          <w:p>
+            <w:pPr>
+              <w:rPr>
+                <w:rFonts w:cs="Times New Roman"/>
+              </w:rPr>
+            </w:pPr>
+            <w:r>
+              <w:rPr>
+                <w:rFonts w:cs="Times New Roman" w:hint="eastAsia"/>
+              </w:rPr>
+              <w:t>-</w:t>
+            </w:r>
+            <w:r>
+              <w:rPr>
+                <w:rFonts w:cs="Times New Roman" w:hint="eastAsia"/>
+              </w:rPr>
+              <w:t xml:space="preserve"> </w:t>
+            </w:r>
+            <w:r>
+              <w:rPr>
+                <w:rFonts w:cs="Times New Roman" w:hint="eastAsia"/>
+              </w:rPr>
+              <w:t>*Staff</w:t>
+            </w:r>
+          </w:p>
+        </w:tc>
+      </w:tr>
+      <w:tr>
+        <w:tc>
+          <w:tcPr>
+            <w:tcW w:w="2518" w:type="dxa"/>
+          </w:tcPr>
+          <w:p>
+            <w:pPr>
+              <w:jc w:val="center"/>
+              <w:rPr>
+                <w:rFonts w:cs="Times New Roman"/>
+              </w:rPr>
+            </w:pPr>
+            <w:r>
+              <w:rPr>
+                <w:rFonts w:cs="Times New Roman"/>
+              </w:rPr>
+              <w:t>Boundary Object</w:t>
+            </w:r>
+          </w:p>
+        </w:tc>
+        <w:tc>
+          <w:tcPr>
+            <w:tcW w:w="6706" w:type="dxa"/>
+          </w:tcPr>
+          <w:p>
+            <w:pPr>
+              <w:rPr>
+                <w:rFonts w:cs="Times New Roman"/>
+              </w:rPr>
+            </w:pPr>
+            <w:r>
+              <w:rPr>
+                <w:rFonts w:cs="Times New Roman"/>
+              </w:rPr>
+              <w:t xml:space="preserve">- </w:t>
+            </w:r>
+            <w:r>
+              <w:rPr>
+                <w:rFonts w:cs="Times New Roman" w:hint="eastAsia"/>
+              </w:rPr>
+              <w:t>Staff List page</w:t>
+            </w:r>
+          </w:p>
+        </w:tc>
+      </w:tr>
+      <w:tr>
+        <w:tc>
+          <w:tcPr>
+            <w:tcW w:w="2518" w:type="dxa"/>
+          </w:tcPr>
+          <w:p>
+            <w:pPr>
+              <w:jc w:val="center"/>
+              <w:rPr>
+                <w:rFonts w:cs="Times New Roman"/>
+              </w:rPr>
+            </w:pPr>
+            <w:r>
+              <w:rPr>
+                <w:rFonts w:cs="Times New Roman"/>
+              </w:rPr>
+              <w:t>Control Object</w:t>
+            </w:r>
+          </w:p>
+        </w:tc>
+        <w:tc>
+          <w:tcPr>
+            <w:tcW w:w="6706" w:type="dxa"/>
+          </w:tcPr>
+          <w:p>
+            <w:pPr>
+              <w:rPr>
+                <w:rFonts w:cs="Times New Roman"/>
+              </w:rPr>
+            </w:pPr>
+            <w:r>
+              <w:rPr>
+                <w:rFonts w:cs="Times New Roman" w:hint="eastAsia"/>
+              </w:rPr>
+              <w:t>-</w:t>
+            </w:r>
+            <w:r>
+              <w:rPr>
+                <w:rFonts w:cs="Times New Roman"/>
+              </w:rPr>
+              <w:t xml:space="preserve"> </w:t>
+            </w:r>
+            <w:r>
+              <w:rPr>
+                <w:rFonts w:cs="Times New Roman" w:hint="eastAsia"/>
+              </w:rPr>
+              <w:t>Staff List</w:t>
+            </w:r>
+          </w:p>
+        </w:tc>
+      </w:tr>
+    </w:tbl>
     <w:p>
       <w:pPr>
         <w:widowControl/>
         <w:wordWrap/>
         <w:autoSpaceDE/>
         <w:autoSpaceDN/>
+        <w:spacing w:after="0"/>
         <w:rPr>
           <w:rFonts w:cs="Times New Roman"/>
+        </w:rPr>
+      </w:pPr>
+    </w:p>
+    <w:p>
+      <w:pPr>
+        <w:widowControl/>
+        <w:wordWrap/>
+        <w:autoSpaceDE/>
+        <w:autoSpaceDN/>
+        <w:rPr>
+          <w:rFonts w:cs="Times New Roman" w:hint="eastAsia"/>
         </w:rPr>
       </w:pPr>
       <w:r>
@@ -6445,13 +7125,1102 @@
         <w:t>elephone</w:t>
       </w:r>
     </w:p>
+    <w:p>
+      <w:pPr>
+        <w:widowControl/>
+        <w:wordWrap/>
+        <w:autoSpaceDE/>
+        <w:autoSpaceDN/>
+        <w:rPr>
+          <w:rFonts w:cs="Times New Roman"/>
+        </w:rPr>
+      </w:pPr>
+      <w:r>
+        <w:rPr>
+          <w:rFonts w:cs="Times New Roman" w:hint="eastAsia"/>
+        </w:rPr>
+        <w:t>10</w:t>
+      </w:r>
+      <w:r>
+        <w:rPr>
+          <w:rFonts w:cs="Times New Roman"/>
+        </w:rPr>
+        <w:t xml:space="preserve">. </w:t>
+      </w:r>
+      <w:r>
+        <w:rPr>
+          <w:rFonts w:cs="Times New Roman" w:hint="eastAsia"/>
+        </w:rPr>
+        <w:t>Update</w:t>
+      </w:r>
+      <w:r>
+        <w:rPr>
+          <w:rFonts w:cs="Times New Roman"/>
+        </w:rPr>
+        <w:t xml:space="preserve"> Staff</w:t>
+      </w:r>
+      <w:r>
+        <w:rPr>
+          <w:rFonts w:cs="Times New Roman" w:hint="eastAsia"/>
+        </w:rPr>
+        <w:t xml:space="preserve"> List</w:t>
+      </w:r>
+    </w:p>
+    <w:tbl>
+      <w:tblPr>
+        <w:tblStyle w:val="a3"/>
+        <w:tblW w:w="0" w:type="auto"/>
+        <w:tblLook w:val="04A0" w:firstRow="1" w:lastRow="0" w:firstColumn="1" w:lastColumn="0" w:noHBand="0" w:noVBand="1"/>
+      </w:tblPr>
+      <w:tblGrid>
+        <w:gridCol w:w="2518"/>
+        <w:gridCol w:w="6706"/>
+      </w:tblGrid>
+      <w:tr>
+        <w:tc>
+          <w:tcPr>
+            <w:tcW w:w="2518" w:type="dxa"/>
+          </w:tcPr>
+          <w:p>
+            <w:pPr>
+              <w:jc w:val="center"/>
+              <w:rPr>
+                <w:rFonts w:cs="Times New Roman"/>
+              </w:rPr>
+            </w:pPr>
+            <w:r>
+              <w:rPr>
+                <w:rFonts w:cs="Times New Roman"/>
+              </w:rPr>
+              <w:t>Name</w:t>
+            </w:r>
+          </w:p>
+        </w:tc>
+        <w:tc>
+          <w:tcPr>
+            <w:tcW w:w="6706" w:type="dxa"/>
+          </w:tcPr>
+          <w:p>
+            <w:pPr>
+              <w:rPr>
+                <w:rFonts w:cs="Times New Roman"/>
+              </w:rPr>
+            </w:pPr>
+            <w:r>
+              <w:rPr>
+                <w:rFonts w:cs="Times New Roman" w:hint="eastAsia"/>
+              </w:rPr>
+              <w:t>Update</w:t>
+            </w:r>
+            <w:r>
+              <w:rPr>
+                <w:rFonts w:cs="Times New Roman" w:hint="eastAsia"/>
+              </w:rPr>
+              <w:t xml:space="preserve"> Staff List</w:t>
+            </w:r>
+          </w:p>
+        </w:tc>
+      </w:tr>
+      <w:tr>
+        <w:tc>
+          <w:tcPr>
+            <w:tcW w:w="2518" w:type="dxa"/>
+          </w:tcPr>
+          <w:p>
+            <w:pPr>
+              <w:jc w:val="center"/>
+              <w:rPr>
+                <w:rFonts w:cs="Times New Roman"/>
+              </w:rPr>
+            </w:pPr>
+            <w:r>
+              <w:rPr>
+                <w:rFonts w:cs="Times New Roman"/>
+              </w:rPr>
+              <w:t>Description</w:t>
+            </w:r>
+          </w:p>
+        </w:tc>
+        <w:tc>
+          <w:tcPr>
+            <w:tcW w:w="6706" w:type="dxa"/>
+          </w:tcPr>
+          <w:p>
+            <w:pPr>
+              <w:rPr>
+                <w:rFonts w:cs="Times New Roman"/>
+              </w:rPr>
+            </w:pPr>
+            <w:r>
+              <w:rPr>
+                <w:rFonts w:cs="Times New Roman" w:hint="eastAsia"/>
+              </w:rPr>
+              <w:t>S</w:t>
+            </w:r>
+            <w:r>
+              <w:rPr>
+                <w:rFonts w:cs="Times New Roman"/>
+              </w:rPr>
+              <w:t>taff information</w:t>
+            </w:r>
+            <w:r>
+              <w:rPr>
+                <w:rFonts w:cs="Times New Roman" w:hint="eastAsia"/>
+              </w:rPr>
+              <w:t xml:space="preserve"> </w:t>
+            </w:r>
+            <w:r>
+              <w:rPr>
+                <w:rFonts w:cs="Times New Roman" w:hint="eastAsia"/>
+              </w:rPr>
+              <w:t>is updated</w:t>
+            </w:r>
+          </w:p>
+        </w:tc>
+      </w:tr>
+      <w:tr>
+        <w:tc>
+          <w:tcPr>
+            <w:tcW w:w="2518" w:type="dxa"/>
+          </w:tcPr>
+          <w:p>
+            <w:pPr>
+              <w:jc w:val="center"/>
+              <w:rPr>
+                <w:rFonts w:cs="Times New Roman"/>
+              </w:rPr>
+            </w:pPr>
+            <w:r>
+              <w:rPr>
+                <w:rFonts w:cs="Times New Roman"/>
+              </w:rPr>
+              <w:t>Actor</w:t>
+            </w:r>
+          </w:p>
+        </w:tc>
+        <w:tc>
+          <w:tcPr>
+            <w:tcW w:w="6706" w:type="dxa"/>
+          </w:tcPr>
+          <w:p>
+            <w:pPr>
+              <w:rPr>
+                <w:rFonts w:cs="Times New Roman"/>
+              </w:rPr>
+            </w:pPr>
+            <w:r>
+              <w:rPr>
+                <w:rFonts w:cs="Times New Roman" w:hint="eastAsia"/>
+              </w:rPr>
+              <w:t>Administrator</w:t>
+            </w:r>
+          </w:p>
+        </w:tc>
+      </w:tr>
+      <w:tr>
+        <w:tc>
+          <w:tcPr>
+            <w:tcW w:w="2518" w:type="dxa"/>
+          </w:tcPr>
+          <w:p>
+            <w:pPr>
+              <w:jc w:val="center"/>
+              <w:rPr>
+                <w:rFonts w:cs="Times New Roman"/>
+              </w:rPr>
+            </w:pPr>
+            <w:r>
+              <w:rPr>
+                <w:rFonts w:cs="Times New Roman"/>
+              </w:rPr>
+              <w:t>Entry Condition</w:t>
+            </w:r>
+          </w:p>
+        </w:tc>
+        <w:tc>
+          <w:tcPr>
+            <w:tcW w:w="6706" w:type="dxa"/>
+          </w:tcPr>
+          <w:p>
+            <w:pPr>
+              <w:rPr>
+                <w:rFonts w:cs="Times New Roman"/>
+              </w:rPr>
+            </w:pPr>
+          </w:p>
+        </w:tc>
+      </w:tr>
+      <w:tr>
+        <w:tc>
+          <w:tcPr>
+            <w:tcW w:w="2518" w:type="dxa"/>
+          </w:tcPr>
+          <w:p>
+            <w:pPr>
+              <w:jc w:val="center"/>
+              <w:rPr>
+                <w:rFonts w:cs="Times New Roman"/>
+              </w:rPr>
+            </w:pPr>
+            <w:r>
+              <w:rPr>
+                <w:rFonts w:cs="Times New Roman"/>
+              </w:rPr>
+              <w:t>Exit Condition</w:t>
+            </w:r>
+          </w:p>
+        </w:tc>
+        <w:tc>
+          <w:tcPr>
+            <w:tcW w:w="6706" w:type="dxa"/>
+          </w:tcPr>
+          <w:p>
+            <w:pPr>
+              <w:rPr>
+                <w:rFonts w:cs="Times New Roman"/>
+              </w:rPr>
+            </w:pPr>
+            <w:r>
+              <w:rPr>
+                <w:rFonts w:cs="Times New Roman" w:hint="eastAsia"/>
+              </w:rPr>
+              <w:t>Update</w:t>
+            </w:r>
+            <w:r>
+              <w:rPr>
+                <w:rFonts w:cs="Times New Roman" w:hint="eastAsia"/>
+              </w:rPr>
+              <w:t xml:space="preserve"> the information of staff</w:t>
+            </w:r>
+          </w:p>
+        </w:tc>
+      </w:tr>
+      <w:tr>
+        <w:tc>
+          <w:tcPr>
+            <w:tcW w:w="2518" w:type="dxa"/>
+          </w:tcPr>
+          <w:p>
+            <w:pPr>
+              <w:jc w:val="center"/>
+              <w:rPr>
+                <w:rFonts w:cs="Times New Roman"/>
+              </w:rPr>
+            </w:pPr>
+            <w:r>
+              <w:rPr>
+                <w:rFonts w:cs="Times New Roman"/>
+              </w:rPr>
+              <w:t>Flow of the event</w:t>
+            </w:r>
+          </w:p>
+        </w:tc>
+        <w:tc>
+          <w:tcPr>
+            <w:tcW w:w="6706" w:type="dxa"/>
+          </w:tcPr>
+          <w:p>
+            <w:pPr>
+              <w:ind w:left="480" w:hangingChars="200" w:hanging="480"/>
+              <w:rPr>
+                <w:rFonts w:cs="Times New Roman"/>
+              </w:rPr>
+            </w:pPr>
+          </w:p>
+        </w:tc>
+      </w:tr>
+      <w:tr>
+        <w:tc>
+          <w:tcPr>
+            <w:tcW w:w="2518" w:type="dxa"/>
+          </w:tcPr>
+          <w:p>
+            <w:pPr>
+              <w:jc w:val="center"/>
+              <w:rPr>
+                <w:rFonts w:cs="Times New Roman"/>
+              </w:rPr>
+            </w:pPr>
+            <w:r>
+              <w:rPr>
+                <w:rFonts w:cs="Times New Roman"/>
+              </w:rPr>
+              <w:t>Exception</w:t>
+            </w:r>
+          </w:p>
+        </w:tc>
+        <w:tc>
+          <w:tcPr>
+            <w:tcW w:w="6706" w:type="dxa"/>
+          </w:tcPr>
+          <w:p>
+            <w:pPr>
+              <w:rPr>
+                <w:rFonts w:cs="Times New Roman"/>
+              </w:rPr>
+            </w:pPr>
+            <w:r>
+              <w:rPr>
+                <w:rFonts w:cs="Times New Roman"/>
+              </w:rPr>
+              <w:t>None</w:t>
+            </w:r>
+          </w:p>
+        </w:tc>
+      </w:tr>
+      <w:tr>
+        <w:tc>
+          <w:tcPr>
+            <w:tcW w:w="2518" w:type="dxa"/>
+          </w:tcPr>
+          <w:p>
+            <w:pPr>
+              <w:jc w:val="center"/>
+              <w:rPr>
+                <w:rFonts w:cs="Times New Roman"/>
+              </w:rPr>
+            </w:pPr>
+            <w:r>
+              <w:rPr>
+                <w:rFonts w:cs="Times New Roman"/>
+              </w:rPr>
+              <w:t>Special Requirement</w:t>
+            </w:r>
+          </w:p>
+        </w:tc>
+        <w:tc>
+          <w:tcPr>
+            <w:tcW w:w="6706" w:type="dxa"/>
+          </w:tcPr>
+          <w:p>
+            <w:pPr>
+              <w:rPr>
+                <w:rFonts w:cs="Times New Roman"/>
+              </w:rPr>
+            </w:pPr>
+            <w:r>
+              <w:rPr>
+                <w:rFonts w:cs="Times New Roman"/>
+              </w:rPr>
+              <w:t>None</w:t>
+            </w:r>
+          </w:p>
+        </w:tc>
+      </w:tr>
+    </w:tbl>
+    <w:p>
+      <w:pPr>
+        <w:widowControl/>
+        <w:wordWrap/>
+        <w:autoSpaceDE/>
+        <w:autoSpaceDN/>
+        <w:spacing w:after="0"/>
+        <w:rPr>
+          <w:rFonts w:cs="Times New Roman"/>
+        </w:rPr>
+      </w:pPr>
+    </w:p>
+    <w:tbl>
+      <w:tblPr>
+        <w:tblStyle w:val="a3"/>
+        <w:tblW w:w="0" w:type="auto"/>
+        <w:tblLook w:val="04A0" w:firstRow="1" w:lastRow="0" w:firstColumn="1" w:lastColumn="0" w:noHBand="0" w:noVBand="1"/>
+      </w:tblPr>
+      <w:tblGrid>
+        <w:gridCol w:w="2518"/>
+        <w:gridCol w:w="6706"/>
+      </w:tblGrid>
+      <w:tr>
+        <w:tc>
+          <w:tcPr>
+            <w:tcW w:w="2518" w:type="dxa"/>
+          </w:tcPr>
+          <w:p>
+            <w:pPr>
+              <w:jc w:val="center"/>
+              <w:rPr>
+                <w:rFonts w:cs="Times New Roman"/>
+              </w:rPr>
+            </w:pPr>
+            <w:r>
+              <w:rPr>
+                <w:rFonts w:cs="Times New Roman"/>
+              </w:rPr>
+              <w:t>Entity Object</w:t>
+            </w:r>
+          </w:p>
+        </w:tc>
+        <w:tc>
+          <w:tcPr>
+            <w:tcW w:w="6706" w:type="dxa"/>
+          </w:tcPr>
+          <w:p>
+            <w:pPr>
+              <w:rPr>
+                <w:rFonts w:cs="Times New Roman"/>
+              </w:rPr>
+            </w:pPr>
+            <w:r>
+              <w:rPr>
+                <w:rFonts w:cs="Times New Roman" w:hint="eastAsia"/>
+              </w:rPr>
+              <w:t>-</w:t>
+            </w:r>
+            <w:r>
+              <w:rPr>
+                <w:rFonts w:cs="Times New Roman" w:hint="eastAsia"/>
+              </w:rPr>
+              <w:t xml:space="preserve"> *Staff</w:t>
+            </w:r>
+          </w:p>
+        </w:tc>
+      </w:tr>
+      <w:tr>
+        <w:tc>
+          <w:tcPr>
+            <w:tcW w:w="2518" w:type="dxa"/>
+          </w:tcPr>
+          <w:p>
+            <w:pPr>
+              <w:jc w:val="center"/>
+              <w:rPr>
+                <w:rFonts w:cs="Times New Roman"/>
+              </w:rPr>
+            </w:pPr>
+            <w:r>
+              <w:rPr>
+                <w:rFonts w:cs="Times New Roman"/>
+              </w:rPr>
+              <w:t>Boundary Object</w:t>
+            </w:r>
+          </w:p>
+        </w:tc>
+        <w:tc>
+          <w:tcPr>
+            <w:tcW w:w="6706" w:type="dxa"/>
+          </w:tcPr>
+          <w:p>
+            <w:pPr>
+              <w:rPr>
+                <w:rFonts w:cs="Times New Roman"/>
+              </w:rPr>
+            </w:pPr>
+            <w:r>
+              <w:rPr>
+                <w:rFonts w:cs="Times New Roman"/>
+              </w:rPr>
+              <w:t xml:space="preserve">- </w:t>
+            </w:r>
+            <w:r>
+              <w:rPr>
+                <w:rFonts w:cs="Times New Roman" w:hint="eastAsia"/>
+              </w:rPr>
+              <w:t>Staff List page</w:t>
+            </w:r>
+          </w:p>
+        </w:tc>
+      </w:tr>
+      <w:tr>
+        <w:tc>
+          <w:tcPr>
+            <w:tcW w:w="2518" w:type="dxa"/>
+          </w:tcPr>
+          <w:p>
+            <w:pPr>
+              <w:jc w:val="center"/>
+              <w:rPr>
+                <w:rFonts w:cs="Times New Roman"/>
+              </w:rPr>
+            </w:pPr>
+            <w:r>
+              <w:rPr>
+                <w:rFonts w:cs="Times New Roman"/>
+              </w:rPr>
+              <w:t>Control Object</w:t>
+            </w:r>
+          </w:p>
+        </w:tc>
+        <w:tc>
+          <w:tcPr>
+            <w:tcW w:w="6706" w:type="dxa"/>
+          </w:tcPr>
+          <w:p>
+            <w:pPr>
+              <w:rPr>
+                <w:rFonts w:cs="Times New Roman"/>
+              </w:rPr>
+            </w:pPr>
+            <w:r>
+              <w:rPr>
+                <w:rFonts w:cs="Times New Roman" w:hint="eastAsia"/>
+              </w:rPr>
+              <w:t>-</w:t>
+            </w:r>
+            <w:r>
+              <w:rPr>
+                <w:rFonts w:cs="Times New Roman"/>
+              </w:rPr>
+              <w:t xml:space="preserve"> </w:t>
+            </w:r>
+            <w:r>
+              <w:rPr>
+                <w:rFonts w:cs="Times New Roman" w:hint="eastAsia"/>
+              </w:rPr>
+              <w:t>Staff List</w:t>
+            </w:r>
+            <w:r>
+              <w:rPr>
+                <w:rFonts w:cs="Times New Roman" w:hint="eastAsia"/>
+              </w:rPr>
+              <w:t xml:space="preserve"> Update</w:t>
+            </w:r>
+          </w:p>
+        </w:tc>
+      </w:tr>
+    </w:tbl>
+    <w:p>
+      <w:pPr>
+        <w:widowControl/>
+        <w:wordWrap/>
+        <w:autoSpaceDE/>
+        <w:autoSpaceDN/>
+        <w:rPr>
+          <w:rFonts w:cs="Times New Roman" w:hint="eastAsia"/>
+        </w:rPr>
+      </w:pPr>
+    </w:p>
+    <w:p>
+      <w:pPr>
+        <w:widowControl/>
+        <w:wordWrap/>
+        <w:autoSpaceDE/>
+        <w:autoSpaceDN/>
+        <w:rPr>
+          <w:rFonts w:cs="Times New Roman"/>
+        </w:rPr>
+      </w:pPr>
+      <w:r>
+        <w:rPr>
+          <w:rFonts w:cs="Times New Roman" w:hint="eastAsia"/>
+        </w:rPr>
+        <w:lastRenderedPageBreak/>
+        <w:t>10</w:t>
+      </w:r>
+      <w:r>
+        <w:rPr>
+          <w:rFonts w:cs="Times New Roman"/>
+        </w:rPr>
+        <w:t xml:space="preserve">. </w:t>
+      </w:r>
+      <w:r>
+        <w:rPr>
+          <w:rFonts w:cs="Times New Roman" w:hint="eastAsia"/>
+        </w:rPr>
+        <w:t>Communication Message Board</w:t>
+      </w:r>
+    </w:p>
+    <w:tbl>
+      <w:tblPr>
+        <w:tblStyle w:val="a3"/>
+        <w:tblW w:w="0" w:type="auto"/>
+        <w:tblLook w:val="04A0" w:firstRow="1" w:lastRow="0" w:firstColumn="1" w:lastColumn="0" w:noHBand="0" w:noVBand="1"/>
+      </w:tblPr>
+      <w:tblGrid>
+        <w:gridCol w:w="2518"/>
+        <w:gridCol w:w="6706"/>
+      </w:tblGrid>
+      <w:tr>
+        <w:tc>
+          <w:tcPr>
+            <w:tcW w:w="2518" w:type="dxa"/>
+          </w:tcPr>
+          <w:p>
+            <w:pPr>
+              <w:jc w:val="center"/>
+              <w:rPr>
+                <w:rFonts w:cs="Times New Roman"/>
+              </w:rPr>
+            </w:pPr>
+            <w:r>
+              <w:rPr>
+                <w:rFonts w:cs="Times New Roman"/>
+              </w:rPr>
+              <w:t>Name</w:t>
+            </w:r>
+          </w:p>
+        </w:tc>
+        <w:tc>
+          <w:tcPr>
+            <w:tcW w:w="6706" w:type="dxa"/>
+          </w:tcPr>
+          <w:p>
+            <w:pPr>
+              <w:rPr>
+                <w:rFonts w:cs="Times New Roman"/>
+              </w:rPr>
+            </w:pPr>
+            <w:r>
+              <w:rPr>
+                <w:rFonts w:cs="Times New Roman" w:hint="eastAsia"/>
+              </w:rPr>
+              <w:t>Communication Messages Board</w:t>
+            </w:r>
+          </w:p>
+        </w:tc>
+      </w:tr>
+      <w:tr>
+        <w:tc>
+          <w:tcPr>
+            <w:tcW w:w="2518" w:type="dxa"/>
+          </w:tcPr>
+          <w:p>
+            <w:pPr>
+              <w:jc w:val="center"/>
+              <w:rPr>
+                <w:rFonts w:cs="Times New Roman"/>
+              </w:rPr>
+            </w:pPr>
+            <w:r>
+              <w:rPr>
+                <w:rFonts w:cs="Times New Roman"/>
+              </w:rPr>
+              <w:t>Description</w:t>
+            </w:r>
+          </w:p>
+        </w:tc>
+        <w:tc>
+          <w:tcPr>
+            <w:tcW w:w="6706" w:type="dxa"/>
+          </w:tcPr>
+          <w:p>
+            <w:pPr>
+              <w:rPr>
+                <w:rFonts w:cs="Times New Roman"/>
+              </w:rPr>
+            </w:pPr>
+            <w:r>
+              <w:rPr>
+                <w:rFonts w:cs="Times New Roman" w:hint="eastAsia"/>
+              </w:rPr>
+              <w:t>Students can communicate through leaving messages on Board</w:t>
+            </w:r>
+          </w:p>
+        </w:tc>
+      </w:tr>
+      <w:tr>
+        <w:tc>
+          <w:tcPr>
+            <w:tcW w:w="2518" w:type="dxa"/>
+          </w:tcPr>
+          <w:p>
+            <w:pPr>
+              <w:jc w:val="center"/>
+              <w:rPr>
+                <w:rFonts w:cs="Times New Roman"/>
+              </w:rPr>
+            </w:pPr>
+            <w:r>
+              <w:rPr>
+                <w:rFonts w:cs="Times New Roman"/>
+              </w:rPr>
+              <w:t>Actor</w:t>
+            </w:r>
+          </w:p>
+        </w:tc>
+        <w:tc>
+          <w:tcPr>
+            <w:tcW w:w="6706" w:type="dxa"/>
+          </w:tcPr>
+          <w:p>
+            <w:pPr>
+              <w:rPr>
+                <w:rFonts w:cs="Times New Roman"/>
+              </w:rPr>
+            </w:pPr>
+            <w:r>
+              <w:rPr>
+                <w:rFonts w:cs="Times New Roman" w:hint="eastAsia"/>
+              </w:rPr>
+              <w:t>Student</w:t>
+            </w:r>
+          </w:p>
+        </w:tc>
+      </w:tr>
+      <w:tr>
+        <w:tc>
+          <w:tcPr>
+            <w:tcW w:w="2518" w:type="dxa"/>
+          </w:tcPr>
+          <w:p>
+            <w:pPr>
+              <w:jc w:val="center"/>
+              <w:rPr>
+                <w:rFonts w:cs="Times New Roman"/>
+              </w:rPr>
+            </w:pPr>
+            <w:r>
+              <w:rPr>
+                <w:rFonts w:cs="Times New Roman"/>
+              </w:rPr>
+              <w:t>Entry Condition</w:t>
+            </w:r>
+          </w:p>
+        </w:tc>
+        <w:tc>
+          <w:tcPr>
+            <w:tcW w:w="6706" w:type="dxa"/>
+          </w:tcPr>
+          <w:p>
+            <w:pPr>
+              <w:rPr>
+                <w:rFonts w:cs="Times New Roman"/>
+              </w:rPr>
+            </w:pPr>
+            <w:r>
+              <w:rPr>
+                <w:rFonts w:cs="Times New Roman" w:hint="eastAsia"/>
+              </w:rPr>
+              <w:t>Login, User access message board page</w:t>
+            </w:r>
+          </w:p>
+        </w:tc>
+      </w:tr>
+      <w:tr>
+        <w:tc>
+          <w:tcPr>
+            <w:tcW w:w="2518" w:type="dxa"/>
+          </w:tcPr>
+          <w:p>
+            <w:pPr>
+              <w:jc w:val="center"/>
+              <w:rPr>
+                <w:rFonts w:cs="Times New Roman"/>
+              </w:rPr>
+            </w:pPr>
+            <w:r>
+              <w:rPr>
+                <w:rFonts w:cs="Times New Roman"/>
+              </w:rPr>
+              <w:t>Exit Condition</w:t>
+            </w:r>
+          </w:p>
+        </w:tc>
+        <w:tc>
+          <w:tcPr>
+            <w:tcW w:w="6706" w:type="dxa"/>
+          </w:tcPr>
+          <w:p>
+            <w:pPr>
+              <w:rPr>
+                <w:rFonts w:cs="Times New Roman"/>
+              </w:rPr>
+            </w:pPr>
+            <w:r>
+              <w:rPr>
+                <w:rFonts w:cs="Times New Roman" w:hint="eastAsia"/>
+              </w:rPr>
+              <w:t>Message Board page</w:t>
+            </w:r>
+          </w:p>
+        </w:tc>
+      </w:tr>
+      <w:tr>
+        <w:tc>
+          <w:tcPr>
+            <w:tcW w:w="2518" w:type="dxa"/>
+          </w:tcPr>
+          <w:p>
+            <w:pPr>
+              <w:jc w:val="center"/>
+              <w:rPr>
+                <w:rFonts w:cs="Times New Roman"/>
+              </w:rPr>
+            </w:pPr>
+            <w:r>
+              <w:rPr>
+                <w:rFonts w:cs="Times New Roman"/>
+              </w:rPr>
+              <w:t>Flow of the event</w:t>
+            </w:r>
+          </w:p>
+        </w:tc>
+        <w:tc>
+          <w:tcPr>
+            <w:tcW w:w="6706" w:type="dxa"/>
+          </w:tcPr>
+          <w:p>
+            <w:pPr>
+              <w:ind w:left="480" w:hangingChars="200" w:hanging="480"/>
+              <w:rPr>
+                <w:rFonts w:cs="Times New Roman"/>
+              </w:rPr>
+            </w:pPr>
+          </w:p>
+        </w:tc>
+      </w:tr>
+      <w:tr>
+        <w:tc>
+          <w:tcPr>
+            <w:tcW w:w="2518" w:type="dxa"/>
+          </w:tcPr>
+          <w:p>
+            <w:pPr>
+              <w:jc w:val="center"/>
+              <w:rPr>
+                <w:rFonts w:cs="Times New Roman"/>
+              </w:rPr>
+            </w:pPr>
+            <w:r>
+              <w:rPr>
+                <w:rFonts w:cs="Times New Roman"/>
+              </w:rPr>
+              <w:t>Exception</w:t>
+            </w:r>
+          </w:p>
+        </w:tc>
+        <w:tc>
+          <w:tcPr>
+            <w:tcW w:w="6706" w:type="dxa"/>
+          </w:tcPr>
+          <w:p>
+            <w:pPr>
+              <w:rPr>
+                <w:rFonts w:cs="Times New Roman"/>
+              </w:rPr>
+            </w:pPr>
+            <w:r>
+              <w:rPr>
+                <w:rFonts w:cs="Times New Roman"/>
+              </w:rPr>
+              <w:t>None</w:t>
+            </w:r>
+          </w:p>
+        </w:tc>
+      </w:tr>
+      <w:tr>
+        <w:tc>
+          <w:tcPr>
+            <w:tcW w:w="2518" w:type="dxa"/>
+          </w:tcPr>
+          <w:p>
+            <w:pPr>
+              <w:jc w:val="center"/>
+              <w:rPr>
+                <w:rFonts w:cs="Times New Roman"/>
+              </w:rPr>
+            </w:pPr>
+            <w:r>
+              <w:rPr>
+                <w:rFonts w:cs="Times New Roman"/>
+              </w:rPr>
+              <w:t>Special Requirement</w:t>
+            </w:r>
+          </w:p>
+        </w:tc>
+        <w:tc>
+          <w:tcPr>
+            <w:tcW w:w="6706" w:type="dxa"/>
+          </w:tcPr>
+          <w:p>
+            <w:pPr>
+              <w:rPr>
+                <w:rFonts w:cs="Times New Roman"/>
+              </w:rPr>
+            </w:pPr>
+            <w:r>
+              <w:rPr>
+                <w:rFonts w:cs="Times New Roman"/>
+              </w:rPr>
+              <w:t>None</w:t>
+            </w:r>
+          </w:p>
+        </w:tc>
+      </w:tr>
+    </w:tbl>
+    <w:p>
+      <w:pPr>
+        <w:widowControl/>
+        <w:wordWrap/>
+        <w:autoSpaceDE/>
+        <w:autoSpaceDN/>
+        <w:spacing w:after="0"/>
+        <w:rPr>
+          <w:rFonts w:cs="Times New Roman"/>
+        </w:rPr>
+      </w:pPr>
+    </w:p>
+    <w:tbl>
+      <w:tblPr>
+        <w:tblStyle w:val="a3"/>
+        <w:tblW w:w="0" w:type="auto"/>
+        <w:tblLook w:val="04A0" w:firstRow="1" w:lastRow="0" w:firstColumn="1" w:lastColumn="0" w:noHBand="0" w:noVBand="1"/>
+      </w:tblPr>
+      <w:tblGrid>
+        <w:gridCol w:w="2518"/>
+        <w:gridCol w:w="6706"/>
+      </w:tblGrid>
+      <w:tr>
+        <w:tc>
+          <w:tcPr>
+            <w:tcW w:w="2518" w:type="dxa"/>
+          </w:tcPr>
+          <w:p>
+            <w:pPr>
+              <w:jc w:val="center"/>
+              <w:rPr>
+                <w:rFonts w:cs="Times New Roman"/>
+              </w:rPr>
+            </w:pPr>
+            <w:r>
+              <w:rPr>
+                <w:rFonts w:cs="Times New Roman"/>
+              </w:rPr>
+              <w:t>Entity Object</w:t>
+            </w:r>
+          </w:p>
+        </w:tc>
+        <w:tc>
+          <w:tcPr>
+            <w:tcW w:w="6706" w:type="dxa"/>
+          </w:tcPr>
+          <w:p>
+            <w:pPr>
+              <w:rPr>
+                <w:rFonts w:cs="Times New Roman"/>
+              </w:rPr>
+            </w:pPr>
+            <w:r>
+              <w:rPr>
+                <w:rFonts w:cs="Times New Roman" w:hint="eastAsia"/>
+              </w:rPr>
+              <w:t>-</w:t>
+            </w:r>
+            <w:r>
+              <w:rPr>
+                <w:rFonts w:cs="Times New Roman" w:hint="eastAsia"/>
+              </w:rPr>
+              <w:t xml:space="preserve"> </w:t>
+            </w:r>
+            <w:r>
+              <w:rPr>
+                <w:rFonts w:cs="Times New Roman" w:hint="eastAsia"/>
+              </w:rPr>
+              <w:t>Message Board</w:t>
+            </w:r>
+          </w:p>
+        </w:tc>
+      </w:tr>
+      <w:tr>
+        <w:tc>
+          <w:tcPr>
+            <w:tcW w:w="2518" w:type="dxa"/>
+          </w:tcPr>
+          <w:p>
+            <w:pPr>
+              <w:jc w:val="center"/>
+              <w:rPr>
+                <w:rFonts w:cs="Times New Roman"/>
+              </w:rPr>
+            </w:pPr>
+            <w:r>
+              <w:rPr>
+                <w:rFonts w:cs="Times New Roman"/>
+              </w:rPr>
+              <w:t>Boundary Object</w:t>
+            </w:r>
+          </w:p>
+        </w:tc>
+        <w:tc>
+          <w:tcPr>
+            <w:tcW w:w="6706" w:type="dxa"/>
+          </w:tcPr>
+          <w:p>
+            <w:pPr>
+              <w:rPr>
+                <w:rFonts w:cs="Times New Roman"/>
+              </w:rPr>
+            </w:pPr>
+            <w:r>
+              <w:rPr>
+                <w:rFonts w:cs="Times New Roman"/>
+              </w:rPr>
+              <w:t xml:space="preserve">- </w:t>
+            </w:r>
+            <w:r>
+              <w:rPr>
+                <w:rFonts w:cs="Times New Roman" w:hint="eastAsia"/>
+              </w:rPr>
+              <w:t>Message Board page</w:t>
+            </w:r>
+          </w:p>
+        </w:tc>
+      </w:tr>
+      <w:tr>
+        <w:tc>
+          <w:tcPr>
+            <w:tcW w:w="2518" w:type="dxa"/>
+          </w:tcPr>
+          <w:p>
+            <w:pPr>
+              <w:jc w:val="center"/>
+              <w:rPr>
+                <w:rFonts w:cs="Times New Roman"/>
+              </w:rPr>
+            </w:pPr>
+            <w:r>
+              <w:rPr>
+                <w:rFonts w:cs="Times New Roman"/>
+              </w:rPr>
+              <w:t>Control Object</w:t>
+            </w:r>
+          </w:p>
+        </w:tc>
+        <w:tc>
+          <w:tcPr>
+            <w:tcW w:w="6706" w:type="dxa"/>
+          </w:tcPr>
+          <w:p>
+            <w:pPr>
+              <w:rPr>
+                <w:rFonts w:cs="Times New Roman"/>
+              </w:rPr>
+            </w:pPr>
+            <w:r>
+              <w:rPr>
+                <w:rFonts w:cs="Times New Roman" w:hint="eastAsia"/>
+              </w:rPr>
+              <w:t>-</w:t>
+            </w:r>
+            <w:r>
+              <w:rPr>
+                <w:rFonts w:cs="Times New Roman"/>
+              </w:rPr>
+              <w:t xml:space="preserve"> </w:t>
+            </w:r>
+            <w:r>
+              <w:rPr>
+                <w:rFonts w:cs="Times New Roman" w:hint="eastAsia"/>
+              </w:rPr>
+              <w:t>Message Board view</w:t>
+            </w:r>
+            <w:bookmarkStart w:id="0" w:name="_GoBack"/>
+            <w:bookmarkEnd w:id="0"/>
+          </w:p>
+        </w:tc>
+      </w:tr>
+    </w:tbl>
+    <w:p>
+      <w:pPr>
+        <w:widowControl/>
+        <w:wordWrap/>
+        <w:autoSpaceDE/>
+        <w:autoSpaceDN/>
+        <w:rPr>
+          <w:rFonts w:cs="Times New Roman"/>
+        </w:rPr>
+      </w:pPr>
+    </w:p>
     <w:sectPr>
-      <w:headerReference w:type="even" r:id="rId10"/>
-      <w:headerReference w:type="default" r:id="rId11"/>
-      <w:footerReference w:type="even" r:id="rId12"/>
-      <w:footerReference w:type="default" r:id="rId13"/>
-      <w:headerReference w:type="first" r:id="rId14"/>
-      <w:footerReference w:type="first" r:id="rId15"/>
       <w:pgSz w:w="11906" w:h="16838"/>
       <w:pgMar w:top="1701" w:right="1440" w:bottom="1440" w:left="1440" w:header="851" w:footer="992" w:gutter="0"/>
       <w:cols w:space="425"/>
@@ -6486,36 +8255,6 @@
 </w:endnotes>
 </file>
 
-<file path=word/footer1.xml><?xml version="1.0" encoding="utf-8"?>
-<w:ftr xmlns:wpc="http://schemas.microsoft.com/office/word/2010/wordprocessingCanvas" xmlns:mc="http://schemas.openxmlformats.org/markup-compatibility/2006" xmlns:o="urn:schemas-microsoft-com:office:office" xmlns:r="http://schemas.openxmlformats.org/officeDocument/2006/relationships" xmlns:m="http://schemas.openxmlformats.org/officeDocument/2006/math" xmlns:v="urn:schemas-microsoft-com:vml" xmlns:wp14="http://schemas.microsoft.com/office/word/2010/wordprocessingDrawing" xmlns:wp="http://schemas.openxmlformats.org/drawingml/2006/wordprocessingDrawing" xmlns:w10="urn:schemas-microsoft-com:office:word" xmlns:w="http://schemas.openxmlformats.org/wordprocessingml/2006/main" xmlns:w14="http://schemas.microsoft.com/office/word/2010/wordml" xmlns:wpg="http://schemas.microsoft.com/office/word/2010/wordprocessingGroup" xmlns:wpi="http://schemas.microsoft.com/office/word/2010/wordprocessingInk" xmlns:wne="http://schemas.microsoft.com/office/word/2006/wordml" xmlns:wps="http://schemas.microsoft.com/office/word/2010/wordprocessingShape" mc:Ignorable="w14 wp14">
-  <w:p>
-    <w:pPr>
-      <w:pStyle w:val="a6"/>
-    </w:pPr>
-  </w:p>
-</w:ftr>
-</file>
-
-<file path=word/footer2.xml><?xml version="1.0" encoding="utf-8"?>
-<w:ftr xmlns:wpc="http://schemas.microsoft.com/office/word/2010/wordprocessingCanvas" xmlns:mc="http://schemas.openxmlformats.org/markup-compatibility/2006" xmlns:o="urn:schemas-microsoft-com:office:office" xmlns:r="http://schemas.openxmlformats.org/officeDocument/2006/relationships" xmlns:m="http://schemas.openxmlformats.org/officeDocument/2006/math" xmlns:v="urn:schemas-microsoft-com:vml" xmlns:wp14="http://schemas.microsoft.com/office/word/2010/wordprocessingDrawing" xmlns:wp="http://schemas.openxmlformats.org/drawingml/2006/wordprocessingDrawing" xmlns:w10="urn:schemas-microsoft-com:office:word" xmlns:w="http://schemas.openxmlformats.org/wordprocessingml/2006/main" xmlns:w14="http://schemas.microsoft.com/office/word/2010/wordml" xmlns:wpg="http://schemas.microsoft.com/office/word/2010/wordprocessingGroup" xmlns:wpi="http://schemas.microsoft.com/office/word/2010/wordprocessingInk" xmlns:wne="http://schemas.microsoft.com/office/word/2006/wordml" xmlns:wps="http://schemas.microsoft.com/office/word/2010/wordprocessingShape" mc:Ignorable="w14 wp14">
-  <w:p>
-    <w:pPr>
-      <w:pStyle w:val="a6"/>
-    </w:pPr>
-  </w:p>
-</w:ftr>
-</file>
-
-<file path=word/footer3.xml><?xml version="1.0" encoding="utf-8"?>
-<w:ftr xmlns:wpc="http://schemas.microsoft.com/office/word/2010/wordprocessingCanvas" xmlns:mc="http://schemas.openxmlformats.org/markup-compatibility/2006" xmlns:o="urn:schemas-microsoft-com:office:office" xmlns:r="http://schemas.openxmlformats.org/officeDocument/2006/relationships" xmlns:m="http://schemas.openxmlformats.org/officeDocument/2006/math" xmlns:v="urn:schemas-microsoft-com:vml" xmlns:wp14="http://schemas.microsoft.com/office/word/2010/wordprocessingDrawing" xmlns:wp="http://schemas.openxmlformats.org/drawingml/2006/wordprocessingDrawing" xmlns:w10="urn:schemas-microsoft-com:office:word" xmlns:w="http://schemas.openxmlformats.org/wordprocessingml/2006/main" xmlns:w14="http://schemas.microsoft.com/office/word/2010/wordml" xmlns:wpg="http://schemas.microsoft.com/office/word/2010/wordprocessingGroup" xmlns:wpi="http://schemas.microsoft.com/office/word/2010/wordprocessingInk" xmlns:wne="http://schemas.microsoft.com/office/word/2006/wordml" xmlns:wps="http://schemas.microsoft.com/office/word/2010/wordprocessingShape" mc:Ignorable="w14 wp14">
-  <w:p>
-    <w:pPr>
-      <w:pStyle w:val="a6"/>
-    </w:pPr>
-  </w:p>
-</w:ftr>
-</file>
-
 <file path=word/footnotes.xml><?xml version="1.0" encoding="utf-8"?>
 <w:footnotes xmlns:wpc="http://schemas.microsoft.com/office/word/2010/wordprocessingCanvas" xmlns:mc="http://schemas.openxmlformats.org/markup-compatibility/2006" xmlns:o="urn:schemas-microsoft-com:office:office" xmlns:r="http://schemas.openxmlformats.org/officeDocument/2006/relationships" xmlns:m="http://schemas.openxmlformats.org/officeDocument/2006/math" xmlns:v="urn:schemas-microsoft-com:vml" xmlns:wp14="http://schemas.microsoft.com/office/word/2010/wordprocessingDrawing" xmlns:wp="http://schemas.openxmlformats.org/drawingml/2006/wordprocessingDrawing" xmlns:w10="urn:schemas-microsoft-com:office:word" xmlns:w="http://schemas.openxmlformats.org/wordprocessingml/2006/main" xmlns:w14="http://schemas.microsoft.com/office/word/2010/wordml" xmlns:wpg="http://schemas.microsoft.com/office/word/2010/wordprocessingGroup" xmlns:wpi="http://schemas.microsoft.com/office/word/2010/wordprocessingInk" xmlns:wne="http://schemas.microsoft.com/office/word/2006/wordml" xmlns:wps="http://schemas.microsoft.com/office/word/2010/wordprocessingShape" mc:Ignorable="w14 wp14">
   <w:footnote w:type="separator" w:id="-1">
@@ -6539,36 +8278,6 @@
     </w:p>
   </w:footnote>
 </w:footnotes>
-</file>
-
-<file path=word/header1.xml><?xml version="1.0" encoding="utf-8"?>
-<w:hdr xmlns:wpc="http://schemas.microsoft.com/office/word/2010/wordprocessingCanvas" xmlns:mc="http://schemas.openxmlformats.org/markup-compatibility/2006" xmlns:o="urn:schemas-microsoft-com:office:office" xmlns:r="http://schemas.openxmlformats.org/officeDocument/2006/relationships" xmlns:m="http://schemas.openxmlformats.org/officeDocument/2006/math" xmlns:v="urn:schemas-microsoft-com:vml" xmlns:wp14="http://schemas.microsoft.com/office/word/2010/wordprocessingDrawing" xmlns:wp="http://schemas.openxmlformats.org/drawingml/2006/wordprocessingDrawing" xmlns:w10="urn:schemas-microsoft-com:office:word" xmlns:w="http://schemas.openxmlformats.org/wordprocessingml/2006/main" xmlns:w14="http://schemas.microsoft.com/office/word/2010/wordml" xmlns:wpg="http://schemas.microsoft.com/office/word/2010/wordprocessingGroup" xmlns:wpi="http://schemas.microsoft.com/office/word/2010/wordprocessingInk" xmlns:wne="http://schemas.microsoft.com/office/word/2006/wordml" xmlns:wps="http://schemas.microsoft.com/office/word/2010/wordprocessingShape" mc:Ignorable="w14 wp14">
-  <w:p>
-    <w:pPr>
-      <w:pStyle w:val="a5"/>
-    </w:pPr>
-  </w:p>
-</w:hdr>
-</file>
-
-<file path=word/header2.xml><?xml version="1.0" encoding="utf-8"?>
-<w:hdr xmlns:wpc="http://schemas.microsoft.com/office/word/2010/wordprocessingCanvas" xmlns:mc="http://schemas.openxmlformats.org/markup-compatibility/2006" xmlns:o="urn:schemas-microsoft-com:office:office" xmlns:r="http://schemas.openxmlformats.org/officeDocument/2006/relationships" xmlns:m="http://schemas.openxmlformats.org/officeDocument/2006/math" xmlns:v="urn:schemas-microsoft-com:vml" xmlns:wp14="http://schemas.microsoft.com/office/word/2010/wordprocessingDrawing" xmlns:wp="http://schemas.openxmlformats.org/drawingml/2006/wordprocessingDrawing" xmlns:w10="urn:schemas-microsoft-com:office:word" xmlns:w="http://schemas.openxmlformats.org/wordprocessingml/2006/main" xmlns:w14="http://schemas.microsoft.com/office/word/2010/wordml" xmlns:wpg="http://schemas.microsoft.com/office/word/2010/wordprocessingGroup" xmlns:wpi="http://schemas.microsoft.com/office/word/2010/wordprocessingInk" xmlns:wne="http://schemas.microsoft.com/office/word/2006/wordml" xmlns:wps="http://schemas.microsoft.com/office/word/2010/wordprocessingShape" mc:Ignorable="w14 wp14">
-  <w:p>
-    <w:pPr>
-      <w:pStyle w:val="a5"/>
-    </w:pPr>
-  </w:p>
-</w:hdr>
-</file>
-
-<file path=word/header3.xml><?xml version="1.0" encoding="utf-8"?>
-<w:hdr xmlns:wpc="http://schemas.microsoft.com/office/word/2010/wordprocessingCanvas" xmlns:mc="http://schemas.openxmlformats.org/markup-compatibility/2006" xmlns:o="urn:schemas-microsoft-com:office:office" xmlns:r="http://schemas.openxmlformats.org/officeDocument/2006/relationships" xmlns:m="http://schemas.openxmlformats.org/officeDocument/2006/math" xmlns:v="urn:schemas-microsoft-com:vml" xmlns:wp14="http://schemas.microsoft.com/office/word/2010/wordprocessingDrawing" xmlns:wp="http://schemas.openxmlformats.org/drawingml/2006/wordprocessingDrawing" xmlns:w10="urn:schemas-microsoft-com:office:word" xmlns:w="http://schemas.openxmlformats.org/wordprocessingml/2006/main" xmlns:w14="http://schemas.microsoft.com/office/word/2010/wordml" xmlns:wpg="http://schemas.microsoft.com/office/word/2010/wordprocessingGroup" xmlns:wpi="http://schemas.microsoft.com/office/word/2010/wordprocessingInk" xmlns:wne="http://schemas.microsoft.com/office/word/2006/wordml" xmlns:wps="http://schemas.microsoft.com/office/word/2010/wordprocessingShape" mc:Ignorable="w14 wp14">
-  <w:p>
-    <w:pPr>
-      <w:pStyle w:val="a5"/>
-    </w:pPr>
-  </w:p>
-</w:hdr>
 </file>
 
 <file path=word/numbering.xml><?xml version="1.0" encoding="utf-8"?>

</xml_diff>

<commit_message>
Modify Document: Address design goal & decompose the system
</commit_message>
<xml_diff>
--- a/doc/Assignment 1 (merged).docx
+++ b/doc/Assignment 1 (merged).docx
@@ -247,19 +247,6 @@
           <w:sz w:val="28"/>
         </w:rPr>
       </w:pPr>
-    </w:p>
-    <w:p>
-      <w:pPr>
-        <w:widowControl/>
-        <w:wordWrap/>
-        <w:autoSpaceDE/>
-        <w:autoSpaceDN/>
-        <w:rPr>
-          <w:rFonts w:cs="Times New Roman"/>
-          <w:b/>
-          <w:sz w:val="28"/>
-        </w:rPr>
-      </w:pPr>
       <w:r>
         <w:rPr>
           <w:rFonts w:cs="Times New Roman"/>
@@ -579,11 +566,243 @@
           </w:tcPr>
           <w:p>
             <w:pPr>
+              <w:ind w:left="480" w:hanging="480"/>
+              <w:rPr>
+                <w:rFonts w:cs="Times New Roman"/>
+              </w:rPr>
+            </w:pPr>
+            <w:r>
+              <w:rPr>
+                <w:rFonts w:cs="Times New Roman" w:hint="eastAsia"/>
+              </w:rPr>
+              <w:t>1</w:t>
+            </w:r>
+            <w:r>
+              <w:rPr>
+                <w:rFonts w:cs="Times New Roman"/>
+              </w:rPr>
+              <w:t xml:space="preserve">. </w:t>
+            </w:r>
+            <w:r>
+              <w:rPr>
+                <w:rFonts w:cs="Times New Roman"/>
+                <w:sz w:val="22"/>
+              </w:rPr>
+              <w:t xml:space="preserve">The </w:t>
+            </w:r>
+            <w:r>
+              <w:rPr>
+                <w:rFonts w:cs="Times New Roman" w:hint="eastAsia"/>
+                <w:sz w:val="22"/>
+              </w:rPr>
+              <w:t>student</w:t>
+            </w:r>
+            <w:r>
+              <w:rPr>
+                <w:rFonts w:cs="Times New Roman"/>
+                <w:sz w:val="22"/>
+              </w:rPr>
+              <w:t xml:space="preserve"> </w:t>
+            </w:r>
+            <w:r>
+              <w:rPr>
+                <w:rFonts w:cs="Times New Roman" w:hint="eastAsia"/>
+                <w:sz w:val="22"/>
+              </w:rPr>
+              <w:t xml:space="preserve">fill out the ID </w:t>
+            </w:r>
+            <w:r>
+              <w:rPr>
+                <w:rFonts w:cs="Times New Roman" w:hint="eastAsia"/>
+                <w:sz w:val="22"/>
+              </w:rPr>
+              <w:t>&amp;</w:t>
+            </w:r>
+            <w:r>
+              <w:rPr>
+                <w:rFonts w:cs="Times New Roman" w:hint="eastAsia"/>
+                <w:sz w:val="22"/>
+              </w:rPr>
+              <w:t xml:space="preserve"> Pass and then </w:t>
+            </w:r>
+            <w:r>
+              <w:rPr>
+                <w:rFonts w:cs="Times New Roman"/>
+                <w:sz w:val="22"/>
+              </w:rPr>
+              <w:t>click the button for</w:t>
+            </w:r>
+            <w:r>
+              <w:rPr>
+                <w:rFonts w:cs="Times New Roman" w:hint="eastAsia"/>
+                <w:sz w:val="22"/>
+              </w:rPr>
+              <w:t xml:space="preserve"> </w:t>
+            </w:r>
+            <w:r>
+              <w:rPr>
+                <w:rFonts w:cs="Times New Roman" w:hint="eastAsia"/>
+                <w:sz w:val="22"/>
+              </w:rPr>
+              <w:t>Login</w:t>
+            </w:r>
+          </w:p>
+          <w:p>
+            <w:pPr>
+              <w:ind w:left="480" w:hanging="480"/>
+              <w:rPr>
+                <w:rFonts w:cs="Times New Roman"/>
+              </w:rPr>
+            </w:pPr>
+            <w:r>
+              <w:rPr>
+                <w:rFonts w:cs="Times New Roman" w:hint="eastAsia"/>
+              </w:rPr>
+              <w:t>2</w:t>
+            </w:r>
+            <w:r>
+              <w:rPr>
+                <w:rFonts w:cs="Times New Roman"/>
+              </w:rPr>
+              <w:t xml:space="preserve">. </w:t>
+            </w:r>
+            <w:r>
+              <w:rPr>
+                <w:rFonts w:cs="Times New Roman"/>
+                <w:sz w:val="22"/>
+              </w:rPr>
+              <w:t>Verify the information</w:t>
+            </w:r>
+            <w:r>
+              <w:rPr>
+                <w:rFonts w:cs="Times New Roman" w:hint="eastAsia"/>
+                <w:sz w:val="22"/>
+              </w:rPr>
+              <w:t xml:space="preserve"> if the student </w:t>
+            </w:r>
+            <w:r>
+              <w:rPr>
+                <w:rFonts w:cs="Times New Roman" w:hint="eastAsia"/>
+                <w:sz w:val="22"/>
+              </w:rPr>
+              <w:t>submit the correct ID &amp; Pass</w:t>
+            </w:r>
+          </w:p>
+          <w:p>
+            <w:pPr>
+              <w:ind w:leftChars="100" w:left="480" w:hangingChars="100" w:hanging="240"/>
+              <w:rPr>
+                <w:rFonts w:cs="Times New Roman"/>
+              </w:rPr>
+            </w:pPr>
+            <w:r>
+              <w:rPr>
+                <w:rFonts w:cs="Times New Roman"/>
+              </w:rPr>
+              <w:t xml:space="preserve">if </w:t>
+            </w:r>
+            <w:r>
+              <w:rPr>
+                <w:rFonts w:cs="Times New Roman" w:hint="eastAsia"/>
+              </w:rPr>
+              <w:t>yes</w:t>
+            </w:r>
+            <w:r>
+              <w:rPr>
+                <w:rFonts w:cs="Times New Roman"/>
+              </w:rPr>
+              <w:t xml:space="preserve">, </w:t>
+            </w:r>
+            <w:r>
+              <w:rPr>
+                <w:rFonts w:cs="Times New Roman" w:hint="eastAsia"/>
+              </w:rPr>
+              <w:t>3</w:t>
+            </w:r>
+            <w:r>
+              <w:rPr>
+                <w:rFonts w:cs="Times New Roman"/>
+              </w:rPr>
+              <w:t xml:space="preserve">-1 </w:t>
+            </w:r>
+          </w:p>
+          <w:p>
+            <w:pPr>
+              <w:ind w:firstLineChars="100" w:firstLine="240"/>
+              <w:rPr>
+                <w:rFonts w:cs="Times New Roman"/>
+              </w:rPr>
+            </w:pPr>
+            <w:r>
+              <w:rPr>
+                <w:rFonts w:cs="Times New Roman"/>
+              </w:rPr>
+              <w:t xml:space="preserve">Otherwise, </w:t>
+            </w:r>
+            <w:r>
+              <w:rPr>
+                <w:rFonts w:cs="Times New Roman" w:hint="eastAsia"/>
+              </w:rPr>
+              <w:t>3</w:t>
+            </w:r>
+            <w:r>
+              <w:rPr>
+                <w:rFonts w:cs="Times New Roman"/>
+              </w:rPr>
+              <w:t>-2</w:t>
+            </w:r>
+          </w:p>
+          <w:p>
+            <w:pPr>
+              <w:ind w:left="480" w:hanging="480"/>
+              <w:rPr>
+                <w:rFonts w:cs="Times New Roman"/>
+              </w:rPr>
+            </w:pPr>
+            <w:r>
+              <w:rPr>
+                <w:rFonts w:cs="Times New Roman" w:hint="eastAsia"/>
+              </w:rPr>
+              <w:t>3</w:t>
+            </w:r>
+            <w:r>
+              <w:rPr>
+                <w:rFonts w:cs="Times New Roman"/>
+              </w:rPr>
+              <w:t>-1. The system</w:t>
+            </w:r>
+            <w:r>
+              <w:rPr>
+                <w:rFonts w:cs="Times New Roman" w:hint="eastAsia"/>
+              </w:rPr>
+              <w:t xml:space="preserve"> move to login page</w:t>
+            </w:r>
+          </w:p>
+          <w:p>
+            <w:pPr>
               <w:ind w:left="480" w:hangingChars="200" w:hanging="480"/>
               <w:rPr>
                 <w:rFonts w:cs="Times New Roman"/>
               </w:rPr>
             </w:pPr>
+            <w:r>
+              <w:rPr>
+                <w:rFonts w:cs="Times New Roman" w:hint="eastAsia"/>
+              </w:rPr>
+              <w:t>3</w:t>
+            </w:r>
+            <w:r>
+              <w:rPr>
+                <w:rFonts w:cs="Times New Roman"/>
+              </w:rPr>
+              <w:t xml:space="preserve">-2. Notice to the </w:t>
+            </w:r>
+            <w:r>
+              <w:rPr>
+                <w:rFonts w:cs="Times New Roman" w:hint="eastAsia"/>
+              </w:rPr>
+              <w:t>student that the information is incorrect</w:t>
+            </w:r>
           </w:p>
         </w:tc>
       </w:tr>
@@ -902,17 +1121,6 @@
         </w:rPr>
         <w:br w:type="page"/>
       </w:r>
-    </w:p>
-    <w:p>
-      <w:pPr>
-        <w:widowControl/>
-        <w:wordWrap/>
-        <w:autoSpaceDE/>
-        <w:autoSpaceDN/>
-        <w:rPr>
-          <w:rFonts w:cs="Times New Roman"/>
-        </w:rPr>
-      </w:pPr>
       <w:r>
         <w:rPr>
           <w:rFonts w:cs="Times New Roman"/>
@@ -1154,13 +1362,7 @@
               <w:rPr>
                 <w:rFonts w:cs="Times New Roman" w:hint="eastAsia"/>
               </w:rPr>
-              <w:t>n</w:t>
-            </w:r>
-            <w:r>
-              <w:rPr>
-                <w:rFonts w:cs="Times New Roman" w:hint="eastAsia"/>
-              </w:rPr>
-              <w:t>, User access this page</w:t>
+              <w:t>n, User access this page</w:t>
             </w:r>
           </w:p>
         </w:tc>
@@ -1629,7 +1831,7 @@
         <w:autoSpaceDE/>
         <w:autoSpaceDN/>
         <w:rPr>
-          <w:rFonts w:cs="Times New Roman" w:hint="eastAsia"/>
+          <w:rFonts w:cs="Times New Roman"/>
         </w:rPr>
       </w:pPr>
     </w:p>
@@ -3185,7 +3387,21 @@
               <w:rPr>
                 <w:rFonts w:cs="Times New Roman" w:hint="eastAsia"/>
               </w:rPr>
-              <w:t xml:space="preserve"> mentors </w:t>
+              <w:t xml:space="preserve"> </w:t>
+            </w:r>
+            <w:proofErr w:type="gramStart"/>
+            <w:r>
+              <w:rPr>
+                <w:rFonts w:cs="Times New Roman" w:hint="eastAsia"/>
+              </w:rPr>
+              <w:t>mentors</w:t>
+            </w:r>
+            <w:proofErr w:type="gramEnd"/>
+            <w:r>
+              <w:rPr>
+                <w:rFonts w:cs="Times New Roman" w:hint="eastAsia"/>
+              </w:rPr>
+              <w:t xml:space="preserve"> </w:t>
             </w:r>
             <w:r>
               <w:rPr>
@@ -5471,9 +5687,185 @@
             <w:pPr>
               <w:ind w:left="480" w:hangingChars="200" w:hanging="480"/>
               <w:rPr>
-                <w:rFonts w:cs="Times New Roman"/>
-              </w:rPr>
-            </w:pPr>
+                <w:rFonts w:cs="Times New Roman" w:hint="eastAsia"/>
+              </w:rPr>
+            </w:pPr>
+            <w:r>
+              <w:rPr>
+                <w:rFonts w:cs="Times New Roman" w:hint="eastAsia"/>
+              </w:rPr>
+              <w:t xml:space="preserve">1. </w:t>
+            </w:r>
+            <w:r>
+              <w:rPr>
+                <w:rFonts w:cs="Times New Roman"/>
+              </w:rPr>
+              <w:t>Students can click the “event ” button on the homepage after</w:t>
+            </w:r>
+          </w:p>
+          <w:p>
+            <w:pPr>
+              <w:ind w:left="480" w:hangingChars="200" w:hanging="480"/>
+              <w:rPr>
+                <w:rFonts w:cs="Times New Roman" w:hint="eastAsia"/>
+              </w:rPr>
+            </w:pPr>
+            <w:r>
+              <w:rPr>
+                <w:rFonts w:cs="Times New Roman"/>
+              </w:rPr>
+              <w:t xml:space="preserve"> </w:t>
+            </w:r>
+            <w:r>
+              <w:rPr>
+                <w:rFonts w:cs="Times New Roman" w:hint="eastAsia"/>
+              </w:rPr>
+              <w:t xml:space="preserve"> </w:t>
+            </w:r>
+            <w:r>
+              <w:rPr>
+                <w:rFonts w:cs="Times New Roman"/>
+              </w:rPr>
+              <w:t xml:space="preserve">they login to open the event page </w:t>
+            </w:r>
+            <w:r>
+              <w:rPr>
+                <w:rFonts w:cs="Times New Roman"/>
+              </w:rPr>
+              <w:t></w:t>
+            </w:r>
+          </w:p>
+          <w:p>
+            <w:pPr>
+              <w:ind w:left="480" w:hangingChars="200" w:hanging="480"/>
+              <w:rPr>
+                <w:rFonts w:cs="Times New Roman" w:hint="eastAsia"/>
+              </w:rPr>
+            </w:pPr>
+            <w:r>
+              <w:rPr>
+                <w:rFonts w:cs="Times New Roman" w:hint="eastAsia"/>
+              </w:rPr>
+              <w:t>2.</w:t>
+            </w:r>
+            <w:r>
+              <w:rPr>
+                <w:rFonts w:cs="Times New Roman" w:hint="eastAsia"/>
+              </w:rPr>
+              <w:t xml:space="preserve"> </w:t>
+            </w:r>
+            <w:r>
+              <w:rPr>
+                <w:rFonts w:cs="Times New Roman"/>
+              </w:rPr>
+              <w:t>They can click the “post event” button to create a</w:t>
+            </w:r>
+            <w:r>
+              <w:rPr>
+                <w:rFonts w:cs="Times New Roman" w:hint="eastAsia"/>
+              </w:rPr>
+              <w:t>n</w:t>
+            </w:r>
+            <w:r>
+              <w:rPr>
+                <w:rFonts w:cs="Times New Roman"/>
+              </w:rPr>
+              <w:t xml:space="preserve"> event  </w:t>
+            </w:r>
+            <w:r>
+              <w:rPr>
+                <w:rFonts w:cs="Times New Roman"/>
+              </w:rPr>
+              <w:t></w:t>
+            </w:r>
+          </w:p>
+          <w:p>
+            <w:pPr>
+              <w:ind w:left="480" w:hangingChars="200" w:hanging="480"/>
+              <w:rPr>
+                <w:rFonts w:cs="Times New Roman" w:hint="eastAsia"/>
+              </w:rPr>
+            </w:pPr>
+            <w:r>
+              <w:rPr>
+                <w:rFonts w:cs="Times New Roman" w:hint="eastAsia"/>
+              </w:rPr>
+              <w:t xml:space="preserve">3. </w:t>
+            </w:r>
+            <w:r>
+              <w:rPr>
+                <w:rFonts w:cs="Times New Roman"/>
+              </w:rPr>
+              <w:t xml:space="preserve">They will need to fill in </w:t>
+            </w:r>
+            <w:r>
+              <w:rPr>
+                <w:rFonts w:cs="Times New Roman"/>
+              </w:rPr>
+              <w:t>a form for this event about the</w:t>
+            </w:r>
+          </w:p>
+          <w:p>
+            <w:pPr>
+              <w:ind w:leftChars="100" w:left="480" w:hangingChars="100" w:hanging="240"/>
+              <w:rPr>
+                <w:rFonts w:cs="Times New Roman" w:hint="eastAsia"/>
+              </w:rPr>
+            </w:pPr>
+            <w:proofErr w:type="gramStart"/>
+            <w:r>
+              <w:rPr>
+                <w:rFonts w:cs="Times New Roman"/>
+              </w:rPr>
+              <w:t>location</w:t>
+            </w:r>
+            <w:proofErr w:type="gramEnd"/>
+            <w:r>
+              <w:rPr>
+                <w:rFonts w:cs="Times New Roman"/>
+              </w:rPr>
+              <w:t xml:space="preserve"> ,time, content ,aiming group, and so on.  </w:t>
+            </w:r>
+            <w:r>
+              <w:rPr>
+                <w:rFonts w:cs="Times New Roman"/>
+              </w:rPr>
+              <w:t></w:t>
+            </w:r>
+          </w:p>
+          <w:p>
+            <w:pPr>
+              <w:ind w:left="480" w:hangingChars="200" w:hanging="480"/>
+              <w:rPr>
+                <w:rFonts w:cs="Times New Roman" w:hint="eastAsia"/>
+              </w:rPr>
+            </w:pPr>
+            <w:r>
+              <w:rPr>
+                <w:rFonts w:cs="Times New Roman" w:hint="eastAsia"/>
+              </w:rPr>
+              <w:t xml:space="preserve">4. </w:t>
+            </w:r>
+            <w:r>
+              <w:rPr>
+                <w:rFonts w:cs="Times New Roman"/>
+              </w:rPr>
+              <w:t xml:space="preserve">At the bottom part of this page, student can choose to add this </w:t>
+            </w:r>
+          </w:p>
+          <w:p>
+            <w:pPr>
+              <w:ind w:leftChars="100" w:left="480" w:hangingChars="100" w:hanging="240"/>
+              <w:rPr>
+                <w:rFonts w:cs="Times New Roman"/>
+              </w:rPr>
+            </w:pPr>
+            <w:r>
+              <w:rPr>
+                <w:rFonts w:cs="Times New Roman"/>
+              </w:rPr>
+              <w:t>event into a public calendar for future reminding</w:t>
+            </w:r>
           </w:p>
         </w:tc>
       </w:tr>
@@ -5675,7 +6067,7 @@
           <w:p>
             <w:pPr>
               <w:rPr>
-                <w:rFonts w:cs="Times New Roman" w:hint="eastAsia"/>
+                <w:rFonts w:cs="Times New Roman"/>
               </w:rPr>
             </w:pPr>
             <w:r>
@@ -5832,7 +6224,7 @@
         <w:autoSpaceDE/>
         <w:autoSpaceDN/>
         <w:rPr>
-          <w:rFonts w:cs="Times New Roman" w:hint="eastAsia"/>
+          <w:rFonts w:cs="Times New Roman"/>
         </w:rPr>
       </w:pPr>
     </w:p>
@@ -5843,7 +6235,7 @@
         <w:autoSpaceDE/>
         <w:autoSpaceDN/>
         <w:rPr>
-          <w:rFonts w:cs="Times New Roman" w:hint="eastAsia"/>
+          <w:rFonts w:cs="Times New Roman"/>
         </w:rPr>
       </w:pPr>
     </w:p>
@@ -5854,7 +6246,7 @@
         <w:autoSpaceDE/>
         <w:autoSpaceDN/>
         <w:rPr>
-          <w:rFonts w:cs="Times New Roman" w:hint="eastAsia"/>
+          <w:rFonts w:cs="Times New Roman"/>
         </w:rPr>
       </w:pPr>
     </w:p>
@@ -5872,7 +6264,6 @@
         <w:rPr>
           <w:rFonts w:cs="Times New Roman" w:hint="eastAsia"/>
         </w:rPr>
-        <w:lastRenderedPageBreak/>
         <w:t>8</w:t>
       </w:r>
       <w:r>
@@ -5885,13 +6276,7 @@
         <w:rPr>
           <w:rFonts w:cs="Times New Roman" w:hint="eastAsia"/>
         </w:rPr>
-        <w:t>View</w:t>
-      </w:r>
-      <w:r>
-        <w:rPr>
-          <w:rFonts w:cs="Times New Roman" w:hint="eastAsia"/>
-        </w:rPr>
-        <w:t xml:space="preserve"> the facilitated</w:t>
+        <w:t>View the facilitated</w:t>
       </w:r>
       <w:r>
         <w:rPr>
@@ -5944,13 +6329,7 @@
               <w:rPr>
                 <w:rFonts w:cs="Times New Roman" w:hint="eastAsia"/>
               </w:rPr>
-              <w:t>View</w:t>
-            </w:r>
-            <w:r>
-              <w:rPr>
-                <w:rFonts w:cs="Times New Roman" w:hint="eastAsia"/>
-              </w:rPr>
-              <w:t xml:space="preserve"> the facilitated</w:t>
+              <w:t>View the facilitated</w:t>
             </w:r>
             <w:r>
               <w:rPr>
@@ -5995,19 +6374,7 @@
               <w:rPr>
                 <w:rFonts w:cs="Times New Roman" w:hint="eastAsia"/>
               </w:rPr>
-              <w:t xml:space="preserve">Students can </w:t>
-            </w:r>
-            <w:r>
-              <w:rPr>
-                <w:rFonts w:cs="Times New Roman" w:hint="eastAsia"/>
-              </w:rPr>
-              <w:t>see</w:t>
-            </w:r>
-            <w:r>
-              <w:rPr>
-                <w:rFonts w:cs="Times New Roman" w:hint="eastAsia"/>
-              </w:rPr>
-              <w:t xml:space="preserve"> an event or view events</w:t>
+              <w:t>Students can see an event or view events</w:t>
             </w:r>
           </w:p>
         </w:tc>
@@ -6124,13 +6491,7 @@
               <w:rPr>
                 <w:rFonts w:cs="Times New Roman" w:hint="eastAsia"/>
               </w:rPr>
-              <w:t>Show</w:t>
-            </w:r>
-            <w:r>
-              <w:rPr>
-                <w:rFonts w:cs="Times New Roman" w:hint="eastAsia"/>
-              </w:rPr>
-              <w:t xml:space="preserve"> the list of events</w:t>
+              <w:t>Show the list of events</w:t>
             </w:r>
           </w:p>
         </w:tc>
@@ -7025,7 +7386,7 @@
         <w:autoSpaceDE/>
         <w:autoSpaceDN/>
         <w:rPr>
-          <w:rFonts w:cs="Times New Roman" w:hint="eastAsia"/>
+          <w:rFonts w:cs="Times New Roman"/>
         </w:rPr>
       </w:pPr>
       <w:r>
@@ -7139,7 +7500,13 @@
         <w:rPr>
           <w:rFonts w:cs="Times New Roman" w:hint="eastAsia"/>
         </w:rPr>
-        <w:t>10</w:t>
+        <w:t>1</w:t>
+      </w:r>
+      <w:r>
+        <w:rPr>
+          <w:rFonts w:cs="Times New Roman" w:hint="eastAsia"/>
+        </w:rPr>
+        <w:t>1</w:t>
       </w:r>
       <w:r>
         <w:rPr>
@@ -7210,13 +7577,7 @@
               <w:rPr>
                 <w:rFonts w:cs="Times New Roman" w:hint="eastAsia"/>
               </w:rPr>
-              <w:t>Update</w:t>
-            </w:r>
-            <w:r>
-              <w:rPr>
-                <w:rFonts w:cs="Times New Roman" w:hint="eastAsia"/>
-              </w:rPr>
-              <w:t xml:space="preserve"> Staff List</w:t>
+              <w:t>Update Staff List</w:t>
             </w:r>
           </w:p>
         </w:tc>
@@ -7267,13 +7628,7 @@
               <w:rPr>
                 <w:rFonts w:cs="Times New Roman" w:hint="eastAsia"/>
               </w:rPr>
-              <w:t xml:space="preserve"> </w:t>
-            </w:r>
-            <w:r>
-              <w:rPr>
-                <w:rFonts w:cs="Times New Roman" w:hint="eastAsia"/>
-              </w:rPr>
-              <w:t>is updated</w:t>
+              <w:t xml:space="preserve"> is updated</w:t>
             </w:r>
           </w:p>
         </w:tc>
@@ -7384,13 +7739,7 @@
               <w:rPr>
                 <w:rFonts w:cs="Times New Roman" w:hint="eastAsia"/>
               </w:rPr>
-              <w:t>Update</w:t>
-            </w:r>
-            <w:r>
-              <w:rPr>
-                <w:rFonts w:cs="Times New Roman" w:hint="eastAsia"/>
-              </w:rPr>
-              <w:t xml:space="preserve"> the information of staff</w:t>
+              <w:t>Update the information of staff</w:t>
             </w:r>
           </w:p>
         </w:tc>
@@ -7484,6 +7833,7 @@
               <w:rPr>
                 <w:rFonts w:cs="Times New Roman"/>
               </w:rPr>
+              <w:lastRenderedPageBreak/>
               <w:t>Special Requirement</w:t>
             </w:r>
           </w:p>
@@ -7685,7 +8035,7 @@
         <w:autoSpaceDE/>
         <w:autoSpaceDN/>
         <w:rPr>
-          <w:rFonts w:cs="Times New Roman" w:hint="eastAsia"/>
+          <w:rFonts w:cs="Times New Roman"/>
         </w:rPr>
       </w:pPr>
     </w:p>
@@ -7703,8 +8053,13 @@
         <w:rPr>
           <w:rFonts w:cs="Times New Roman" w:hint="eastAsia"/>
         </w:rPr>
-        <w:lastRenderedPageBreak/>
-        <w:t>10</w:t>
+        <w:t>1</w:t>
+      </w:r>
+      <w:r>
+        <w:rPr>
+          <w:rFonts w:cs="Times New Roman" w:hint="eastAsia"/>
+        </w:rPr>
+        <w:t>2</w:t>
       </w:r>
       <w:r>
         <w:rPr>
@@ -7952,9 +8307,165 @@
             <w:pPr>
               <w:ind w:left="480" w:hangingChars="200" w:hanging="480"/>
               <w:rPr>
-                <w:rFonts w:cs="Times New Roman"/>
-              </w:rPr>
-            </w:pPr>
+                <w:rFonts w:cs="Times New Roman" w:hint="eastAsia"/>
+              </w:rPr>
+            </w:pPr>
+            <w:r>
+              <w:rPr>
+                <w:rFonts w:cs="Times New Roman" w:hint="eastAsia"/>
+              </w:rPr>
+              <w:t xml:space="preserve">1. </w:t>
+            </w:r>
+            <w:r>
+              <w:rPr>
+                <w:rFonts w:cs="Times New Roman"/>
+              </w:rPr>
+              <w:t>Students click “message board</w:t>
+            </w:r>
+            <w:r>
+              <w:rPr>
+                <w:rFonts w:cs="Times New Roman"/>
+              </w:rPr>
+              <w:t>” button on the homepage after</w:t>
+            </w:r>
+            <w:r>
+              <w:rPr>
+                <w:rFonts w:cs="Times New Roman" w:hint="eastAsia"/>
+              </w:rPr>
+              <w:t xml:space="preserve"> </w:t>
+            </w:r>
+          </w:p>
+          <w:p>
+            <w:pPr>
+              <w:ind w:leftChars="100" w:left="480" w:hangingChars="100" w:hanging="240"/>
+              <w:rPr>
+                <w:rFonts w:cs="Times New Roman" w:hint="eastAsia"/>
+              </w:rPr>
+            </w:pPr>
+            <w:r>
+              <w:rPr>
+                <w:rFonts w:cs="Times New Roman"/>
+              </w:rPr>
+              <w:t xml:space="preserve">they login to open the message board page. </w:t>
+            </w:r>
+            <w:r>
+              <w:rPr>
+                <w:rFonts w:cs="Times New Roman"/>
+              </w:rPr>
+              <w:t></w:t>
+            </w:r>
+          </w:p>
+          <w:p>
+            <w:pPr>
+              <w:ind w:left="240" w:hangingChars="100" w:hanging="240"/>
+              <w:rPr>
+                <w:rFonts w:cs="Times New Roman" w:hint="eastAsia"/>
+              </w:rPr>
+            </w:pPr>
+            <w:r>
+              <w:rPr>
+                <w:rFonts w:cs="Times New Roman" w:hint="eastAsia"/>
+              </w:rPr>
+              <w:t xml:space="preserve">2. </w:t>
+            </w:r>
+            <w:r>
+              <w:rPr>
+                <w:rFonts w:cs="Times New Roman"/>
+              </w:rPr>
+              <w:t xml:space="preserve">The messages left on this page will be organized by the order of time and the titles. </w:t>
+            </w:r>
+            <w:r>
+              <w:rPr>
+                <w:rFonts w:cs="Times New Roman"/>
+              </w:rPr>
+              <w:t></w:t>
+            </w:r>
+          </w:p>
+          <w:p>
+            <w:pPr>
+              <w:ind w:left="240" w:hangingChars="100" w:hanging="240"/>
+              <w:rPr>
+                <w:rFonts w:cs="Times New Roman" w:hint="eastAsia"/>
+              </w:rPr>
+            </w:pPr>
+            <w:r>
+              <w:rPr>
+                <w:rFonts w:cs="Times New Roman" w:hint="eastAsia"/>
+              </w:rPr>
+              <w:t xml:space="preserve">3. </w:t>
+            </w:r>
+            <w:r>
+              <w:rPr>
+                <w:rFonts w:cs="Times New Roman"/>
+              </w:rPr>
+              <w:t xml:space="preserve">Students can click the titles of message to review the detail. If they are interested in the message they can directly reply. </w:t>
+            </w:r>
+            <w:r>
+              <w:rPr>
+                <w:rFonts w:cs="Times New Roman"/>
+              </w:rPr>
+              <w:t></w:t>
+            </w:r>
+          </w:p>
+          <w:p>
+            <w:pPr>
+              <w:ind w:left="240" w:hangingChars="100" w:hanging="240"/>
+              <w:rPr>
+                <w:rFonts w:cs="Times New Roman" w:hint="eastAsia"/>
+              </w:rPr>
+            </w:pPr>
+            <w:r>
+              <w:rPr>
+                <w:rFonts w:cs="Times New Roman" w:hint="eastAsia"/>
+              </w:rPr>
+              <w:t xml:space="preserve">4. </w:t>
+            </w:r>
+            <w:r>
+              <w:rPr>
+                <w:rFonts w:cs="Times New Roman"/>
+              </w:rPr>
+              <w:t xml:space="preserve">Students can also choose to leave a message by click the button “leave a message” on the top of the </w:t>
+            </w:r>
+            <w:proofErr w:type="gramStart"/>
+            <w:r>
+              <w:rPr>
+                <w:rFonts w:cs="Times New Roman"/>
+              </w:rPr>
+              <w:t>page .</w:t>
+            </w:r>
+            <w:proofErr w:type="gramEnd"/>
+            <w:r>
+              <w:rPr>
+                <w:rFonts w:cs="Times New Roman"/>
+              </w:rPr>
+              <w:t xml:space="preserve"> </w:t>
+            </w:r>
+            <w:r>
+              <w:rPr>
+                <w:rFonts w:cs="Times New Roman"/>
+              </w:rPr>
+              <w:t></w:t>
+            </w:r>
+          </w:p>
+          <w:p>
+            <w:pPr>
+              <w:ind w:left="240" w:hangingChars="100" w:hanging="240"/>
+              <w:rPr>
+                <w:rFonts w:cs="Times New Roman"/>
+              </w:rPr>
+            </w:pPr>
+            <w:r>
+              <w:rPr>
+                <w:rFonts w:cs="Times New Roman" w:hint="eastAsia"/>
+              </w:rPr>
+              <w:t xml:space="preserve">5. </w:t>
+            </w:r>
+            <w:r>
+              <w:rPr>
+                <w:rFonts w:cs="Times New Roman"/>
+              </w:rPr>
+              <w:t>They will go in to the page for creating a message, here body part for the message and provide their information on information part(optional)</w:t>
+            </w:r>
           </w:p>
         </w:tc>
       </w:tr>
@@ -8203,8 +8714,6 @@
               </w:rPr>
               <w:t>Message Board view</w:t>
             </w:r>
-            <w:bookmarkStart w:id="0" w:name="_GoBack"/>
-            <w:bookmarkEnd w:id="0"/>
           </w:p>
         </w:tc>
       </w:tr>
@@ -8216,9 +8725,283 @@
         <w:autoSpaceDE/>
         <w:autoSpaceDN/>
         <w:rPr>
+          <w:rFonts w:cs="Times New Roman" w:hint="eastAsia"/>
+        </w:rPr>
+      </w:pPr>
+    </w:p>
+    <w:p>
+      <w:pPr>
+        <w:widowControl/>
+        <w:wordWrap/>
+        <w:autoSpaceDE/>
+        <w:autoSpaceDN/>
+        <w:rPr>
           <w:rFonts w:cs="Times New Roman"/>
-        </w:rPr>
-      </w:pPr>
+          <w:b/>
+          <w:sz w:val="28"/>
+        </w:rPr>
+      </w:pPr>
+      <w:r>
+        <w:rPr>
+          <w:rFonts w:cs="Times New Roman"/>
+          <w:b/>
+          <w:sz w:val="28"/>
+        </w:rPr>
+        <w:br w:type="page"/>
+      </w:r>
+    </w:p>
+    <w:p>
+      <w:pPr>
+        <w:widowControl/>
+        <w:wordWrap/>
+        <w:autoSpaceDE/>
+        <w:autoSpaceDN/>
+        <w:rPr>
+          <w:rFonts w:cs="Times New Roman" w:hint="eastAsia"/>
+          <w:b/>
+          <w:sz w:val="28"/>
+        </w:rPr>
+      </w:pPr>
+      <w:r>
+        <w:rPr>
+          <w:rFonts w:cs="Times New Roman"/>
+          <w:b/>
+          <w:sz w:val="28"/>
+        </w:rPr>
+        <w:lastRenderedPageBreak/>
+        <w:t>D</w:t>
+      </w:r>
+      <w:r>
+        <w:rPr>
+          <w:rFonts w:cs="Times New Roman" w:hint="eastAsia"/>
+          <w:b/>
+          <w:sz w:val="28"/>
+        </w:rPr>
+        <w:t>esign goals</w:t>
+      </w:r>
+    </w:p>
+    <w:p>
+      <w:pPr>
+        <w:widowControl/>
+        <w:wordWrap/>
+        <w:autoSpaceDE/>
+        <w:autoSpaceDN/>
+        <w:rPr>
+          <w:rFonts w:cs="Times New Roman"/>
+          <w:b/>
+          <w:sz w:val="28"/>
+        </w:rPr>
+      </w:pPr>
+      <w:r>
+        <w:rPr>
+          <w:noProof/>
+        </w:rPr>
+        <w:drawing>
+          <wp:inline distT="0" distB="0" distL="0" distR="0" wp14:anchorId="0B8FB070" wp14:editId="4EAD3086">
+            <wp:extent cx="5731510" cy="3034761"/>
+            <wp:effectExtent l="0" t="0" r="2540" b="0"/>
+            <wp:docPr id="17" name="그림 17"/>
+            <wp:cNvGraphicFramePr>
+              <a:graphicFrameLocks xmlns:a="http://schemas.openxmlformats.org/drawingml/2006/main" noChangeAspect="1"/>
+            </wp:cNvGraphicFramePr>
+            <a:graphic xmlns:a="http://schemas.openxmlformats.org/drawingml/2006/main">
+              <a:graphicData uri="http://schemas.openxmlformats.org/drawingml/2006/picture">
+                <pic:pic xmlns:pic="http://schemas.openxmlformats.org/drawingml/2006/picture">
+                  <pic:nvPicPr>
+                    <pic:cNvPr id="0" name=""/>
+                    <pic:cNvPicPr/>
+                  </pic:nvPicPr>
+                  <pic:blipFill>
+                    <a:blip r:embed="rId10"/>
+                    <a:stretch>
+                      <a:fillRect/>
+                    </a:stretch>
+                  </pic:blipFill>
+                  <pic:spPr>
+                    <a:xfrm>
+                      <a:off x="0" y="0"/>
+                      <a:ext cx="5731510" cy="3034761"/>
+                    </a:xfrm>
+                    <a:prstGeom prst="rect">
+                      <a:avLst/>
+                    </a:prstGeom>
+                  </pic:spPr>
+                </pic:pic>
+              </a:graphicData>
+            </a:graphic>
+          </wp:inline>
+        </w:drawing>
+      </w:r>
+    </w:p>
+    <w:p>
+      <w:pPr>
+        <w:widowControl/>
+        <w:wordWrap/>
+        <w:autoSpaceDE/>
+        <w:autoSpaceDN/>
+        <w:rPr>
+          <w:rFonts w:cs="Times New Roman" w:hint="eastAsia"/>
+        </w:rPr>
+      </w:pPr>
+    </w:p>
+    <w:p>
+      <w:pPr>
+        <w:widowControl/>
+        <w:wordWrap/>
+        <w:autoSpaceDE/>
+        <w:autoSpaceDN/>
+        <w:rPr>
+          <w:rFonts w:cs="Times New Roman"/>
+        </w:rPr>
+      </w:pPr>
+    </w:p>
+    <w:p>
+      <w:pPr>
+        <w:widowControl/>
+        <w:wordWrap/>
+        <w:autoSpaceDE/>
+        <w:autoSpaceDN/>
+        <w:rPr>
+          <w:rFonts w:cs="Times New Roman" w:hint="eastAsia"/>
+          <w:b/>
+          <w:sz w:val="28"/>
+        </w:rPr>
+      </w:pPr>
+      <w:r>
+        <w:rPr>
+          <w:rFonts w:cs="Times New Roman"/>
+          <w:b/>
+          <w:sz w:val="28"/>
+        </w:rPr>
+        <w:t>D</w:t>
+      </w:r>
+      <w:r>
+        <w:rPr>
+          <w:rFonts w:cs="Times New Roman" w:hint="eastAsia"/>
+          <w:b/>
+          <w:sz w:val="28"/>
+        </w:rPr>
+        <w:t>e</w:t>
+      </w:r>
+      <w:r>
+        <w:rPr>
+          <w:rFonts w:cs="Times New Roman" w:hint="eastAsia"/>
+          <w:b/>
+          <w:sz w:val="28"/>
+        </w:rPr>
+        <w:t>compose the system</w:t>
+      </w:r>
+    </w:p>
+    <w:p>
+      <w:pPr>
+        <w:widowControl/>
+        <w:wordWrap/>
+        <w:autoSpaceDE/>
+        <w:autoSpaceDN/>
+        <w:rPr>
+          <w:rFonts w:cs="Times New Roman" w:hint="eastAsia"/>
+          <w:b/>
+          <w:sz w:val="28"/>
+        </w:rPr>
+      </w:pPr>
+      <w:r>
+        <w:rPr>
+          <w:noProof/>
+        </w:rPr>
+        <w:drawing>
+          <wp:inline distT="0" distB="0" distL="0" distR="0" wp14:anchorId="5B8325F8" wp14:editId="72859424">
+            <wp:extent cx="5731510" cy="3243569"/>
+            <wp:effectExtent l="0" t="0" r="2540" b="0"/>
+            <wp:docPr id="16" name="그림 16"/>
+            <wp:cNvGraphicFramePr>
+              <a:graphicFrameLocks xmlns:a="http://schemas.openxmlformats.org/drawingml/2006/main" noChangeAspect="1"/>
+            </wp:cNvGraphicFramePr>
+            <a:graphic xmlns:a="http://schemas.openxmlformats.org/drawingml/2006/main">
+              <a:graphicData uri="http://schemas.openxmlformats.org/drawingml/2006/picture">
+                <pic:pic xmlns:pic="http://schemas.openxmlformats.org/drawingml/2006/picture">
+                  <pic:nvPicPr>
+                    <pic:cNvPr id="0" name=""/>
+                    <pic:cNvPicPr/>
+                  </pic:nvPicPr>
+                  <pic:blipFill>
+                    <a:blip r:embed="rId11"/>
+                    <a:stretch>
+                      <a:fillRect/>
+                    </a:stretch>
+                  </pic:blipFill>
+                  <pic:spPr>
+                    <a:xfrm>
+                      <a:off x="0" y="0"/>
+                      <a:ext cx="5731510" cy="3243569"/>
+                    </a:xfrm>
+                    <a:prstGeom prst="rect">
+                      <a:avLst/>
+                    </a:prstGeom>
+                  </pic:spPr>
+                </pic:pic>
+              </a:graphicData>
+            </a:graphic>
+          </wp:inline>
+        </w:drawing>
+      </w:r>
+    </w:p>
+    <w:p>
+      <w:pPr>
+        <w:widowControl/>
+        <w:wordWrap/>
+        <w:autoSpaceDE/>
+        <w:autoSpaceDN/>
+        <w:rPr>
+          <w:rFonts w:cs="Times New Roman" w:hint="eastAsia"/>
+          <w:b/>
+          <w:sz w:val="28"/>
+        </w:rPr>
+      </w:pPr>
+    </w:p>
+    <w:p>
+      <w:pPr>
+        <w:widowControl/>
+        <w:wordWrap/>
+        <w:autoSpaceDE/>
+        <w:autoSpaceDN/>
+        <w:rPr>
+          <w:rFonts w:cs="Times New Roman"/>
+          <w:b/>
+          <w:sz w:val="28"/>
+        </w:rPr>
+      </w:pPr>
+      <w:r>
+        <w:rPr>
+          <w:rFonts w:cs="Times New Roman"/>
+          <w:b/>
+          <w:sz w:val="28"/>
+        </w:rPr>
+        <w:br w:type="page"/>
+      </w:r>
+    </w:p>
+    <w:p>
+      <w:pPr>
+        <w:widowControl/>
+        <w:wordWrap/>
+        <w:autoSpaceDE/>
+        <w:autoSpaceDN/>
+        <w:rPr>
+          <w:rFonts w:cs="Times New Roman"/>
+          <w:b/>
+          <w:sz w:val="28"/>
+        </w:rPr>
+      </w:pPr>
+      <w:bookmarkStart w:id="0" w:name="_GoBack"/>
+      <w:bookmarkEnd w:id="0"/>
+      <w:r>
+        <w:rPr>
+          <w:rFonts w:cs="Times New Roman" w:hint="eastAsia"/>
+          <w:b/>
+          <w:sz w:val="28"/>
+        </w:rPr>
+        <w:lastRenderedPageBreak/>
+        <w:t>Logical Architecture</w:t>
+      </w:r>
     </w:p>
     <w:sectPr>
       <w:pgSz w:w="11906" w:h="16838"/>
@@ -8622,6 +9405,119 @@
     </w:lvl>
   </w:abstractNum>
   <w:abstractNum w:abstractNumId="3">
+    <w:nsid w:val="15FF0D7F"/>
+    <w:multiLevelType w:val="hybridMultilevel"/>
+    <w:tmpl w:val="570A74FE"/>
+    <w:lvl w:ilvl="0" w:tplc="580C18DE">
+      <w:start w:val="4"/>
+      <w:numFmt w:val="bullet"/>
+      <w:lvlText w:val="-"/>
+      <w:lvlJc w:val="left"/>
+      <w:pPr>
+        <w:ind w:left="760" w:hanging="360"/>
+      </w:pPr>
+      <w:rPr>
+        <w:rFonts w:ascii="Times New Roman" w:eastAsiaTheme="minorEastAsia" w:hAnsi="Times New Roman" w:cs="Times New Roman" w:hint="default"/>
+      </w:rPr>
+    </w:lvl>
+    <w:lvl w:ilvl="1" w:tplc="04090003" w:tentative="1">
+      <w:start w:val="1"/>
+      <w:numFmt w:val="bullet"/>
+      <w:lvlText w:val=""/>
+      <w:lvlJc w:val="left"/>
+      <w:pPr>
+        <w:ind w:left="1200" w:hanging="400"/>
+      </w:pPr>
+      <w:rPr>
+        <w:rFonts w:ascii="Wingdings" w:hAnsi="Wingdings" w:hint="default"/>
+      </w:rPr>
+    </w:lvl>
+    <w:lvl w:ilvl="2" w:tplc="04090005" w:tentative="1">
+      <w:start w:val="1"/>
+      <w:numFmt w:val="bullet"/>
+      <w:lvlText w:val=""/>
+      <w:lvlJc w:val="left"/>
+      <w:pPr>
+        <w:ind w:left="1600" w:hanging="400"/>
+      </w:pPr>
+      <w:rPr>
+        <w:rFonts w:ascii="Wingdings" w:hAnsi="Wingdings" w:hint="default"/>
+      </w:rPr>
+    </w:lvl>
+    <w:lvl w:ilvl="3" w:tplc="04090001" w:tentative="1">
+      <w:start w:val="1"/>
+      <w:numFmt w:val="bullet"/>
+      <w:lvlText w:val=""/>
+      <w:lvlJc w:val="left"/>
+      <w:pPr>
+        <w:ind w:left="2000" w:hanging="400"/>
+      </w:pPr>
+      <w:rPr>
+        <w:rFonts w:ascii="Wingdings" w:hAnsi="Wingdings" w:hint="default"/>
+      </w:rPr>
+    </w:lvl>
+    <w:lvl w:ilvl="4" w:tplc="04090003" w:tentative="1">
+      <w:start w:val="1"/>
+      <w:numFmt w:val="bullet"/>
+      <w:lvlText w:val=""/>
+      <w:lvlJc w:val="left"/>
+      <w:pPr>
+        <w:ind w:left="2400" w:hanging="400"/>
+      </w:pPr>
+      <w:rPr>
+        <w:rFonts w:ascii="Wingdings" w:hAnsi="Wingdings" w:hint="default"/>
+      </w:rPr>
+    </w:lvl>
+    <w:lvl w:ilvl="5" w:tplc="04090005" w:tentative="1">
+      <w:start w:val="1"/>
+      <w:numFmt w:val="bullet"/>
+      <w:lvlText w:val=""/>
+      <w:lvlJc w:val="left"/>
+      <w:pPr>
+        <w:ind w:left="2800" w:hanging="400"/>
+      </w:pPr>
+      <w:rPr>
+        <w:rFonts w:ascii="Wingdings" w:hAnsi="Wingdings" w:hint="default"/>
+      </w:rPr>
+    </w:lvl>
+    <w:lvl w:ilvl="6" w:tplc="04090001" w:tentative="1">
+      <w:start w:val="1"/>
+      <w:numFmt w:val="bullet"/>
+      <w:lvlText w:val=""/>
+      <w:lvlJc w:val="left"/>
+      <w:pPr>
+        <w:ind w:left="3200" w:hanging="400"/>
+      </w:pPr>
+      <w:rPr>
+        <w:rFonts w:ascii="Wingdings" w:hAnsi="Wingdings" w:hint="default"/>
+      </w:rPr>
+    </w:lvl>
+    <w:lvl w:ilvl="7" w:tplc="04090003" w:tentative="1">
+      <w:start w:val="1"/>
+      <w:numFmt w:val="bullet"/>
+      <w:lvlText w:val=""/>
+      <w:lvlJc w:val="left"/>
+      <w:pPr>
+        <w:ind w:left="3600" w:hanging="400"/>
+      </w:pPr>
+      <w:rPr>
+        <w:rFonts w:ascii="Wingdings" w:hAnsi="Wingdings" w:hint="default"/>
+      </w:rPr>
+    </w:lvl>
+    <w:lvl w:ilvl="8" w:tplc="04090005" w:tentative="1">
+      <w:start w:val="1"/>
+      <w:numFmt w:val="bullet"/>
+      <w:lvlText w:val=""/>
+      <w:lvlJc w:val="left"/>
+      <w:pPr>
+        <w:ind w:left="4000" w:hanging="400"/>
+      </w:pPr>
+      <w:rPr>
+        <w:rFonts w:ascii="Wingdings" w:hAnsi="Wingdings" w:hint="default"/>
+      </w:rPr>
+    </w:lvl>
+  </w:abstractNum>
+  <w:abstractNum w:abstractNumId="4">
     <w:nsid w:val="1F634E66"/>
     <w:multiLevelType w:val="hybridMultilevel"/>
     <w:tmpl w:val="6E0E718E"/>
@@ -8710,7 +9606,7 @@
       </w:pPr>
     </w:lvl>
   </w:abstractNum>
-  <w:abstractNum w:abstractNumId="4">
+  <w:abstractNum w:abstractNumId="5">
     <w:nsid w:val="27692AB6"/>
     <w:multiLevelType w:val="hybridMultilevel"/>
     <w:tmpl w:val="95CE78FE"/>
@@ -8823,7 +9719,120 @@
       </w:rPr>
     </w:lvl>
   </w:abstractNum>
-  <w:abstractNum w:abstractNumId="5">
+  <w:abstractNum w:abstractNumId="6">
+    <w:nsid w:val="2F754BAC"/>
+    <w:multiLevelType w:val="hybridMultilevel"/>
+    <w:tmpl w:val="149858DE"/>
+    <w:lvl w:ilvl="0" w:tplc="D68AEF7C">
+      <w:start w:val="4"/>
+      <w:numFmt w:val="bullet"/>
+      <w:lvlText w:val="-"/>
+      <w:lvlJc w:val="left"/>
+      <w:pPr>
+        <w:ind w:left="760" w:hanging="360"/>
+      </w:pPr>
+      <w:rPr>
+        <w:rFonts w:ascii="Times New Roman" w:eastAsiaTheme="minorEastAsia" w:hAnsi="Times New Roman" w:cs="Times New Roman" w:hint="default"/>
+      </w:rPr>
+    </w:lvl>
+    <w:lvl w:ilvl="1" w:tplc="04090003" w:tentative="1">
+      <w:start w:val="1"/>
+      <w:numFmt w:val="bullet"/>
+      <w:lvlText w:val=""/>
+      <w:lvlJc w:val="left"/>
+      <w:pPr>
+        <w:ind w:left="1200" w:hanging="400"/>
+      </w:pPr>
+      <w:rPr>
+        <w:rFonts w:ascii="Wingdings" w:hAnsi="Wingdings" w:hint="default"/>
+      </w:rPr>
+    </w:lvl>
+    <w:lvl w:ilvl="2" w:tplc="04090005" w:tentative="1">
+      <w:start w:val="1"/>
+      <w:numFmt w:val="bullet"/>
+      <w:lvlText w:val=""/>
+      <w:lvlJc w:val="left"/>
+      <w:pPr>
+        <w:ind w:left="1600" w:hanging="400"/>
+      </w:pPr>
+      <w:rPr>
+        <w:rFonts w:ascii="Wingdings" w:hAnsi="Wingdings" w:hint="default"/>
+      </w:rPr>
+    </w:lvl>
+    <w:lvl w:ilvl="3" w:tplc="04090001" w:tentative="1">
+      <w:start w:val="1"/>
+      <w:numFmt w:val="bullet"/>
+      <w:lvlText w:val=""/>
+      <w:lvlJc w:val="left"/>
+      <w:pPr>
+        <w:ind w:left="2000" w:hanging="400"/>
+      </w:pPr>
+      <w:rPr>
+        <w:rFonts w:ascii="Wingdings" w:hAnsi="Wingdings" w:hint="default"/>
+      </w:rPr>
+    </w:lvl>
+    <w:lvl w:ilvl="4" w:tplc="04090003" w:tentative="1">
+      <w:start w:val="1"/>
+      <w:numFmt w:val="bullet"/>
+      <w:lvlText w:val=""/>
+      <w:lvlJc w:val="left"/>
+      <w:pPr>
+        <w:ind w:left="2400" w:hanging="400"/>
+      </w:pPr>
+      <w:rPr>
+        <w:rFonts w:ascii="Wingdings" w:hAnsi="Wingdings" w:hint="default"/>
+      </w:rPr>
+    </w:lvl>
+    <w:lvl w:ilvl="5" w:tplc="04090005" w:tentative="1">
+      <w:start w:val="1"/>
+      <w:numFmt w:val="bullet"/>
+      <w:lvlText w:val=""/>
+      <w:lvlJc w:val="left"/>
+      <w:pPr>
+        <w:ind w:left="2800" w:hanging="400"/>
+      </w:pPr>
+      <w:rPr>
+        <w:rFonts w:ascii="Wingdings" w:hAnsi="Wingdings" w:hint="default"/>
+      </w:rPr>
+    </w:lvl>
+    <w:lvl w:ilvl="6" w:tplc="04090001" w:tentative="1">
+      <w:start w:val="1"/>
+      <w:numFmt w:val="bullet"/>
+      <w:lvlText w:val=""/>
+      <w:lvlJc w:val="left"/>
+      <w:pPr>
+        <w:ind w:left="3200" w:hanging="400"/>
+      </w:pPr>
+      <w:rPr>
+        <w:rFonts w:ascii="Wingdings" w:hAnsi="Wingdings" w:hint="default"/>
+      </w:rPr>
+    </w:lvl>
+    <w:lvl w:ilvl="7" w:tplc="04090003" w:tentative="1">
+      <w:start w:val="1"/>
+      <w:numFmt w:val="bullet"/>
+      <w:lvlText w:val=""/>
+      <w:lvlJc w:val="left"/>
+      <w:pPr>
+        <w:ind w:left="3600" w:hanging="400"/>
+      </w:pPr>
+      <w:rPr>
+        <w:rFonts w:ascii="Wingdings" w:hAnsi="Wingdings" w:hint="default"/>
+      </w:rPr>
+    </w:lvl>
+    <w:lvl w:ilvl="8" w:tplc="04090005" w:tentative="1">
+      <w:start w:val="1"/>
+      <w:numFmt w:val="bullet"/>
+      <w:lvlText w:val=""/>
+      <w:lvlJc w:val="left"/>
+      <w:pPr>
+        <w:ind w:left="4000" w:hanging="400"/>
+      </w:pPr>
+      <w:rPr>
+        <w:rFonts w:ascii="Wingdings" w:hAnsi="Wingdings" w:hint="default"/>
+      </w:rPr>
+    </w:lvl>
+  </w:abstractNum>
+  <w:abstractNum w:abstractNumId="7">
     <w:nsid w:val="34AD0265"/>
     <w:multiLevelType w:val="hybridMultilevel"/>
     <w:tmpl w:val="E5D01CE6"/>
@@ -8912,7 +9921,233 @@
       </w:pPr>
     </w:lvl>
   </w:abstractNum>
-  <w:abstractNum w:abstractNumId="6">
+  <w:abstractNum w:abstractNumId="8">
+    <w:nsid w:val="37FA2999"/>
+    <w:multiLevelType w:val="hybridMultilevel"/>
+    <w:tmpl w:val="1C38D9F0"/>
+    <w:lvl w:ilvl="0" w:tplc="0FF45EF4">
+      <w:start w:val="4"/>
+      <w:numFmt w:val="bullet"/>
+      <w:lvlText w:val="-"/>
+      <w:lvlJc w:val="left"/>
+      <w:pPr>
+        <w:ind w:left="760" w:hanging="360"/>
+      </w:pPr>
+      <w:rPr>
+        <w:rFonts w:ascii="Times New Roman" w:eastAsiaTheme="minorEastAsia" w:hAnsi="Times New Roman" w:cs="Times New Roman" w:hint="default"/>
+      </w:rPr>
+    </w:lvl>
+    <w:lvl w:ilvl="1" w:tplc="04090003" w:tentative="1">
+      <w:start w:val="1"/>
+      <w:numFmt w:val="bullet"/>
+      <w:lvlText w:val=""/>
+      <w:lvlJc w:val="left"/>
+      <w:pPr>
+        <w:ind w:left="1200" w:hanging="400"/>
+      </w:pPr>
+      <w:rPr>
+        <w:rFonts w:ascii="Wingdings" w:hAnsi="Wingdings" w:hint="default"/>
+      </w:rPr>
+    </w:lvl>
+    <w:lvl w:ilvl="2" w:tplc="04090005" w:tentative="1">
+      <w:start w:val="1"/>
+      <w:numFmt w:val="bullet"/>
+      <w:lvlText w:val=""/>
+      <w:lvlJc w:val="left"/>
+      <w:pPr>
+        <w:ind w:left="1600" w:hanging="400"/>
+      </w:pPr>
+      <w:rPr>
+        <w:rFonts w:ascii="Wingdings" w:hAnsi="Wingdings" w:hint="default"/>
+      </w:rPr>
+    </w:lvl>
+    <w:lvl w:ilvl="3" w:tplc="04090001" w:tentative="1">
+      <w:start w:val="1"/>
+      <w:numFmt w:val="bullet"/>
+      <w:lvlText w:val=""/>
+      <w:lvlJc w:val="left"/>
+      <w:pPr>
+        <w:ind w:left="2000" w:hanging="400"/>
+      </w:pPr>
+      <w:rPr>
+        <w:rFonts w:ascii="Wingdings" w:hAnsi="Wingdings" w:hint="default"/>
+      </w:rPr>
+    </w:lvl>
+    <w:lvl w:ilvl="4" w:tplc="04090003" w:tentative="1">
+      <w:start w:val="1"/>
+      <w:numFmt w:val="bullet"/>
+      <w:lvlText w:val=""/>
+      <w:lvlJc w:val="left"/>
+      <w:pPr>
+        <w:ind w:left="2400" w:hanging="400"/>
+      </w:pPr>
+      <w:rPr>
+        <w:rFonts w:ascii="Wingdings" w:hAnsi="Wingdings" w:hint="default"/>
+      </w:rPr>
+    </w:lvl>
+    <w:lvl w:ilvl="5" w:tplc="04090005" w:tentative="1">
+      <w:start w:val="1"/>
+      <w:numFmt w:val="bullet"/>
+      <w:lvlText w:val=""/>
+      <w:lvlJc w:val="left"/>
+      <w:pPr>
+        <w:ind w:left="2800" w:hanging="400"/>
+      </w:pPr>
+      <w:rPr>
+        <w:rFonts w:ascii="Wingdings" w:hAnsi="Wingdings" w:hint="default"/>
+      </w:rPr>
+    </w:lvl>
+    <w:lvl w:ilvl="6" w:tplc="04090001" w:tentative="1">
+      <w:start w:val="1"/>
+      <w:numFmt w:val="bullet"/>
+      <w:lvlText w:val=""/>
+      <w:lvlJc w:val="left"/>
+      <w:pPr>
+        <w:ind w:left="3200" w:hanging="400"/>
+      </w:pPr>
+      <w:rPr>
+        <w:rFonts w:ascii="Wingdings" w:hAnsi="Wingdings" w:hint="default"/>
+      </w:rPr>
+    </w:lvl>
+    <w:lvl w:ilvl="7" w:tplc="04090003" w:tentative="1">
+      <w:start w:val="1"/>
+      <w:numFmt w:val="bullet"/>
+      <w:lvlText w:val=""/>
+      <w:lvlJc w:val="left"/>
+      <w:pPr>
+        <w:ind w:left="3600" w:hanging="400"/>
+      </w:pPr>
+      <w:rPr>
+        <w:rFonts w:ascii="Wingdings" w:hAnsi="Wingdings" w:hint="default"/>
+      </w:rPr>
+    </w:lvl>
+    <w:lvl w:ilvl="8" w:tplc="04090005" w:tentative="1">
+      <w:start w:val="1"/>
+      <w:numFmt w:val="bullet"/>
+      <w:lvlText w:val=""/>
+      <w:lvlJc w:val="left"/>
+      <w:pPr>
+        <w:ind w:left="4000" w:hanging="400"/>
+      </w:pPr>
+      <w:rPr>
+        <w:rFonts w:ascii="Wingdings" w:hAnsi="Wingdings" w:hint="default"/>
+      </w:rPr>
+    </w:lvl>
+  </w:abstractNum>
+  <w:abstractNum w:abstractNumId="9">
+    <w:nsid w:val="3CDB6380"/>
+    <w:multiLevelType w:val="hybridMultilevel"/>
+    <w:tmpl w:val="CD6AE146"/>
+    <w:lvl w:ilvl="0" w:tplc="6620645E">
+      <w:start w:val="4"/>
+      <w:numFmt w:val="bullet"/>
+      <w:lvlText w:val="-"/>
+      <w:lvlJc w:val="left"/>
+      <w:pPr>
+        <w:ind w:left="760" w:hanging="360"/>
+      </w:pPr>
+      <w:rPr>
+        <w:rFonts w:ascii="Verdana" w:eastAsiaTheme="minorEastAsia" w:hAnsi="Verdana" w:cs="Verdana" w:hint="default"/>
+      </w:rPr>
+    </w:lvl>
+    <w:lvl w:ilvl="1" w:tplc="04090003" w:tentative="1">
+      <w:start w:val="1"/>
+      <w:numFmt w:val="bullet"/>
+      <w:lvlText w:val=""/>
+      <w:lvlJc w:val="left"/>
+      <w:pPr>
+        <w:ind w:left="1200" w:hanging="400"/>
+      </w:pPr>
+      <w:rPr>
+        <w:rFonts w:ascii="Wingdings" w:hAnsi="Wingdings" w:hint="default"/>
+      </w:rPr>
+    </w:lvl>
+    <w:lvl w:ilvl="2" w:tplc="04090005" w:tentative="1">
+      <w:start w:val="1"/>
+      <w:numFmt w:val="bullet"/>
+      <w:lvlText w:val=""/>
+      <w:lvlJc w:val="left"/>
+      <w:pPr>
+        <w:ind w:left="1600" w:hanging="400"/>
+      </w:pPr>
+      <w:rPr>
+        <w:rFonts w:ascii="Wingdings" w:hAnsi="Wingdings" w:hint="default"/>
+      </w:rPr>
+    </w:lvl>
+    <w:lvl w:ilvl="3" w:tplc="04090001" w:tentative="1">
+      <w:start w:val="1"/>
+      <w:numFmt w:val="bullet"/>
+      <w:lvlText w:val=""/>
+      <w:lvlJc w:val="left"/>
+      <w:pPr>
+        <w:ind w:left="2000" w:hanging="400"/>
+      </w:pPr>
+      <w:rPr>
+        <w:rFonts w:ascii="Wingdings" w:hAnsi="Wingdings" w:hint="default"/>
+      </w:rPr>
+    </w:lvl>
+    <w:lvl w:ilvl="4" w:tplc="04090003" w:tentative="1">
+      <w:start w:val="1"/>
+      <w:numFmt w:val="bullet"/>
+      <w:lvlText w:val=""/>
+      <w:lvlJc w:val="left"/>
+      <w:pPr>
+        <w:ind w:left="2400" w:hanging="400"/>
+      </w:pPr>
+      <w:rPr>
+        <w:rFonts w:ascii="Wingdings" w:hAnsi="Wingdings" w:hint="default"/>
+      </w:rPr>
+    </w:lvl>
+    <w:lvl w:ilvl="5" w:tplc="04090005" w:tentative="1">
+      <w:start w:val="1"/>
+      <w:numFmt w:val="bullet"/>
+      <w:lvlText w:val=""/>
+      <w:lvlJc w:val="left"/>
+      <w:pPr>
+        <w:ind w:left="2800" w:hanging="400"/>
+      </w:pPr>
+      <w:rPr>
+        <w:rFonts w:ascii="Wingdings" w:hAnsi="Wingdings" w:hint="default"/>
+      </w:rPr>
+    </w:lvl>
+    <w:lvl w:ilvl="6" w:tplc="04090001" w:tentative="1">
+      <w:start w:val="1"/>
+      <w:numFmt w:val="bullet"/>
+      <w:lvlText w:val=""/>
+      <w:lvlJc w:val="left"/>
+      <w:pPr>
+        <w:ind w:left="3200" w:hanging="400"/>
+      </w:pPr>
+      <w:rPr>
+        <w:rFonts w:ascii="Wingdings" w:hAnsi="Wingdings" w:hint="default"/>
+      </w:rPr>
+    </w:lvl>
+    <w:lvl w:ilvl="7" w:tplc="04090003" w:tentative="1">
+      <w:start w:val="1"/>
+      <w:numFmt w:val="bullet"/>
+      <w:lvlText w:val=""/>
+      <w:lvlJc w:val="left"/>
+      <w:pPr>
+        <w:ind w:left="3600" w:hanging="400"/>
+      </w:pPr>
+      <w:rPr>
+        <w:rFonts w:ascii="Wingdings" w:hAnsi="Wingdings" w:hint="default"/>
+      </w:rPr>
+    </w:lvl>
+    <w:lvl w:ilvl="8" w:tplc="04090005" w:tentative="1">
+      <w:start w:val="1"/>
+      <w:numFmt w:val="bullet"/>
+      <w:lvlText w:val=""/>
+      <w:lvlJc w:val="left"/>
+      <w:pPr>
+        <w:ind w:left="4000" w:hanging="400"/>
+      </w:pPr>
+      <w:rPr>
+        <w:rFonts w:ascii="Wingdings" w:hAnsi="Wingdings" w:hint="default"/>
+      </w:rPr>
+    </w:lvl>
+  </w:abstractNum>
+  <w:abstractNum w:abstractNumId="10">
     <w:nsid w:val="3D45381D"/>
     <w:multiLevelType w:val="hybridMultilevel"/>
     <w:tmpl w:val="26388A10"/>
@@ -9001,7 +10236,7 @@
       </w:pPr>
     </w:lvl>
   </w:abstractNum>
-  <w:abstractNum w:abstractNumId="7">
+  <w:abstractNum w:abstractNumId="11">
     <w:nsid w:val="3F2A01A7"/>
     <w:multiLevelType w:val="hybridMultilevel"/>
     <w:tmpl w:val="483486E2"/>
@@ -9113,7 +10348,7 @@
       </w:rPr>
     </w:lvl>
   </w:abstractNum>
-  <w:abstractNum w:abstractNumId="8">
+  <w:abstractNum w:abstractNumId="12">
     <w:nsid w:val="441D5701"/>
     <w:multiLevelType w:val="hybridMultilevel"/>
     <w:tmpl w:val="DC543396"/>
@@ -9225,7 +10460,7 @@
       </w:rPr>
     </w:lvl>
   </w:abstractNum>
-  <w:abstractNum w:abstractNumId="9">
+  <w:abstractNum w:abstractNumId="13">
     <w:nsid w:val="45A04683"/>
     <w:multiLevelType w:val="hybridMultilevel"/>
     <w:tmpl w:val="80D62D84"/>
@@ -9314,7 +10549,7 @@
       </w:pPr>
     </w:lvl>
   </w:abstractNum>
-  <w:abstractNum w:abstractNumId="10">
+  <w:abstractNum w:abstractNumId="14">
     <w:nsid w:val="52CE7216"/>
     <w:multiLevelType w:val="hybridMultilevel"/>
     <w:tmpl w:val="1AC2FC64"/>
@@ -9403,7 +10638,7 @@
       </w:pPr>
     </w:lvl>
   </w:abstractNum>
-  <w:abstractNum w:abstractNumId="11">
+  <w:abstractNum w:abstractNumId="15">
     <w:nsid w:val="620E79BB"/>
     <w:multiLevelType w:val="hybridMultilevel"/>
     <w:tmpl w:val="117AE0AA"/>
@@ -9492,7 +10727,7 @@
       </w:pPr>
     </w:lvl>
   </w:abstractNum>
-  <w:abstractNum w:abstractNumId="12">
+  <w:abstractNum w:abstractNumId="16">
     <w:nsid w:val="660A49A7"/>
     <w:multiLevelType w:val="hybridMultilevel"/>
     <w:tmpl w:val="2E388AC2"/>
@@ -9604,7 +10839,7 @@
       </w:rPr>
     </w:lvl>
   </w:abstractNum>
-  <w:abstractNum w:abstractNumId="13">
+  <w:abstractNum w:abstractNumId="17">
     <w:nsid w:val="6E0625CB"/>
     <w:multiLevelType w:val="hybridMultilevel"/>
     <w:tmpl w:val="66E6FA46"/>
@@ -9693,7 +10928,7 @@
       </w:pPr>
     </w:lvl>
   </w:abstractNum>
-  <w:abstractNum w:abstractNumId="14">
+  <w:abstractNum w:abstractNumId="18">
     <w:nsid w:val="72FF65FA"/>
     <w:multiLevelType w:val="hybridMultilevel"/>
     <w:tmpl w:val="DFFE9628"/>
@@ -9805,7 +11040,233 @@
       </w:rPr>
     </w:lvl>
   </w:abstractNum>
-  <w:abstractNum w:abstractNumId="15">
+  <w:abstractNum w:abstractNumId="19">
+    <w:nsid w:val="742177FE"/>
+    <w:multiLevelType w:val="hybridMultilevel"/>
+    <w:tmpl w:val="0C66229C"/>
+    <w:lvl w:ilvl="0" w:tplc="425ADE12">
+      <w:start w:val="4"/>
+      <w:numFmt w:val="bullet"/>
+      <w:lvlText w:val="-"/>
+      <w:lvlJc w:val="left"/>
+      <w:pPr>
+        <w:ind w:left="760" w:hanging="360"/>
+      </w:pPr>
+      <w:rPr>
+        <w:rFonts w:ascii="Times New Roman" w:eastAsiaTheme="minorEastAsia" w:hAnsi="Times New Roman" w:cs="Times New Roman" w:hint="default"/>
+      </w:rPr>
+    </w:lvl>
+    <w:lvl w:ilvl="1" w:tplc="04090003" w:tentative="1">
+      <w:start w:val="1"/>
+      <w:numFmt w:val="bullet"/>
+      <w:lvlText w:val=""/>
+      <w:lvlJc w:val="left"/>
+      <w:pPr>
+        <w:ind w:left="1200" w:hanging="400"/>
+      </w:pPr>
+      <w:rPr>
+        <w:rFonts w:ascii="Wingdings" w:hAnsi="Wingdings" w:hint="default"/>
+      </w:rPr>
+    </w:lvl>
+    <w:lvl w:ilvl="2" w:tplc="04090005" w:tentative="1">
+      <w:start w:val="1"/>
+      <w:numFmt w:val="bullet"/>
+      <w:lvlText w:val=""/>
+      <w:lvlJc w:val="left"/>
+      <w:pPr>
+        <w:ind w:left="1600" w:hanging="400"/>
+      </w:pPr>
+      <w:rPr>
+        <w:rFonts w:ascii="Wingdings" w:hAnsi="Wingdings" w:hint="default"/>
+      </w:rPr>
+    </w:lvl>
+    <w:lvl w:ilvl="3" w:tplc="04090001" w:tentative="1">
+      <w:start w:val="1"/>
+      <w:numFmt w:val="bullet"/>
+      <w:lvlText w:val=""/>
+      <w:lvlJc w:val="left"/>
+      <w:pPr>
+        <w:ind w:left="2000" w:hanging="400"/>
+      </w:pPr>
+      <w:rPr>
+        <w:rFonts w:ascii="Wingdings" w:hAnsi="Wingdings" w:hint="default"/>
+      </w:rPr>
+    </w:lvl>
+    <w:lvl w:ilvl="4" w:tplc="04090003" w:tentative="1">
+      <w:start w:val="1"/>
+      <w:numFmt w:val="bullet"/>
+      <w:lvlText w:val=""/>
+      <w:lvlJc w:val="left"/>
+      <w:pPr>
+        <w:ind w:left="2400" w:hanging="400"/>
+      </w:pPr>
+      <w:rPr>
+        <w:rFonts w:ascii="Wingdings" w:hAnsi="Wingdings" w:hint="default"/>
+      </w:rPr>
+    </w:lvl>
+    <w:lvl w:ilvl="5" w:tplc="04090005" w:tentative="1">
+      <w:start w:val="1"/>
+      <w:numFmt w:val="bullet"/>
+      <w:lvlText w:val=""/>
+      <w:lvlJc w:val="left"/>
+      <w:pPr>
+        <w:ind w:left="2800" w:hanging="400"/>
+      </w:pPr>
+      <w:rPr>
+        <w:rFonts w:ascii="Wingdings" w:hAnsi="Wingdings" w:hint="default"/>
+      </w:rPr>
+    </w:lvl>
+    <w:lvl w:ilvl="6" w:tplc="04090001" w:tentative="1">
+      <w:start w:val="1"/>
+      <w:numFmt w:val="bullet"/>
+      <w:lvlText w:val=""/>
+      <w:lvlJc w:val="left"/>
+      <w:pPr>
+        <w:ind w:left="3200" w:hanging="400"/>
+      </w:pPr>
+      <w:rPr>
+        <w:rFonts w:ascii="Wingdings" w:hAnsi="Wingdings" w:hint="default"/>
+      </w:rPr>
+    </w:lvl>
+    <w:lvl w:ilvl="7" w:tplc="04090003" w:tentative="1">
+      <w:start w:val="1"/>
+      <w:numFmt w:val="bullet"/>
+      <w:lvlText w:val=""/>
+      <w:lvlJc w:val="left"/>
+      <w:pPr>
+        <w:ind w:left="3600" w:hanging="400"/>
+      </w:pPr>
+      <w:rPr>
+        <w:rFonts w:ascii="Wingdings" w:hAnsi="Wingdings" w:hint="default"/>
+      </w:rPr>
+    </w:lvl>
+    <w:lvl w:ilvl="8" w:tplc="04090005" w:tentative="1">
+      <w:start w:val="1"/>
+      <w:numFmt w:val="bullet"/>
+      <w:lvlText w:val=""/>
+      <w:lvlJc w:val="left"/>
+      <w:pPr>
+        <w:ind w:left="4000" w:hanging="400"/>
+      </w:pPr>
+      <w:rPr>
+        <w:rFonts w:ascii="Wingdings" w:hAnsi="Wingdings" w:hint="default"/>
+      </w:rPr>
+    </w:lvl>
+  </w:abstractNum>
+  <w:abstractNum w:abstractNumId="20">
+    <w:nsid w:val="762255D2"/>
+    <w:multiLevelType w:val="hybridMultilevel"/>
+    <w:tmpl w:val="0BA8AD54"/>
+    <w:lvl w:ilvl="0" w:tplc="EDEC1EFC">
+      <w:start w:val="4"/>
+      <w:numFmt w:val="bullet"/>
+      <w:lvlText w:val="-"/>
+      <w:lvlJc w:val="left"/>
+      <w:pPr>
+        <w:ind w:left="760" w:hanging="360"/>
+      </w:pPr>
+      <w:rPr>
+        <w:rFonts w:ascii="Times New Roman" w:eastAsiaTheme="minorEastAsia" w:hAnsi="Times New Roman" w:cs="Times New Roman" w:hint="default"/>
+      </w:rPr>
+    </w:lvl>
+    <w:lvl w:ilvl="1" w:tplc="04090003" w:tentative="1">
+      <w:start w:val="1"/>
+      <w:numFmt w:val="bullet"/>
+      <w:lvlText w:val=""/>
+      <w:lvlJc w:val="left"/>
+      <w:pPr>
+        <w:ind w:left="1200" w:hanging="400"/>
+      </w:pPr>
+      <w:rPr>
+        <w:rFonts w:ascii="Wingdings" w:hAnsi="Wingdings" w:hint="default"/>
+      </w:rPr>
+    </w:lvl>
+    <w:lvl w:ilvl="2" w:tplc="04090005" w:tentative="1">
+      <w:start w:val="1"/>
+      <w:numFmt w:val="bullet"/>
+      <w:lvlText w:val=""/>
+      <w:lvlJc w:val="left"/>
+      <w:pPr>
+        <w:ind w:left="1600" w:hanging="400"/>
+      </w:pPr>
+      <w:rPr>
+        <w:rFonts w:ascii="Wingdings" w:hAnsi="Wingdings" w:hint="default"/>
+      </w:rPr>
+    </w:lvl>
+    <w:lvl w:ilvl="3" w:tplc="04090001" w:tentative="1">
+      <w:start w:val="1"/>
+      <w:numFmt w:val="bullet"/>
+      <w:lvlText w:val=""/>
+      <w:lvlJc w:val="left"/>
+      <w:pPr>
+        <w:ind w:left="2000" w:hanging="400"/>
+      </w:pPr>
+      <w:rPr>
+        <w:rFonts w:ascii="Wingdings" w:hAnsi="Wingdings" w:hint="default"/>
+      </w:rPr>
+    </w:lvl>
+    <w:lvl w:ilvl="4" w:tplc="04090003" w:tentative="1">
+      <w:start w:val="1"/>
+      <w:numFmt w:val="bullet"/>
+      <w:lvlText w:val=""/>
+      <w:lvlJc w:val="left"/>
+      <w:pPr>
+        <w:ind w:left="2400" w:hanging="400"/>
+      </w:pPr>
+      <w:rPr>
+        <w:rFonts w:ascii="Wingdings" w:hAnsi="Wingdings" w:hint="default"/>
+      </w:rPr>
+    </w:lvl>
+    <w:lvl w:ilvl="5" w:tplc="04090005" w:tentative="1">
+      <w:start w:val="1"/>
+      <w:numFmt w:val="bullet"/>
+      <w:lvlText w:val=""/>
+      <w:lvlJc w:val="left"/>
+      <w:pPr>
+        <w:ind w:left="2800" w:hanging="400"/>
+      </w:pPr>
+      <w:rPr>
+        <w:rFonts w:ascii="Wingdings" w:hAnsi="Wingdings" w:hint="default"/>
+      </w:rPr>
+    </w:lvl>
+    <w:lvl w:ilvl="6" w:tplc="04090001" w:tentative="1">
+      <w:start w:val="1"/>
+      <w:numFmt w:val="bullet"/>
+      <w:lvlText w:val=""/>
+      <w:lvlJc w:val="left"/>
+      <w:pPr>
+        <w:ind w:left="3200" w:hanging="400"/>
+      </w:pPr>
+      <w:rPr>
+        <w:rFonts w:ascii="Wingdings" w:hAnsi="Wingdings" w:hint="default"/>
+      </w:rPr>
+    </w:lvl>
+    <w:lvl w:ilvl="7" w:tplc="04090003" w:tentative="1">
+      <w:start w:val="1"/>
+      <w:numFmt w:val="bullet"/>
+      <w:lvlText w:val=""/>
+      <w:lvlJc w:val="left"/>
+      <w:pPr>
+        <w:ind w:left="3600" w:hanging="400"/>
+      </w:pPr>
+      <w:rPr>
+        <w:rFonts w:ascii="Wingdings" w:hAnsi="Wingdings" w:hint="default"/>
+      </w:rPr>
+    </w:lvl>
+    <w:lvl w:ilvl="8" w:tplc="04090005" w:tentative="1">
+      <w:start w:val="1"/>
+      <w:numFmt w:val="bullet"/>
+      <w:lvlText w:val=""/>
+      <w:lvlJc w:val="left"/>
+      <w:pPr>
+        <w:ind w:left="4000" w:hanging="400"/>
+      </w:pPr>
+      <w:rPr>
+        <w:rFonts w:ascii="Wingdings" w:hAnsi="Wingdings" w:hint="default"/>
+      </w:rPr>
+    </w:lvl>
+  </w:abstractNum>
+  <w:abstractNum w:abstractNumId="21">
     <w:nsid w:val="7E223714"/>
     <w:multiLevelType w:val="hybridMultilevel"/>
     <w:tmpl w:val="9B209754"/>
@@ -9895,19 +11356,19 @@
     </w:lvl>
   </w:abstractNum>
   <w:num w:numId="1">
-    <w:abstractNumId w:val="11"/>
+    <w:abstractNumId w:val="15"/>
   </w:num>
   <w:num w:numId="2">
-    <w:abstractNumId w:val="3"/>
+    <w:abstractNumId w:val="4"/>
   </w:num>
   <w:num w:numId="3">
-    <w:abstractNumId w:val="5"/>
+    <w:abstractNumId w:val="7"/>
   </w:num>
   <w:num w:numId="4">
-    <w:abstractNumId w:val="6"/>
+    <w:abstractNumId w:val="10"/>
   </w:num>
   <w:num w:numId="5">
-    <w:abstractNumId w:val="4"/>
+    <w:abstractNumId w:val="5"/>
   </w:num>
   <w:num w:numId="6">
     <w:abstractNumId w:val="0"/>
@@ -9916,31 +11377,49 @@
     <w:abstractNumId w:val="1"/>
   </w:num>
   <w:num w:numId="8">
-    <w:abstractNumId w:val="13"/>
+    <w:abstractNumId w:val="17"/>
   </w:num>
   <w:num w:numId="9">
     <w:abstractNumId w:val="2"/>
   </w:num>
   <w:num w:numId="10">
-    <w:abstractNumId w:val="10"/>
+    <w:abstractNumId w:val="14"/>
   </w:num>
   <w:num w:numId="11">
-    <w:abstractNumId w:val="15"/>
+    <w:abstractNumId w:val="21"/>
   </w:num>
   <w:num w:numId="12">
+    <w:abstractNumId w:val="13"/>
+  </w:num>
+  <w:num w:numId="13">
+    <w:abstractNumId w:val="16"/>
+  </w:num>
+  <w:num w:numId="14">
+    <w:abstractNumId w:val="12"/>
+  </w:num>
+  <w:num w:numId="15">
+    <w:abstractNumId w:val="11"/>
+  </w:num>
+  <w:num w:numId="16">
+    <w:abstractNumId w:val="18"/>
+  </w:num>
+  <w:num w:numId="17">
+    <w:abstractNumId w:val="19"/>
+  </w:num>
+  <w:num w:numId="18">
+    <w:abstractNumId w:val="3"/>
+  </w:num>
+  <w:num w:numId="19">
+    <w:abstractNumId w:val="6"/>
+  </w:num>
+  <w:num w:numId="20">
+    <w:abstractNumId w:val="20"/>
+  </w:num>
+  <w:num w:numId="21">
     <w:abstractNumId w:val="9"/>
   </w:num>
-  <w:num w:numId="13">
-    <w:abstractNumId w:val="12"/>
-  </w:num>
-  <w:num w:numId="14">
+  <w:num w:numId="22">
     <w:abstractNumId w:val="8"/>
-  </w:num>
-  <w:num w:numId="15">
-    <w:abstractNumId w:val="7"/>
-  </w:num>
-  <w:num w:numId="16">
-    <w:abstractNumId w:val="14"/>
   </w:num>
 </w:numbering>
 </file>

</xml_diff>